<commit_message>
improve nbc: modifying in place
</commit_message>
<xml_diff>
--- a/1 ТЕОРЕТИЧЕСКАЯ ЧАСТЬ.docx
+++ b/1 ТЕОРЕТИЧЕСКАЯ ЧАСТЬ.docx
@@ -8,14 +8,14 @@
       </w:pPr>
       <w:bookmarkStart w:id="0" w:name="_Toc536208738"/>
       <w:bookmarkStart w:id="1" w:name="_Toc2258245"/>
-      <w:bookmarkStart w:id="2" w:name="_Toc484167987"/>
-      <w:bookmarkStart w:id="3" w:name="_Toc4499711"/>
+      <w:bookmarkStart w:id="2" w:name="_Toc4499711"/>
+      <w:bookmarkStart w:id="3" w:name="_Toc484167987"/>
       <w:r>
         <w:t>РЕФЕРАТ</w:t>
       </w:r>
       <w:bookmarkEnd w:id="0"/>
       <w:bookmarkEnd w:id="1"/>
-      <w:bookmarkEnd w:id="3"/>
+      <w:bookmarkEnd w:id="2"/>
     </w:p>
     <w:p>
       <w:pPr>
@@ -2576,7 +2576,7 @@
         <w:lastRenderedPageBreak/>
         <w:t>1 ТЕОРЕТИЧЕСКАЯ ЧАСТЬ</w:t>
       </w:r>
-      <w:bookmarkEnd w:id="2"/>
+      <w:bookmarkEnd w:id="3"/>
       <w:bookmarkEnd w:id="9"/>
     </w:p>
     <w:p>
@@ -28093,8 +28093,8 @@
         <w:lastRenderedPageBreak/>
         <w:drawing>
           <wp:inline distT="0" distB="0" distL="0" distR="0" wp14:anchorId="535F7E6B" wp14:editId="1181ADCD">
-            <wp:extent cx="4419600" cy="3685441"/>
-            <wp:effectExtent l="0" t="0" r="0" b="0"/>
+            <wp:extent cx="3917950" cy="3267123"/>
+            <wp:effectExtent l="0" t="0" r="6350" b="9525"/>
             <wp:docPr id="1" name="Рисунок 1"/>
             <wp:cNvGraphicFramePr>
               <a:graphicFrameLocks xmlns:a="http://schemas.openxmlformats.org/drawingml/2006/main" noChangeAspect="1"/>
@@ -28115,7 +28115,7 @@
                   <pic:spPr>
                     <a:xfrm>
                       <a:off x="0" y="0"/>
-                      <a:ext cx="4425954" cy="3690740"/>
+                      <a:ext cx="3936269" cy="3282399"/>
                     </a:xfrm>
                     <a:prstGeom prst="rect">
                       <a:avLst/>
@@ -28412,14 +28412,7 @@
         <w:rPr>
           <w:rFonts w:eastAsiaTheme="minorEastAsia"/>
         </w:rPr>
-        <w:t xml:space="preserve">Этот метод </w:t>
-      </w:r>
-      <w:r>
-        <w:rPr>
-          <w:rFonts w:eastAsiaTheme="minorEastAsia"/>
-        </w:rPr>
-        <w:lastRenderedPageBreak/>
-        <w:t>усечения хорош тем, что нет необходимости выделять контрольное множество для оценки ошибок, алгоритм работает с уже построенным деревом.</w:t>
+        <w:t>Этот метод усечения хорош тем, что нет необходимости выделять контрольное множество для оценки ошибок, алгоритм работает с уже построенным деревом.</w:t>
       </w:r>
     </w:p>
     <w:p>
@@ -28435,6 +28428,7 @@
         <w:rPr>
           <w:rFonts w:eastAsiaTheme="minorEastAsia"/>
         </w:rPr>
+        <w:lastRenderedPageBreak/>
         <w:tab/>
         <w:t>Сначала необходимо найти доверительные интервалы для вероя</w:t>
       </w:r>
@@ -29899,7 +29893,7 @@
           <w:rFonts w:eastAsiaTheme="minorEastAsia"/>
         </w:rPr>
         <w:tab/>
-        <w:t>В итоге для оценивания ошибки в листе используется следующая формула:</w:t>
+        <w:t>В итоге для оценивания ошибки в листе используется формула:</w:t>
       </w:r>
     </w:p>
     <w:tbl>
@@ -29940,7 +29934,6 @@
                   <w:rPr>
                     <w:rFonts w:ascii="Cambria Math" w:eastAsiaTheme="minorEastAsia" w:hAnsi="Cambria Math"/>
                   </w:rPr>
-                  <w:lastRenderedPageBreak/>
                   <m:t>ε</m:t>
                 </m:r>
                 <m:d>
@@ -30399,6 +30392,7 @@
         <w:rPr>
           <w:rFonts w:eastAsiaTheme="minorEastAsia"/>
         </w:rPr>
+        <w:lastRenderedPageBreak/>
         <w:t xml:space="preserve">где </w:t>
       </w:r>
       <m:oMath>
@@ -31138,16 +31132,34 @@
         <w:outlineLvl w:val="1"/>
         <w:rPr>
           <w:rFonts w:eastAsiaTheme="minorEastAsia"/>
-          <w:lang w:val="en-US"/>
         </w:rPr>
       </w:pPr>
       <w:bookmarkStart w:id="17" w:name="_Toc4499723"/>
       <w:r>
         <w:rPr>
           <w:rFonts w:eastAsiaTheme="minorEastAsia"/>
+        </w:rPr>
+        <w:t xml:space="preserve">1.8 </w:t>
+      </w:r>
+      <w:r>
+        <w:rPr>
+          <w:rFonts w:eastAsiaTheme="minorEastAsia"/>
           <w:lang w:val="en-US"/>
         </w:rPr>
-        <w:t>1.8 Random Forest</w:t>
+        <w:t>Random</w:t>
+      </w:r>
+      <w:r>
+        <w:rPr>
+          <w:rFonts w:eastAsiaTheme="minorEastAsia"/>
+        </w:rPr>
+        <w:t xml:space="preserve"> </w:t>
+      </w:r>
+      <w:r>
+        <w:rPr>
+          <w:rFonts w:eastAsiaTheme="minorEastAsia"/>
+          <w:lang w:val="en-US"/>
+        </w:rPr>
+        <w:t>Forest</w:t>
       </w:r>
       <w:bookmarkEnd w:id="17"/>
     </w:p>
@@ -31234,11 +31246,11 @@
       </w:r>
       <w:proofErr w:type="spellEnd"/>
       <w:r>
-        <w:t xml:space="preserve"> по одной имеющейся </w:t>
+        <w:t xml:space="preserve"> по одной имеющейся выборке. Он используется для построения эмпирического распределения и последующего анализа различных статистик. Хотя каждое дерево будет лучше </w:t>
       </w:r>
       <w:r>
         <w:lastRenderedPageBreak/>
-        <w:t>выборке. Он используется для построения эмпирического распределения и последующего анализа различных статистик. Хотя каждое дерево будет лучше классифицировать свое обучающее подмножество</w:t>
+        <w:t>классифицировать свое обучающее подмножество</w:t>
       </w:r>
       <w:r>
         <w:t>, в целом лес деревьев будет работать точнее, чем обычное дерево решений.</w:t>
@@ -31498,16 +31510,7 @@
           <w:sz w:val="28"/>
           <w:szCs w:val="28"/>
         </w:rPr>
-        <w:t xml:space="preserve">Их можно использовать отдельно или как основу для других </w:t>
-      </w:r>
-      <w:r>
-        <w:rPr>
-          <w:rFonts w:ascii="Times New Roman" w:hAnsi="Times New Roman" w:cs="Times New Roman"/>
-          <w:sz w:val="28"/>
-          <w:szCs w:val="28"/>
-        </w:rPr>
-        <w:lastRenderedPageBreak/>
-        <w:t>метрик. При сравнении результатов работы алгоритма с правильными ответами, можно выделить четыре варианта их соотношений:</w:t>
+        <w:t>Их можно использовать отдельно или как основу для других метрик. При сравнении результатов работы алгоритма с правильными ответами, можно выделить четыре варианта их соотношений:</w:t>
       </w:r>
     </w:p>
     <w:p>
@@ -31532,6 +31535,7 @@
           <w:szCs w:val="28"/>
           <w:lang w:val="en-US"/>
         </w:rPr>
+        <w:lastRenderedPageBreak/>
         <w:t>TP</w:t>
       </w:r>
       <w:r>
@@ -32257,132 +32261,316 @@
         <w:t xml:space="preserve">: </w:t>
       </w:r>
     </w:p>
-    <w:p>
-      <w:pPr>
-        <w:spacing w:after="0" w:line="360" w:lineRule="auto"/>
-        <w:jc w:val="center"/>
-        <w:rPr>
-          <w:rFonts w:ascii="Times New Roman" w:eastAsiaTheme="minorEastAsia" w:hAnsi="Times New Roman" w:cs="Times New Roman"/>
-          <w:sz w:val="28"/>
-          <w:szCs w:val="28"/>
-        </w:rPr>
-      </w:pPr>
-      <m:oMathPara>
-        <m:oMath>
-          <m:r>
-            <w:rPr>
-              <w:rFonts w:ascii="Cambria Math" w:hAnsi="Cambria Math" w:cs="Times New Roman"/>
-              <w:sz w:val="28"/>
-              <w:szCs w:val="28"/>
-            </w:rPr>
-            <m:t>Recall=</m:t>
-          </m:r>
-          <m:f>
-            <m:fPr>
-              <m:ctrlPr>
-                <w:rPr>
-                  <w:rFonts w:ascii="Cambria Math" w:hAnsi="Cambria Math" w:cs="Times New Roman"/>
-                  <w:i/>
-                  <w:sz w:val="28"/>
-                  <w:szCs w:val="28"/>
-                </w:rPr>
-              </m:ctrlPr>
-            </m:fPr>
-            <m:num>
-              <m:r>
-                <w:rPr>
-                  <w:rFonts w:ascii="Cambria Math" w:hAnsi="Cambria Math" w:cs="Times New Roman"/>
-                  <w:sz w:val="28"/>
-                  <w:szCs w:val="28"/>
-                </w:rPr>
-                <m:t>TP</m:t>
-              </m:r>
-            </m:num>
-            <m:den>
-              <m:r>
-                <w:rPr>
-                  <w:rFonts w:ascii="Cambria Math" w:hAnsi="Cambria Math" w:cs="Times New Roman"/>
-                  <w:sz w:val="28"/>
-                  <w:szCs w:val="28"/>
-                </w:rPr>
-                <m:t>TP+FN</m:t>
-              </m:r>
-            </m:den>
-          </m:f>
-          <m:r>
-            <w:rPr>
-              <w:rFonts w:ascii="Cambria Math" w:hAnsi="Cambria Math" w:cs="Times New Roman"/>
-              <w:sz w:val="28"/>
-              <w:szCs w:val="28"/>
-            </w:rPr>
-            <m:t>;</m:t>
-          </m:r>
-        </m:oMath>
-      </m:oMathPara>
-    </w:p>
-    <w:p>
-      <w:pPr>
-        <w:spacing w:after="0" w:line="360" w:lineRule="auto"/>
-        <w:jc w:val="center"/>
-        <w:rPr>
-          <w:rFonts w:ascii="Times New Roman" w:hAnsi="Times New Roman" w:cs="Times New Roman"/>
-          <w:sz w:val="28"/>
-          <w:szCs w:val="28"/>
-        </w:rPr>
-      </w:pPr>
-      <m:oMathPara>
-        <m:oMath>
-          <m:r>
-            <w:rPr>
-              <w:rFonts w:ascii="Cambria Math" w:hAnsi="Cambria Math" w:cs="Times New Roman"/>
-              <w:sz w:val="28"/>
-              <w:szCs w:val="28"/>
-            </w:rPr>
-            <m:t>Precision=</m:t>
-          </m:r>
-          <m:f>
-            <m:fPr>
-              <m:ctrlPr>
-                <w:rPr>
-                  <w:rFonts w:ascii="Cambria Math" w:hAnsi="Cambria Math" w:cs="Times New Roman"/>
-                  <w:i/>
-                  <w:sz w:val="28"/>
-                  <w:szCs w:val="28"/>
-                </w:rPr>
-              </m:ctrlPr>
-            </m:fPr>
-            <m:num>
-              <m:r>
-                <w:rPr>
-                  <w:rFonts w:ascii="Cambria Math" w:hAnsi="Cambria Math" w:cs="Times New Roman"/>
-                  <w:sz w:val="28"/>
-                  <w:szCs w:val="28"/>
-                </w:rPr>
-                <m:t>TP</m:t>
-              </m:r>
-            </m:num>
-            <m:den>
-              <m:r>
-                <w:rPr>
-                  <w:rFonts w:ascii="Cambria Math" w:hAnsi="Cambria Math" w:cs="Times New Roman"/>
-                  <w:sz w:val="28"/>
-                  <w:szCs w:val="28"/>
-                </w:rPr>
-                <m:t>TP+FP</m:t>
-              </m:r>
-            </m:den>
-          </m:f>
-          <m:r>
-            <w:rPr>
-              <w:rFonts w:ascii="Cambria Math" w:eastAsiaTheme="minorEastAsia" w:hAnsi="Cambria Math" w:cs="Times New Roman"/>
-              <w:sz w:val="28"/>
-              <w:szCs w:val="28"/>
-            </w:rPr>
-            <m:t>.</m:t>
-          </m:r>
-        </m:oMath>
-      </m:oMathPara>
-    </w:p>
+    <w:tbl>
+      <w:tblPr>
+        <w:tblStyle w:val="a5"/>
+        <w:tblW w:w="0" w:type="auto"/>
+        <w:tblBorders>
+          <w:top w:val="none" w:sz="0" w:space="0" w:color="auto"/>
+          <w:left w:val="none" w:sz="0" w:space="0" w:color="auto"/>
+          <w:bottom w:val="none" w:sz="0" w:space="0" w:color="auto"/>
+          <w:right w:val="none" w:sz="0" w:space="0" w:color="auto"/>
+          <w:insideH w:val="none" w:sz="0" w:space="0" w:color="auto"/>
+          <w:insideV w:val="none" w:sz="0" w:space="0" w:color="auto"/>
+        </w:tblBorders>
+        <w:tblLook w:val="04A0" w:firstRow="1" w:lastRow="0" w:firstColumn="1" w:lastColumn="0" w:noHBand="0" w:noVBand="1"/>
+      </w:tblPr>
+      <w:tblGrid>
+        <w:gridCol w:w="8739"/>
+        <w:gridCol w:w="616"/>
+      </w:tblGrid>
+      <w:tr>
+        <w:tc>
+          <w:tcPr>
+            <w:tcW w:w="8784" w:type="dxa"/>
+          </w:tcPr>
+          <w:p>
+            <w:pPr>
+              <w:spacing w:line="360" w:lineRule="auto"/>
+              <w:jc w:val="center"/>
+              <w:rPr>
+                <w:rFonts w:ascii="Times New Roman" w:eastAsiaTheme="minorEastAsia" w:hAnsi="Times New Roman" w:cs="Times New Roman"/>
+                <w:sz w:val="28"/>
+                <w:szCs w:val="28"/>
+              </w:rPr>
+            </w:pPr>
+            <m:oMathPara>
+              <m:oMath>
+                <m:r>
+                  <w:rPr>
+                    <w:rFonts w:ascii="Cambria Math" w:hAnsi="Cambria Math" w:cs="Times New Roman"/>
+                    <w:sz w:val="28"/>
+                    <w:szCs w:val="28"/>
+                  </w:rPr>
+                  <m:t>Recall=</m:t>
+                </m:r>
+                <m:f>
+                  <m:fPr>
+                    <m:ctrlPr>
+                      <w:rPr>
+                        <w:rFonts w:ascii="Cambria Math" w:hAnsi="Cambria Math" w:cs="Times New Roman"/>
+                        <w:i/>
+                        <w:sz w:val="28"/>
+                        <w:szCs w:val="28"/>
+                      </w:rPr>
+                    </m:ctrlPr>
+                  </m:fPr>
+                  <m:num>
+                    <m:r>
+                      <w:rPr>
+                        <w:rFonts w:ascii="Cambria Math" w:hAnsi="Cambria Math" w:cs="Times New Roman"/>
+                        <w:sz w:val="28"/>
+                        <w:szCs w:val="28"/>
+                      </w:rPr>
+                      <m:t>TP</m:t>
+                    </m:r>
+                  </m:num>
+                  <m:den>
+                    <m:r>
+                      <w:rPr>
+                        <w:rFonts w:ascii="Cambria Math" w:hAnsi="Cambria Math" w:cs="Times New Roman"/>
+                        <w:sz w:val="28"/>
+                        <w:szCs w:val="28"/>
+                      </w:rPr>
+                      <m:t>TP+FN</m:t>
+                    </m:r>
+                  </m:den>
+                </m:f>
+                <m:r>
+                  <w:rPr>
+                    <w:rFonts w:ascii="Cambria Math" w:hAnsi="Cambria Math" w:cs="Times New Roman"/>
+                    <w:sz w:val="28"/>
+                    <w:szCs w:val="28"/>
+                  </w:rPr>
+                  <m:t>;</m:t>
+                </m:r>
+              </m:oMath>
+            </m:oMathPara>
+          </w:p>
+        </w:tc>
+        <w:tc>
+          <w:tcPr>
+            <w:tcW w:w="561" w:type="dxa"/>
+          </w:tcPr>
+          <w:p>
+            <w:pPr>
+              <w:pStyle w:val="af0"/>
+              <w:keepNext/>
+              <w:jc w:val="both"/>
+              <w:rPr>
+                <w:rFonts w:ascii="Times New Roman" w:hAnsi="Times New Roman" w:cs="Times New Roman"/>
+                <w:sz w:val="24"/>
+              </w:rPr>
+            </w:pPr>
+            <w:r>
+              <w:rPr>
+                <w:rFonts w:ascii="Times New Roman" w:hAnsi="Times New Roman" w:cs="Times New Roman"/>
+                <w:color w:val="auto"/>
+                <w:sz w:val="24"/>
+                <w:lang w:val="en-US"/>
+              </w:rPr>
+              <w:t>(</w:t>
+            </w:r>
+            <w:r>
+              <w:rPr>
+                <w:rFonts w:ascii="Times New Roman" w:hAnsi="Times New Roman" w:cs="Times New Roman"/>
+                <w:color w:val="auto"/>
+                <w:sz w:val="24"/>
+              </w:rPr>
+              <w:fldChar w:fldCharType="begin"/>
+            </w:r>
+            <w:r>
+              <w:rPr>
+                <w:rFonts w:ascii="Times New Roman" w:hAnsi="Times New Roman" w:cs="Times New Roman"/>
+                <w:color w:val="auto"/>
+                <w:sz w:val="24"/>
+              </w:rPr>
+              <w:instrText xml:space="preserve"> SEQ Формула \* ARABIC </w:instrText>
+            </w:r>
+            <w:r>
+              <w:rPr>
+                <w:rFonts w:ascii="Times New Roman" w:hAnsi="Times New Roman" w:cs="Times New Roman"/>
+                <w:color w:val="auto"/>
+                <w:sz w:val="24"/>
+              </w:rPr>
+              <w:fldChar w:fldCharType="separate"/>
+            </w:r>
+            <w:r>
+              <w:rPr>
+                <w:rFonts w:ascii="Times New Roman" w:hAnsi="Times New Roman" w:cs="Times New Roman"/>
+                <w:noProof/>
+                <w:color w:val="auto"/>
+                <w:sz w:val="24"/>
+              </w:rPr>
+              <w:t>19</w:t>
+            </w:r>
+            <w:r>
+              <w:rPr>
+                <w:rFonts w:ascii="Times New Roman" w:hAnsi="Times New Roman" w:cs="Times New Roman"/>
+                <w:color w:val="auto"/>
+                <w:sz w:val="24"/>
+              </w:rPr>
+              <w:fldChar w:fldCharType="end"/>
+            </w:r>
+            <w:r>
+              <w:rPr>
+                <w:rFonts w:ascii="Times New Roman" w:hAnsi="Times New Roman" w:cs="Times New Roman"/>
+                <w:color w:val="auto"/>
+                <w:sz w:val="24"/>
+                <w:lang w:val="en-US"/>
+              </w:rPr>
+              <w:t>)</w:t>
+            </w:r>
+          </w:p>
+        </w:tc>
+      </w:tr>
+      <w:tr>
+        <w:tc>
+          <w:tcPr>
+            <w:tcW w:w="8784" w:type="dxa"/>
+          </w:tcPr>
+          <w:p>
+            <w:pPr>
+              <w:spacing w:line="360" w:lineRule="auto"/>
+              <w:jc w:val="center"/>
+              <w:rPr>
+                <w:rFonts w:ascii="Times New Roman" w:hAnsi="Times New Roman"/>
+                <w:i/>
+                <w:sz w:val="28"/>
+                <w:szCs w:val="28"/>
+              </w:rPr>
+            </w:pPr>
+            <m:oMathPara>
+              <m:oMath>
+                <m:r>
+                  <w:rPr>
+                    <w:rFonts w:ascii="Cambria Math" w:hAnsi="Cambria Math" w:cs="Times New Roman"/>
+                    <w:sz w:val="28"/>
+                    <w:szCs w:val="28"/>
+                  </w:rPr>
+                  <m:t>Precision=</m:t>
+                </m:r>
+                <m:f>
+                  <m:fPr>
+                    <m:ctrlPr>
+                      <w:rPr>
+                        <w:rFonts w:ascii="Cambria Math" w:hAnsi="Cambria Math" w:cs="Times New Roman"/>
+                        <w:i/>
+                        <w:sz w:val="28"/>
+                        <w:szCs w:val="28"/>
+                      </w:rPr>
+                    </m:ctrlPr>
+                  </m:fPr>
+                  <m:num>
+                    <m:r>
+                      <w:rPr>
+                        <w:rFonts w:ascii="Cambria Math" w:hAnsi="Cambria Math" w:cs="Times New Roman"/>
+                        <w:sz w:val="28"/>
+                        <w:szCs w:val="28"/>
+                      </w:rPr>
+                      <m:t>TP</m:t>
+                    </m:r>
+                  </m:num>
+                  <m:den>
+                    <m:r>
+                      <w:rPr>
+                        <w:rFonts w:ascii="Cambria Math" w:hAnsi="Cambria Math" w:cs="Times New Roman"/>
+                        <w:sz w:val="28"/>
+                        <w:szCs w:val="28"/>
+                      </w:rPr>
+                      <m:t>TP+FP</m:t>
+                    </m:r>
+                  </m:den>
+                </m:f>
+                <m:r>
+                  <w:rPr>
+                    <w:rFonts w:ascii="Cambria Math" w:eastAsiaTheme="minorEastAsia" w:hAnsi="Cambria Math"/>
+                    <w:sz w:val="28"/>
+                    <w:szCs w:val="28"/>
+                  </w:rPr>
+                  <m:t>.</m:t>
+                </m:r>
+              </m:oMath>
+            </m:oMathPara>
+          </w:p>
+        </w:tc>
+        <w:tc>
+          <w:tcPr>
+            <w:tcW w:w="561" w:type="dxa"/>
+          </w:tcPr>
+          <w:p>
+            <w:pPr>
+              <w:pStyle w:val="af0"/>
+              <w:keepNext/>
+              <w:jc w:val="both"/>
+              <w:rPr>
+                <w:rFonts w:ascii="Times New Roman" w:hAnsi="Times New Roman" w:cs="Times New Roman"/>
+                <w:sz w:val="24"/>
+              </w:rPr>
+            </w:pPr>
+            <w:r>
+              <w:rPr>
+                <w:rFonts w:ascii="Times New Roman" w:hAnsi="Times New Roman" w:cs="Times New Roman"/>
+                <w:color w:val="auto"/>
+                <w:sz w:val="24"/>
+                <w:lang w:val="en-US"/>
+              </w:rPr>
+              <w:t>(</w:t>
+            </w:r>
+            <w:r>
+              <w:rPr>
+                <w:rFonts w:ascii="Times New Roman" w:hAnsi="Times New Roman" w:cs="Times New Roman"/>
+                <w:color w:val="auto"/>
+                <w:sz w:val="24"/>
+              </w:rPr>
+              <w:fldChar w:fldCharType="begin"/>
+            </w:r>
+            <w:r>
+              <w:rPr>
+                <w:rFonts w:ascii="Times New Roman" w:hAnsi="Times New Roman" w:cs="Times New Roman"/>
+                <w:color w:val="auto"/>
+                <w:sz w:val="24"/>
+              </w:rPr>
+              <w:instrText xml:space="preserve"> SEQ Формула \* ARABIC </w:instrText>
+            </w:r>
+            <w:r>
+              <w:rPr>
+                <w:rFonts w:ascii="Times New Roman" w:hAnsi="Times New Roman" w:cs="Times New Roman"/>
+                <w:color w:val="auto"/>
+                <w:sz w:val="24"/>
+              </w:rPr>
+              <w:fldChar w:fldCharType="separate"/>
+            </w:r>
+            <w:r>
+              <w:rPr>
+                <w:rFonts w:ascii="Times New Roman" w:hAnsi="Times New Roman" w:cs="Times New Roman"/>
+                <w:noProof/>
+                <w:color w:val="auto"/>
+                <w:sz w:val="24"/>
+              </w:rPr>
+              <w:t>20</w:t>
+            </w:r>
+            <w:r>
+              <w:rPr>
+                <w:rFonts w:ascii="Times New Roman" w:hAnsi="Times New Roman" w:cs="Times New Roman"/>
+                <w:color w:val="auto"/>
+                <w:sz w:val="24"/>
+              </w:rPr>
+              <w:fldChar w:fldCharType="end"/>
+            </w:r>
+            <w:r>
+              <w:rPr>
+                <w:rFonts w:ascii="Times New Roman" w:hAnsi="Times New Roman" w:cs="Times New Roman"/>
+                <w:color w:val="auto"/>
+                <w:sz w:val="24"/>
+                <w:lang w:val="en-US"/>
+              </w:rPr>
+              <w:t>)</w:t>
+            </w:r>
+          </w:p>
+        </w:tc>
+      </w:tr>
+    </w:tbl>
     <w:p>
       <w:pPr>
         <w:spacing w:after="0" w:line="360" w:lineRule="auto"/>
@@ -32487,60 +32675,172 @@
         <w:t>мерой и высчитывается следующим образом:</w:t>
       </w:r>
     </w:p>
+    <w:tbl>
+      <w:tblPr>
+        <w:tblStyle w:val="a5"/>
+        <w:tblW w:w="0" w:type="auto"/>
+        <w:tblBorders>
+          <w:top w:val="none" w:sz="0" w:space="0" w:color="auto"/>
+          <w:left w:val="none" w:sz="0" w:space="0" w:color="auto"/>
+          <w:bottom w:val="none" w:sz="0" w:space="0" w:color="auto"/>
+          <w:right w:val="none" w:sz="0" w:space="0" w:color="auto"/>
+          <w:insideH w:val="none" w:sz="0" w:space="0" w:color="auto"/>
+          <w:insideV w:val="none" w:sz="0" w:space="0" w:color="auto"/>
+        </w:tblBorders>
+        <w:tblLook w:val="04A0" w:firstRow="1" w:lastRow="0" w:firstColumn="1" w:lastColumn="0" w:noHBand="0" w:noVBand="1"/>
+      </w:tblPr>
+      <w:tblGrid>
+        <w:gridCol w:w="8739"/>
+        <w:gridCol w:w="616"/>
+      </w:tblGrid>
+      <w:tr>
+        <w:tc>
+          <w:tcPr>
+            <w:tcW w:w="8784" w:type="dxa"/>
+          </w:tcPr>
+          <w:p>
+            <w:pPr>
+              <w:spacing w:line="360" w:lineRule="auto"/>
+              <w:jc w:val="center"/>
+              <w:rPr>
+                <w:rFonts w:ascii="Times New Roman" w:eastAsiaTheme="minorEastAsia" w:hAnsi="Times New Roman" w:cs="Times New Roman"/>
+                <w:sz w:val="28"/>
+                <w:szCs w:val="28"/>
+              </w:rPr>
+            </w:pPr>
+            <m:oMathPara>
+              <m:oMath>
+                <m:r>
+                  <w:rPr>
+                    <w:rFonts w:ascii="Cambria Math" w:hAnsi="Cambria Math" w:cs="Times New Roman"/>
+                    <w:sz w:val="28"/>
+                    <w:szCs w:val="28"/>
+                  </w:rPr>
+                  <m:t>F1=</m:t>
+                </m:r>
+                <m:f>
+                  <m:fPr>
+                    <m:ctrlPr>
+                      <w:rPr>
+                        <w:rFonts w:ascii="Cambria Math" w:hAnsi="Cambria Math" w:cs="Times New Roman"/>
+                        <w:i/>
+                        <w:sz w:val="28"/>
+                        <w:szCs w:val="28"/>
+                      </w:rPr>
+                    </m:ctrlPr>
+                  </m:fPr>
+                  <m:num>
+                    <m:r>
+                      <w:rPr>
+                        <w:rFonts w:ascii="Cambria Math" w:hAnsi="Cambria Math" w:cs="Times New Roman"/>
+                        <w:sz w:val="28"/>
+                        <w:szCs w:val="28"/>
+                      </w:rPr>
+                      <m:t>2*Recall*Precison</m:t>
+                    </m:r>
+                  </m:num>
+                  <m:den>
+                    <m:r>
+                      <w:rPr>
+                        <w:rFonts w:ascii="Cambria Math" w:hAnsi="Cambria Math" w:cs="Times New Roman"/>
+                        <w:sz w:val="28"/>
+                        <w:szCs w:val="28"/>
+                      </w:rPr>
+                      <m:t>Recall+Precision</m:t>
+                    </m:r>
+                  </m:den>
+                </m:f>
+              </m:oMath>
+            </m:oMathPara>
+          </w:p>
+        </w:tc>
+        <w:tc>
+          <w:tcPr>
+            <w:tcW w:w="561" w:type="dxa"/>
+          </w:tcPr>
+          <w:p>
+            <w:pPr>
+              <w:pStyle w:val="af0"/>
+              <w:keepNext/>
+              <w:jc w:val="both"/>
+              <w:rPr>
+                <w:rFonts w:ascii="Times New Roman" w:hAnsi="Times New Roman" w:cs="Times New Roman"/>
+                <w:sz w:val="24"/>
+              </w:rPr>
+            </w:pPr>
+            <w:r>
+              <w:rPr>
+                <w:rFonts w:ascii="Times New Roman" w:hAnsi="Times New Roman" w:cs="Times New Roman"/>
+                <w:color w:val="auto"/>
+                <w:sz w:val="24"/>
+                <w:lang w:val="en-US"/>
+              </w:rPr>
+              <w:t>(</w:t>
+            </w:r>
+            <w:r>
+              <w:rPr>
+                <w:rFonts w:ascii="Times New Roman" w:hAnsi="Times New Roman" w:cs="Times New Roman"/>
+                <w:color w:val="auto"/>
+                <w:sz w:val="24"/>
+              </w:rPr>
+              <w:fldChar w:fldCharType="begin"/>
+            </w:r>
+            <w:r>
+              <w:rPr>
+                <w:rFonts w:ascii="Times New Roman" w:hAnsi="Times New Roman" w:cs="Times New Roman"/>
+                <w:color w:val="auto"/>
+                <w:sz w:val="24"/>
+              </w:rPr>
+              <w:instrText xml:space="preserve"> SEQ Формула \* ARABIC </w:instrText>
+            </w:r>
+            <w:r>
+              <w:rPr>
+                <w:rFonts w:ascii="Times New Roman" w:hAnsi="Times New Roman" w:cs="Times New Roman"/>
+                <w:color w:val="auto"/>
+                <w:sz w:val="24"/>
+              </w:rPr>
+              <w:fldChar w:fldCharType="separate"/>
+            </w:r>
+            <w:r>
+              <w:rPr>
+                <w:rFonts w:ascii="Times New Roman" w:hAnsi="Times New Roman" w:cs="Times New Roman"/>
+                <w:noProof/>
+                <w:color w:val="auto"/>
+                <w:sz w:val="24"/>
+              </w:rPr>
+              <w:t>21</w:t>
+            </w:r>
+            <w:r>
+              <w:rPr>
+                <w:rFonts w:ascii="Times New Roman" w:hAnsi="Times New Roman" w:cs="Times New Roman"/>
+                <w:color w:val="auto"/>
+                <w:sz w:val="24"/>
+              </w:rPr>
+              <w:fldChar w:fldCharType="end"/>
+            </w:r>
+            <w:r>
+              <w:rPr>
+                <w:rFonts w:ascii="Times New Roman" w:hAnsi="Times New Roman" w:cs="Times New Roman"/>
+                <w:color w:val="auto"/>
+                <w:sz w:val="24"/>
+                <w:lang w:val="en-US"/>
+              </w:rPr>
+              <w:t>)</w:t>
+            </w:r>
+          </w:p>
+        </w:tc>
+      </w:tr>
+    </w:tbl>
     <w:p>
       <w:pPr>
         <w:spacing w:after="0" w:line="360" w:lineRule="auto"/>
-        <w:jc w:val="center"/>
-        <w:rPr>
-          <w:rFonts w:ascii="Times New Roman" w:eastAsiaTheme="minorEastAsia" w:hAnsi="Times New Roman" w:cs="Times New Roman"/>
+        <w:jc w:val="both"/>
+        <w:rPr>
+          <w:rFonts w:ascii="Times New Roman" w:hAnsi="Times New Roman" w:cs="Times New Roman"/>
           <w:sz w:val="28"/>
           <w:szCs w:val="28"/>
         </w:rPr>
       </w:pPr>
-      <m:oMathPara>
-        <m:oMath>
-          <m:r>
-            <w:rPr>
-              <w:rFonts w:ascii="Cambria Math" w:hAnsi="Cambria Math" w:cs="Times New Roman"/>
-              <w:sz w:val="28"/>
-              <w:szCs w:val="28"/>
-            </w:rPr>
-            <m:t>F1=</m:t>
-          </m:r>
-          <m:f>
-            <m:fPr>
-              <m:ctrlPr>
-                <w:rPr>
-                  <w:rFonts w:ascii="Cambria Math" w:hAnsi="Cambria Math" w:cs="Times New Roman"/>
-                  <w:i/>
-                  <w:sz w:val="28"/>
-                  <w:szCs w:val="28"/>
-                </w:rPr>
-              </m:ctrlPr>
-            </m:fPr>
-            <m:num>
-              <m:r>
-                <w:rPr>
-                  <w:rFonts w:ascii="Cambria Math" w:hAnsi="Cambria Math" w:cs="Times New Roman"/>
-                  <w:sz w:val="28"/>
-                  <w:szCs w:val="28"/>
-                </w:rPr>
-                <m:t>2*Recall*Precison</m:t>
-              </m:r>
-            </m:num>
-            <m:den>
-              <m:r>
-                <w:rPr>
-                  <w:rFonts w:ascii="Cambria Math" w:hAnsi="Cambria Math" w:cs="Times New Roman"/>
-                  <w:sz w:val="28"/>
-                  <w:szCs w:val="28"/>
-                </w:rPr>
-                <m:t>Recall+Precision</m:t>
-              </m:r>
-            </m:den>
-          </m:f>
-        </m:oMath>
-      </m:oMathPara>
     </w:p>
     <w:p>
       <w:pPr>
@@ -32573,6 +32873,7 @@
     <w:p>
       <w:pPr>
         <w:spacing w:before="240" w:line="360" w:lineRule="auto"/>
+        <w:ind w:firstLine="708"/>
         <w:jc w:val="both"/>
         <w:rPr>
           <w:rFonts w:ascii="Times New Roman" w:hAnsi="Times New Roman" w:cs="Times New Roman"/>
@@ -32586,42 +32887,7 @@
           <w:sz w:val="28"/>
           <w:szCs w:val="28"/>
         </w:rPr>
-        <w:tab/>
-        <w:t xml:space="preserve">В качестве исходных данных дано признаковое описание запросов к поисковой системе. Среди признаков присутствуют текст запроса, информация по выдаче, </w:t>
-      </w:r>
-      <w:proofErr w:type="spellStart"/>
-      <w:r>
-        <w:rPr>
-          <w:rFonts w:ascii="Times New Roman" w:hAnsi="Times New Roman" w:cs="Times New Roman"/>
-          <w:sz w:val="28"/>
-          <w:szCs w:val="28"/>
-        </w:rPr>
-        <w:t>логи</w:t>
-      </w:r>
-      <w:proofErr w:type="spellEnd"/>
-      <w:r>
-        <w:rPr>
-          <w:rFonts w:ascii="Times New Roman" w:hAnsi="Times New Roman" w:cs="Times New Roman"/>
-          <w:sz w:val="28"/>
-          <w:szCs w:val="28"/>
-        </w:rPr>
-        <w:t xml:space="preserve">, различные метрики. Необходимо определить, является ли запрос спортивным (в частности, про футбол), и нужно ли по нему выдавать расписание матчей, результаты чемпионатов и прочую информацию. Для выполнения задачи будут применены наивный байесовский классификатор, дерево решений с ограниченной глубиной и </w:t>
-      </w:r>
-      <w:r>
-        <w:rPr>
-          <w:rFonts w:ascii="Times New Roman" w:hAnsi="Times New Roman" w:cs="Times New Roman"/>
-          <w:sz w:val="28"/>
-          <w:szCs w:val="28"/>
-        </w:rPr>
-        <w:t xml:space="preserve">случайный лес. Необходимо будет подобрать оптимальную глубину дерева, для случайного леса – оптимальное количество деревьев и прочие параметры метода. </w:t>
-      </w:r>
-      <w:r>
-        <w:rPr>
-          <w:rFonts w:ascii="Times New Roman" w:hAnsi="Times New Roman" w:cs="Times New Roman"/>
-          <w:sz w:val="28"/>
-          <w:szCs w:val="28"/>
-        </w:rPr>
-        <w:t>Также планируется добавить свои признаки и сравнить эффективность классификации.</w:t>
+        <w:t>В качестве исходных данных дано признаковое описание запросов к поисковой системе. Среди признаков присутствуют текст запроса, информация по выдаче, различные метрики. Необходимо определить, является ли запрос спортивным (в частности, про футбол), и нужно ли по нему выдавать расписание матчей, результаты чемпионатов и прочую информацию. Для выполнения задачи применяются наивный байесовский классификатор, дерево решений с ограниченной глубиной и случайный лес. Необходимо подобрать оптимальную глубину дерева, для случайного леса – оптимальное количество деревьев и прочие параметры метода. Также добавляются дополнительные признаки и сравнивается эффективность методов.</w:t>
       </w:r>
     </w:p>
     <w:p>
@@ -32660,7 +32926,15 @@
           <w:sz w:val="28"/>
           <w:szCs w:val="28"/>
         </w:rPr>
-        <w:t xml:space="preserve">методов мною был использован язык программирования </w:t>
+        <w:t>классификаторов</w:t>
+      </w:r>
+      <w:r>
+        <w:rPr>
+          <w:rFonts w:ascii="Times New Roman" w:hAnsi="Times New Roman" w:cs="Times New Roman"/>
+          <w:sz w:val="28"/>
+          <w:szCs w:val="28"/>
+        </w:rPr>
+        <w:t xml:space="preserve"> был использован язык программирования </w:t>
       </w:r>
       <w:r>
         <w:rPr>
@@ -32701,55 +32975,7 @@
           <w:sz w:val="28"/>
           <w:szCs w:val="28"/>
         </w:rPr>
-        <w:t xml:space="preserve">Это высокоуровневый </w:t>
-      </w:r>
-      <w:r>
-        <w:rPr>
-          <w:rFonts w:ascii="Times New Roman" w:hAnsi="Times New Roman" w:cs="Times New Roman"/>
-          <w:sz w:val="28"/>
-          <w:szCs w:val="28"/>
-        </w:rPr>
-        <w:t xml:space="preserve">интерпретируемый </w:t>
-      </w:r>
-      <w:r>
-        <w:rPr>
-          <w:rFonts w:ascii="Times New Roman" w:hAnsi="Times New Roman" w:cs="Times New Roman"/>
-          <w:sz w:val="28"/>
-          <w:szCs w:val="28"/>
-        </w:rPr>
-        <w:t xml:space="preserve">язык программирования </w:t>
-      </w:r>
-      <w:r>
-        <w:rPr>
-          <w:rFonts w:ascii="Times New Roman" w:hAnsi="Times New Roman" w:cs="Times New Roman"/>
-          <w:sz w:val="28"/>
-          <w:szCs w:val="28"/>
-        </w:rPr>
-        <w:t xml:space="preserve">общего назначения, ориентированный на повышение производительности разработчика и читаемости кода. </w:t>
-      </w:r>
-      <w:r>
-        <w:rPr>
-          <w:rFonts w:ascii="Times New Roman" w:hAnsi="Times New Roman" w:cs="Times New Roman"/>
-          <w:sz w:val="28"/>
-          <w:szCs w:val="28"/>
-        </w:rPr>
-        <w:t>С</w:t>
-      </w:r>
-      <w:r>
-        <w:rPr>
-          <w:rFonts w:ascii="Times New Roman" w:hAnsi="Times New Roman" w:cs="Times New Roman"/>
-          <w:sz w:val="28"/>
-          <w:szCs w:val="28"/>
-        </w:rPr>
-        <w:t xml:space="preserve">тандартная библиотека включает </w:t>
-      </w:r>
-      <w:r>
-        <w:rPr>
-          <w:rFonts w:ascii="Times New Roman" w:hAnsi="Times New Roman" w:cs="Times New Roman"/>
-          <w:sz w:val="28"/>
-          <w:szCs w:val="28"/>
-        </w:rPr>
-        <w:t xml:space="preserve">большой объём полезных функций, кроме это существует множество сторонних библиотек для различных задач. </w:t>
+        <w:t>Программа делится на несколько модулей: «</w:t>
       </w:r>
       <w:r>
         <w:rPr>
@@ -32758,7 +32984,7 @@
           <w:szCs w:val="28"/>
           <w:lang w:val="en-US"/>
         </w:rPr>
-        <w:t>Python</w:t>
+        <w:t>naive</w:t>
       </w:r>
       <w:r>
         <w:rPr>
@@ -32768,14 +32994,7 @@
         </w:rPr>
         <w:t xml:space="preserve"> </w:t>
       </w:r>
-      <w:r>
-        <w:rPr>
-          <w:rFonts w:ascii="Times New Roman" w:hAnsi="Times New Roman" w:cs="Times New Roman"/>
-          <w:sz w:val="28"/>
-          <w:szCs w:val="28"/>
-        </w:rPr>
-        <w:t xml:space="preserve">позволяет работать с </w:t>
-      </w:r>
+      <w:proofErr w:type="spellStart"/>
       <w:r>
         <w:rPr>
           <w:rFonts w:ascii="Times New Roman" w:hAnsi="Times New Roman" w:cs="Times New Roman"/>
@@ -32783,7 +33002,75 @@
           <w:szCs w:val="28"/>
           <w:lang w:val="en-US"/>
         </w:rPr>
-        <w:t>XML</w:t>
+        <w:t>bayes</w:t>
+      </w:r>
+      <w:proofErr w:type="spellEnd"/>
+      <w:r>
+        <w:rPr>
+          <w:rFonts w:ascii="Times New Roman" w:hAnsi="Times New Roman" w:cs="Times New Roman"/>
+          <w:sz w:val="28"/>
+          <w:szCs w:val="28"/>
+        </w:rPr>
+        <w:t>», «</w:t>
+      </w:r>
+      <w:r>
+        <w:rPr>
+          <w:rFonts w:ascii="Times New Roman" w:hAnsi="Times New Roman" w:cs="Times New Roman"/>
+          <w:sz w:val="28"/>
+          <w:szCs w:val="28"/>
+          <w:lang w:val="en-US"/>
+        </w:rPr>
+        <w:t>c</w:t>
+      </w:r>
+      <w:r>
+        <w:rPr>
+          <w:rFonts w:ascii="Times New Roman" w:hAnsi="Times New Roman" w:cs="Times New Roman"/>
+          <w:sz w:val="28"/>
+          <w:szCs w:val="28"/>
+        </w:rPr>
+        <w:t>45</w:t>
+      </w:r>
+      <w:r>
+        <w:rPr>
+          <w:rFonts w:ascii="Times New Roman" w:hAnsi="Times New Roman" w:cs="Times New Roman"/>
+          <w:sz w:val="28"/>
+          <w:szCs w:val="28"/>
+        </w:rPr>
+        <w:t>» и «</w:t>
+      </w:r>
+      <w:r>
+        <w:rPr>
+          <w:rFonts w:ascii="Times New Roman" w:hAnsi="Times New Roman" w:cs="Times New Roman"/>
+          <w:sz w:val="28"/>
+          <w:szCs w:val="28"/>
+          <w:lang w:val="en-US"/>
+        </w:rPr>
+        <w:t>random</w:t>
+      </w:r>
+      <w:r>
+        <w:rPr>
+          <w:rFonts w:ascii="Times New Roman" w:hAnsi="Times New Roman" w:cs="Times New Roman"/>
+          <w:sz w:val="28"/>
+          <w:szCs w:val="28"/>
+        </w:rPr>
+        <w:t>_</w:t>
+      </w:r>
+      <w:r>
+        <w:rPr>
+          <w:rFonts w:ascii="Times New Roman" w:hAnsi="Times New Roman" w:cs="Times New Roman"/>
+          <w:sz w:val="28"/>
+          <w:szCs w:val="28"/>
+          <w:lang w:val="en-US"/>
+        </w:rPr>
+        <w:t>forest</w:t>
+      </w:r>
+      <w:r>
+        <w:rPr>
+          <w:rFonts w:ascii="Times New Roman" w:hAnsi="Times New Roman" w:cs="Times New Roman"/>
+          <w:sz w:val="28"/>
+          <w:szCs w:val="28"/>
+        </w:rPr>
+        <w:t>».</w:t>
       </w:r>
       <w:r>
         <w:rPr>
@@ -32793,14 +33080,43 @@
         </w:rPr>
         <w:t xml:space="preserve"> </w:t>
       </w:r>
-      <w:r>
-        <w:rPr>
-          <w:rFonts w:ascii="Times New Roman" w:hAnsi="Times New Roman" w:cs="Times New Roman"/>
-          <w:sz w:val="28"/>
-          <w:szCs w:val="28"/>
-        </w:rPr>
-        <w:t xml:space="preserve">и </w:t>
-      </w:r>
+    </w:p>
+    <w:p>
+      <w:pPr>
+        <w:spacing w:after="0" w:line="360" w:lineRule="auto"/>
+        <w:ind w:firstLine="708"/>
+        <w:jc w:val="both"/>
+        <w:rPr>
+          <w:rFonts w:ascii="Times New Roman" w:hAnsi="Times New Roman" w:cs="Times New Roman"/>
+          <w:sz w:val="28"/>
+          <w:szCs w:val="28"/>
+        </w:rPr>
+      </w:pPr>
+      <w:r>
+        <w:rPr>
+          <w:rFonts w:ascii="Times New Roman" w:hAnsi="Times New Roman" w:cs="Times New Roman"/>
+          <w:sz w:val="28"/>
+          <w:szCs w:val="28"/>
+        </w:rPr>
+        <w:t>В первом модуле реализован алгоритм</w:t>
+      </w:r>
+      <w:r>
+        <w:rPr>
+          <w:rFonts w:ascii="Times New Roman" w:hAnsi="Times New Roman" w:cs="Times New Roman"/>
+          <w:sz w:val="28"/>
+          <w:szCs w:val="28"/>
+        </w:rPr>
+        <w:t xml:space="preserve"> </w:t>
+      </w:r>
+      <w:r>
+        <w:rPr>
+          <w:rFonts w:ascii="Times New Roman" w:hAnsi="Times New Roman" w:cs="Times New Roman"/>
+          <w:sz w:val="28"/>
+          <w:szCs w:val="28"/>
+        </w:rPr>
+        <w:t xml:space="preserve">наивного байесовского классификатора. Программа считывает файл с данными в формате </w:t>
+      </w:r>
+      <w:proofErr w:type="spellStart"/>
       <w:r>
         <w:rPr>
           <w:rFonts w:ascii="Times New Roman" w:hAnsi="Times New Roman" w:cs="Times New Roman"/>
@@ -32808,87 +33124,96 @@
           <w:szCs w:val="28"/>
           <w:lang w:val="en-US"/>
         </w:rPr>
-        <w:t>HTML</w:t>
-      </w:r>
-      <w:r>
-        <w:rPr>
-          <w:rFonts w:ascii="Times New Roman" w:hAnsi="Times New Roman" w:cs="Times New Roman"/>
-          <w:sz w:val="28"/>
-          <w:szCs w:val="28"/>
-        </w:rPr>
-        <w:t xml:space="preserve"> файлами, с </w:t>
-      </w:r>
-      <w:r>
-        <w:rPr>
-          <w:rFonts w:ascii="Times New Roman" w:hAnsi="Times New Roman" w:cs="Times New Roman"/>
-          <w:sz w:val="28"/>
-          <w:szCs w:val="28"/>
-        </w:rPr>
-        <w:t>HTTP</w:t>
-      </w:r>
-      <w:r>
-        <w:rPr>
-          <w:rFonts w:ascii="Times New Roman" w:hAnsi="Times New Roman" w:cs="Times New Roman"/>
-          <w:sz w:val="28"/>
-          <w:szCs w:val="28"/>
-        </w:rPr>
-        <w:t xml:space="preserve">-запросами, поддерживает работу с </w:t>
-      </w:r>
-      <w:r>
-        <w:rPr>
-          <w:rFonts w:ascii="Times New Roman" w:hAnsi="Times New Roman" w:cs="Times New Roman"/>
-          <w:sz w:val="28"/>
-          <w:szCs w:val="28"/>
-        </w:rPr>
-        <w:t>изображениями, аудио и видео файлами</w:t>
-      </w:r>
-      <w:r>
-        <w:rPr>
-          <w:rFonts w:ascii="Times New Roman" w:hAnsi="Times New Roman" w:cs="Times New Roman"/>
-          <w:sz w:val="28"/>
-          <w:szCs w:val="28"/>
-        </w:rPr>
-        <w:t xml:space="preserve"> и многое другое. Этот язык</w:t>
-      </w:r>
-      <w:r>
-        <w:rPr>
-          <w:rFonts w:ascii="Times New Roman" w:hAnsi="Times New Roman" w:cs="Times New Roman"/>
-          <w:sz w:val="28"/>
-          <w:szCs w:val="28"/>
-        </w:rPr>
-        <w:t xml:space="preserve"> поддерживает структурное, объектно-ориент</w:t>
-      </w:r>
-      <w:r>
-        <w:rPr>
-          <w:rFonts w:ascii="Times New Roman" w:hAnsi="Times New Roman" w:cs="Times New Roman"/>
-          <w:sz w:val="28"/>
-          <w:szCs w:val="28"/>
-        </w:rPr>
-        <w:t>ированное, функциональное и императивное</w:t>
-      </w:r>
-      <w:r>
-        <w:rPr>
-          <w:rFonts w:ascii="Times New Roman" w:hAnsi="Times New Roman" w:cs="Times New Roman"/>
-          <w:sz w:val="28"/>
-          <w:szCs w:val="28"/>
-        </w:rPr>
-        <w:t xml:space="preserve"> программирование. Основные архитектурные черты — динамическая типизация, </w:t>
-      </w:r>
-      <w:r>
-        <w:rPr>
-          <w:rFonts w:ascii="Times New Roman" w:hAnsi="Times New Roman" w:cs="Times New Roman"/>
-          <w:sz w:val="28"/>
-          <w:szCs w:val="28"/>
-        </w:rPr>
-        <w:t>автоматическая сборка мусора</w:t>
-      </w:r>
-      <w:r>
-        <w:rPr>
-          <w:rFonts w:ascii="Times New Roman" w:hAnsi="Times New Roman" w:cs="Times New Roman"/>
-          <w:sz w:val="28"/>
-          <w:szCs w:val="28"/>
-        </w:rPr>
-        <w:t>, механизм обработки исключений, поддержка многопоточных вычислений, высокоуровневые структуры данных. Поддерживается разбиение программ на модули, которые, в свою очередь, могут объединяться в пакеты.</w:t>
+        <w:t>tsv</w:t>
+      </w:r>
+      <w:proofErr w:type="spellEnd"/>
+      <w:r>
+        <w:rPr>
+          <w:rFonts w:ascii="Times New Roman" w:hAnsi="Times New Roman" w:cs="Times New Roman"/>
+          <w:sz w:val="28"/>
+          <w:szCs w:val="28"/>
+        </w:rPr>
+        <w:t xml:space="preserve">, </w:t>
+      </w:r>
+      <w:r>
+        <w:rPr>
+          <w:rFonts w:ascii="Times New Roman" w:hAnsi="Times New Roman" w:cs="Times New Roman"/>
+          <w:sz w:val="28"/>
+          <w:szCs w:val="28"/>
+        </w:rPr>
+        <w:t xml:space="preserve">сохраняет их и потом делит на обучающее и тестовое подмножества. Долю примеров в обучающей выборке можно задавать, проставив необходимое значение в переменную </w:t>
+      </w:r>
+      <w:proofErr w:type="spellStart"/>
+      <w:r>
+        <w:rPr>
+          <w:rFonts w:ascii="Courier New" w:hAnsi="Courier New" w:cs="Courier New"/>
+          <w:sz w:val="24"/>
+          <w:szCs w:val="28"/>
+        </w:rPr>
+        <w:t>split_ratio</w:t>
+      </w:r>
+      <w:proofErr w:type="spellEnd"/>
+      <w:r>
+        <w:rPr>
+          <w:rFonts w:ascii="Times New Roman" w:hAnsi="Times New Roman" w:cs="Times New Roman"/>
+          <w:sz w:val="28"/>
+          <w:szCs w:val="28"/>
+        </w:rPr>
+        <w:t xml:space="preserve">. После этого подмножества модифицируются: вещественные значения признаков разбиваются на заданное количество интервалов, после чего значение конкретного признака заменяется на соответствующий ему номер интервала. Количество таких интервалов задается с помощью переменной </w:t>
+      </w:r>
+      <w:proofErr w:type="spellStart"/>
+      <w:r>
+        <w:rPr>
+          <w:rFonts w:ascii="Courier New" w:hAnsi="Courier New" w:cs="Courier New"/>
+          <w:sz w:val="24"/>
+          <w:szCs w:val="28"/>
+        </w:rPr>
+        <w:t>num_of_buckets</w:t>
+      </w:r>
+      <w:proofErr w:type="spellEnd"/>
+      <w:r>
+        <w:rPr>
+          <w:rFonts w:ascii="Times New Roman" w:hAnsi="Times New Roman" w:cs="Times New Roman"/>
+          <w:sz w:val="28"/>
+          <w:szCs w:val="28"/>
+        </w:rPr>
+        <w:t>.</w:t>
+      </w:r>
+      <w:r>
+        <w:rPr>
+          <w:rFonts w:ascii="Times New Roman" w:hAnsi="Times New Roman" w:cs="Times New Roman"/>
+          <w:sz w:val="28"/>
+          <w:szCs w:val="28"/>
+        </w:rPr>
+        <w:t xml:space="preserve"> Такое разбиение необходимо для того, чтобы наивный байесовский классификатор смог почитать частоту, с которой встречается данное значение признака. Но так как значения вещественные, необходимо их </w:t>
+      </w:r>
+      <w:proofErr w:type="spellStart"/>
+      <w:r>
+        <w:rPr>
+          <w:rFonts w:ascii="Times New Roman" w:hAnsi="Times New Roman" w:cs="Times New Roman"/>
+          <w:sz w:val="28"/>
+          <w:szCs w:val="28"/>
+        </w:rPr>
+        <w:t>дискретизировать</w:t>
+      </w:r>
+      <w:proofErr w:type="spellEnd"/>
+      <w:r>
+        <w:rPr>
+          <w:rFonts w:ascii="Times New Roman" w:hAnsi="Times New Roman" w:cs="Times New Roman"/>
+          <w:sz w:val="28"/>
+          <w:szCs w:val="28"/>
+        </w:rPr>
+        <w:t>. Далее на модифицированных подмн</w:t>
+      </w:r>
+      <w:bookmarkStart w:id="22" w:name="_GoBack"/>
+      <w:bookmarkEnd w:id="22"/>
+      <w:r>
+        <w:rPr>
+          <w:rFonts w:ascii="Times New Roman" w:hAnsi="Times New Roman" w:cs="Times New Roman"/>
+          <w:sz w:val="28"/>
+          <w:szCs w:val="28"/>
+        </w:rPr>
+        <w:t>ожествах запускается алгоритм классификации.</w:t>
       </w:r>
     </w:p>
     <w:p>
@@ -32909,7 +33234,80 @@
         </w:rPr>
         <w:lastRenderedPageBreak/>
         <w:tab/>
-        <w:t xml:space="preserve">Для получения дополнительной информации со страницы запроса была использованы пакеты </w:t>
+        <w:t xml:space="preserve">Для хранения кода и контроля версий </w:t>
+      </w:r>
+      <w:r>
+        <w:rPr>
+          <w:rFonts w:ascii="Times New Roman" w:hAnsi="Times New Roman" w:cs="Times New Roman"/>
+          <w:sz w:val="28"/>
+          <w:szCs w:val="28"/>
+        </w:rPr>
+        <w:t>был использован</w:t>
+      </w:r>
+      <w:r>
+        <w:rPr>
+          <w:rFonts w:ascii="Times New Roman" w:hAnsi="Times New Roman" w:cs="Times New Roman"/>
+          <w:sz w:val="28"/>
+          <w:szCs w:val="28"/>
+        </w:rPr>
+        <w:t xml:space="preserve"> </w:t>
+      </w:r>
+      <w:r>
+        <w:rPr>
+          <w:rFonts w:ascii="Times New Roman" w:hAnsi="Times New Roman" w:cs="Times New Roman"/>
+          <w:sz w:val="28"/>
+          <w:szCs w:val="28"/>
+          <w:lang w:val="en-US"/>
+        </w:rPr>
+        <w:t>GitHub</w:t>
+      </w:r>
+      <w:r>
+        <w:rPr>
+          <w:rFonts w:ascii="Times New Roman" w:hAnsi="Times New Roman" w:cs="Times New Roman"/>
+          <w:sz w:val="28"/>
+          <w:szCs w:val="28"/>
+        </w:rPr>
+        <w:t xml:space="preserve"> - к</w:t>
+      </w:r>
+      <w:r>
+        <w:rPr>
+          <w:rFonts w:ascii="Times New Roman" w:hAnsi="Times New Roman" w:cs="Times New Roman"/>
+          <w:sz w:val="28"/>
+          <w:szCs w:val="28"/>
+        </w:rPr>
+        <w:t>рупнейший</w:t>
+      </w:r>
+      <w:r>
+        <w:rPr>
+          <w:rFonts w:ascii="Times New Roman" w:hAnsi="Times New Roman" w:cs="Times New Roman"/>
+          <w:sz w:val="28"/>
+          <w:szCs w:val="28"/>
+        </w:rPr>
+        <w:t xml:space="preserve"> веб-сервис для хостинга IT-проектов</w:t>
+      </w:r>
+      <w:r>
+        <w:rPr>
+          <w:rFonts w:ascii="Times New Roman" w:hAnsi="Times New Roman" w:cs="Times New Roman"/>
+          <w:sz w:val="28"/>
+          <w:szCs w:val="28"/>
+        </w:rPr>
+        <w:t xml:space="preserve">. </w:t>
+      </w:r>
+      <w:r>
+        <w:rPr>
+          <w:rFonts w:ascii="Times New Roman" w:hAnsi="Times New Roman" w:cs="Times New Roman"/>
+          <w:sz w:val="28"/>
+          <w:szCs w:val="28"/>
+        </w:rPr>
+        <w:t>Для удобства написания кода использовалась среда</w:t>
+      </w:r>
+      <w:r>
+        <w:rPr>
+          <w:rFonts w:ascii="Times New Roman" w:hAnsi="Times New Roman" w:cs="Times New Roman"/>
+          <w:sz w:val="28"/>
+          <w:szCs w:val="28"/>
+        </w:rPr>
+        <w:t xml:space="preserve"> программирования </w:t>
       </w:r>
       <w:proofErr w:type="spellStart"/>
       <w:r>
@@ -32919,7 +33317,7 @@
           <w:szCs w:val="28"/>
           <w:lang w:val="en-US"/>
         </w:rPr>
-        <w:t>BeautifulSoup</w:t>
+        <w:t>PyCharm</w:t>
       </w:r>
       <w:proofErr w:type="spellEnd"/>
       <w:r>
@@ -32928,389 +33326,32 @@
           <w:sz w:val="28"/>
           <w:szCs w:val="28"/>
         </w:rPr>
-        <w:t xml:space="preserve"> </w:t>
-      </w:r>
-      <w:r>
-        <w:rPr>
-          <w:rFonts w:ascii="Times New Roman" w:hAnsi="Times New Roman" w:cs="Times New Roman"/>
-          <w:sz w:val="28"/>
-          <w:szCs w:val="28"/>
-        </w:rPr>
-        <w:t xml:space="preserve">и </w:t>
-      </w:r>
-      <w:r>
-        <w:rPr>
-          <w:rFonts w:ascii="Times New Roman" w:hAnsi="Times New Roman" w:cs="Times New Roman"/>
-          <w:sz w:val="28"/>
-          <w:szCs w:val="28"/>
-          <w:lang w:val="en-US"/>
-        </w:rPr>
-        <w:t>requests</w:t>
-      </w:r>
-      <w:r>
-        <w:rPr>
-          <w:rFonts w:ascii="Times New Roman" w:hAnsi="Times New Roman" w:cs="Times New Roman"/>
-          <w:sz w:val="28"/>
-          <w:szCs w:val="28"/>
-        </w:rPr>
-        <w:t>.</w:t>
-      </w:r>
-      <w:r>
-        <w:rPr>
-          <w:rFonts w:ascii="Times New Roman" w:hAnsi="Times New Roman" w:cs="Times New Roman"/>
-          <w:sz w:val="28"/>
-          <w:szCs w:val="28"/>
-        </w:rPr>
-        <w:t xml:space="preserve"> Первый предназначен для </w:t>
-      </w:r>
-      <w:r>
-        <w:rPr>
-          <w:rFonts w:ascii="Times New Roman" w:hAnsi="Times New Roman" w:cs="Times New Roman"/>
-          <w:sz w:val="28"/>
-          <w:szCs w:val="28"/>
-        </w:rPr>
-        <w:t>анализа документов HTML и XML. Он создает дерево синтаксического анализа для проанализированных страниц, которое можно использовать для извлечения данных из HTML, что полезно для просмотра веб-страниц</w:t>
-      </w:r>
-      <w:r>
-        <w:rPr>
-          <w:rFonts w:ascii="Times New Roman" w:hAnsi="Times New Roman" w:cs="Times New Roman"/>
-          <w:sz w:val="28"/>
-          <w:szCs w:val="28"/>
-        </w:rPr>
-        <w:t xml:space="preserve">. </w:t>
-      </w:r>
-      <w:r>
-        <w:rPr>
-          <w:rFonts w:ascii="Times New Roman" w:hAnsi="Times New Roman" w:cs="Times New Roman"/>
-          <w:sz w:val="28"/>
-          <w:szCs w:val="28"/>
-        </w:rPr>
-        <w:t>Он поддерживает простые и естественные способы навигации, поиска и модификации дерева синтаксического разбора.</w:t>
-      </w:r>
-      <w:r>
-        <w:rPr>
-          <w:rFonts w:ascii="Times New Roman" w:hAnsi="Times New Roman" w:cs="Times New Roman"/>
-          <w:sz w:val="28"/>
-          <w:szCs w:val="28"/>
-        </w:rPr>
-        <w:t xml:space="preserve"> Второй пакет используется для</w:t>
-      </w:r>
-      <w:r>
-        <w:rPr>
-          <w:rFonts w:ascii="Times New Roman" w:hAnsi="Times New Roman" w:cs="Times New Roman"/>
-          <w:sz w:val="28"/>
-          <w:szCs w:val="28"/>
-          <w:lang w:val="en-US"/>
-        </w:rPr>
-        <w:t xml:space="preserve"> </w:t>
-      </w:r>
-      <w:r>
-        <w:rPr>
-          <w:rFonts w:ascii="Times New Roman" w:hAnsi="Times New Roman" w:cs="Times New Roman"/>
-          <w:sz w:val="28"/>
-          <w:szCs w:val="28"/>
-        </w:rPr>
-        <w:t>простой реализации</w:t>
-      </w:r>
-      <w:r>
-        <w:rPr>
-          <w:rFonts w:ascii="Times New Roman" w:hAnsi="Times New Roman" w:cs="Times New Roman"/>
-          <w:sz w:val="28"/>
-          <w:szCs w:val="28"/>
-        </w:rPr>
-        <w:t xml:space="preserve"> </w:t>
-      </w:r>
-      <w:r>
-        <w:rPr>
-          <w:rFonts w:ascii="Times New Roman" w:hAnsi="Times New Roman" w:cs="Times New Roman"/>
-          <w:sz w:val="28"/>
-          <w:szCs w:val="28"/>
-          <w:lang w:val="en-US"/>
-        </w:rPr>
-        <w:t>HTTP-</w:t>
-      </w:r>
-      <w:r>
-        <w:rPr>
-          <w:rFonts w:ascii="Times New Roman" w:hAnsi="Times New Roman" w:cs="Times New Roman"/>
-          <w:sz w:val="28"/>
-          <w:szCs w:val="28"/>
-        </w:rPr>
-        <w:t>запросов</w:t>
-      </w:r>
-      <w:r>
-        <w:rPr>
-          <w:rFonts w:ascii="Times New Roman" w:hAnsi="Times New Roman" w:cs="Times New Roman"/>
-          <w:sz w:val="28"/>
-          <w:szCs w:val="28"/>
-        </w:rPr>
-        <w:t>.</w:t>
-      </w:r>
-    </w:p>
-    <w:p>
-      <w:pPr>
-        <w:spacing w:after="0" w:line="360" w:lineRule="auto"/>
-        <w:jc w:val="both"/>
-        <w:rPr>
-          <w:rFonts w:ascii="Times New Roman" w:hAnsi="Times New Roman" w:cs="Times New Roman"/>
-          <w:sz w:val="28"/>
-          <w:szCs w:val="28"/>
-        </w:rPr>
-      </w:pPr>
-      <w:r>
-        <w:rPr>
-          <w:rFonts w:ascii="Times New Roman" w:hAnsi="Times New Roman" w:cs="Times New Roman"/>
-          <w:sz w:val="28"/>
-          <w:szCs w:val="28"/>
-        </w:rPr>
-        <w:tab/>
-        <w:t xml:space="preserve">Для хранения кода и контроля версий мною использовался </w:t>
-      </w:r>
-      <w:r>
-        <w:rPr>
-          <w:rFonts w:ascii="Times New Roman" w:hAnsi="Times New Roman" w:cs="Times New Roman"/>
-          <w:sz w:val="28"/>
-          <w:szCs w:val="28"/>
-          <w:lang w:val="en-US"/>
-        </w:rPr>
-        <w:t>GitHub</w:t>
-      </w:r>
-      <w:r>
-        <w:rPr>
-          <w:rFonts w:ascii="Times New Roman" w:hAnsi="Times New Roman" w:cs="Times New Roman"/>
-          <w:sz w:val="28"/>
-          <w:szCs w:val="28"/>
-        </w:rPr>
-        <w:t>.</w:t>
-      </w:r>
-      <w:r>
-        <w:rPr>
-          <w:rFonts w:ascii="Times New Roman" w:hAnsi="Times New Roman" w:cs="Times New Roman"/>
-          <w:sz w:val="28"/>
-          <w:szCs w:val="28"/>
-        </w:rPr>
-        <w:t xml:space="preserve"> </w:t>
-      </w:r>
-      <w:r>
-        <w:rPr>
-          <w:rFonts w:ascii="Times New Roman" w:hAnsi="Times New Roman" w:cs="Times New Roman"/>
-          <w:sz w:val="28"/>
-          <w:szCs w:val="28"/>
-        </w:rPr>
-        <w:t>Это крупнейший</w:t>
-      </w:r>
-      <w:r>
-        <w:rPr>
-          <w:rFonts w:ascii="Times New Roman" w:hAnsi="Times New Roman" w:cs="Times New Roman"/>
-          <w:sz w:val="28"/>
-          <w:szCs w:val="28"/>
-        </w:rPr>
-        <w:t xml:space="preserve"> веб-сервис для хостинга IT-проектов и их совместной разработки</w:t>
-      </w:r>
-      <w:r>
-        <w:rPr>
-          <w:rFonts w:ascii="Times New Roman" w:hAnsi="Times New Roman" w:cs="Times New Roman"/>
-          <w:sz w:val="28"/>
-          <w:szCs w:val="28"/>
-        </w:rPr>
-        <w:t xml:space="preserve">, </w:t>
-      </w:r>
-      <w:r>
-        <w:rPr>
-          <w:rFonts w:ascii="Times New Roman" w:hAnsi="Times New Roman" w:cs="Times New Roman"/>
-          <w:sz w:val="28"/>
-          <w:szCs w:val="28"/>
-        </w:rPr>
-        <w:t>основа</w:t>
-      </w:r>
-      <w:r>
-        <w:rPr>
-          <w:rFonts w:ascii="Times New Roman" w:hAnsi="Times New Roman" w:cs="Times New Roman"/>
-          <w:sz w:val="28"/>
-          <w:szCs w:val="28"/>
-        </w:rPr>
-        <w:t>н</w:t>
-      </w:r>
-      <w:bookmarkStart w:id="22" w:name="_GoBack"/>
-      <w:bookmarkEnd w:id="22"/>
-      <w:r>
-        <w:rPr>
-          <w:rFonts w:ascii="Times New Roman" w:hAnsi="Times New Roman" w:cs="Times New Roman"/>
-          <w:sz w:val="28"/>
-          <w:szCs w:val="28"/>
-        </w:rPr>
-        <w:t>н</w:t>
-      </w:r>
-      <w:r>
-        <w:rPr>
-          <w:rFonts w:ascii="Times New Roman" w:hAnsi="Times New Roman" w:cs="Times New Roman"/>
-          <w:sz w:val="28"/>
-          <w:szCs w:val="28"/>
-        </w:rPr>
-        <w:t>ый</w:t>
-      </w:r>
-      <w:r>
-        <w:rPr>
-          <w:rFonts w:ascii="Times New Roman" w:hAnsi="Times New Roman" w:cs="Times New Roman"/>
-          <w:sz w:val="28"/>
-          <w:szCs w:val="28"/>
-        </w:rPr>
-        <w:t xml:space="preserve"> на системе контроля версий </w:t>
-      </w:r>
-      <w:proofErr w:type="spellStart"/>
-      <w:r>
-        <w:rPr>
-          <w:rFonts w:ascii="Times New Roman" w:hAnsi="Times New Roman" w:cs="Times New Roman"/>
-          <w:sz w:val="28"/>
-          <w:szCs w:val="28"/>
-        </w:rPr>
-        <w:t>Git</w:t>
-      </w:r>
-      <w:proofErr w:type="spellEnd"/>
-      <w:r>
-        <w:rPr>
-          <w:rFonts w:ascii="Times New Roman" w:hAnsi="Times New Roman" w:cs="Times New Roman"/>
-          <w:sz w:val="28"/>
-          <w:szCs w:val="28"/>
-        </w:rPr>
-        <w:t>.</w:t>
-      </w:r>
-      <w:r>
-        <w:rPr>
-          <w:rFonts w:ascii="Times New Roman" w:hAnsi="Times New Roman" w:cs="Times New Roman"/>
-          <w:sz w:val="28"/>
-          <w:szCs w:val="28"/>
-        </w:rPr>
-        <w:t xml:space="preserve"> Кроме размещения кода, с</w:t>
-      </w:r>
-      <w:r>
-        <w:rPr>
-          <w:rFonts w:ascii="Times New Roman" w:hAnsi="Times New Roman" w:cs="Times New Roman"/>
-          <w:sz w:val="28"/>
-          <w:szCs w:val="28"/>
-        </w:rPr>
-        <w:t xml:space="preserve"> помощью широких возможностей </w:t>
-      </w:r>
-      <w:proofErr w:type="spellStart"/>
-      <w:r>
-        <w:rPr>
-          <w:rFonts w:ascii="Times New Roman" w:hAnsi="Times New Roman" w:cs="Times New Roman"/>
-          <w:sz w:val="28"/>
-          <w:szCs w:val="28"/>
-        </w:rPr>
-        <w:t>Git</w:t>
-      </w:r>
-      <w:proofErr w:type="spellEnd"/>
-      <w:r>
-        <w:rPr>
-          <w:rFonts w:ascii="Times New Roman" w:hAnsi="Times New Roman" w:cs="Times New Roman"/>
-          <w:sz w:val="28"/>
-          <w:szCs w:val="28"/>
-        </w:rPr>
-        <w:t xml:space="preserve"> </w:t>
-      </w:r>
-      <w:r>
-        <w:rPr>
-          <w:rFonts w:ascii="Times New Roman" w:hAnsi="Times New Roman" w:cs="Times New Roman"/>
-          <w:sz w:val="28"/>
-          <w:szCs w:val="28"/>
-        </w:rPr>
-        <w:t>есть возможность для пользователей</w:t>
-      </w:r>
-      <w:r>
-        <w:rPr>
-          <w:rFonts w:ascii="Times New Roman" w:hAnsi="Times New Roman" w:cs="Times New Roman"/>
-          <w:sz w:val="28"/>
-          <w:szCs w:val="28"/>
-        </w:rPr>
-        <w:t xml:space="preserve"> объединять свои </w:t>
-      </w:r>
-      <w:proofErr w:type="spellStart"/>
-      <w:r>
-        <w:rPr>
-          <w:rFonts w:ascii="Times New Roman" w:hAnsi="Times New Roman" w:cs="Times New Roman"/>
-          <w:sz w:val="28"/>
-          <w:szCs w:val="28"/>
-        </w:rPr>
-        <w:t>репозитории</w:t>
-      </w:r>
-      <w:proofErr w:type="spellEnd"/>
-      <w:r>
-        <w:rPr>
-          <w:rFonts w:ascii="Times New Roman" w:hAnsi="Times New Roman" w:cs="Times New Roman"/>
-          <w:sz w:val="28"/>
-          <w:szCs w:val="28"/>
-        </w:rPr>
-        <w:t xml:space="preserve"> — </w:t>
-      </w:r>
-      <w:proofErr w:type="spellStart"/>
-      <w:r>
-        <w:rPr>
-          <w:rFonts w:ascii="Times New Roman" w:hAnsi="Times New Roman" w:cs="Times New Roman"/>
-          <w:sz w:val="28"/>
-          <w:szCs w:val="28"/>
-        </w:rPr>
-        <w:t>GitHub</w:t>
-      </w:r>
-      <w:proofErr w:type="spellEnd"/>
-      <w:r>
-        <w:rPr>
-          <w:rFonts w:ascii="Times New Roman" w:hAnsi="Times New Roman" w:cs="Times New Roman"/>
-          <w:sz w:val="28"/>
-          <w:szCs w:val="28"/>
-        </w:rPr>
-        <w:t xml:space="preserve"> предлагает удобный интерфейс для этого и может отображать вклад каждого участника в виде дерева.</w:t>
-      </w:r>
-      <w:r>
-        <w:rPr>
-          <w:rFonts w:ascii="Times New Roman" w:hAnsi="Times New Roman" w:cs="Times New Roman"/>
-          <w:sz w:val="28"/>
-          <w:szCs w:val="28"/>
-        </w:rPr>
-        <w:t xml:space="preserve"> </w:t>
-      </w:r>
-      <w:r>
-        <w:rPr>
-          <w:rFonts w:ascii="Times New Roman" w:hAnsi="Times New Roman" w:cs="Times New Roman"/>
-          <w:sz w:val="28"/>
-          <w:szCs w:val="28"/>
-        </w:rPr>
-        <w:t>Для</w:t>
-      </w:r>
-      <w:r>
-        <w:rPr>
-          <w:rFonts w:ascii="Times New Roman" w:hAnsi="Times New Roman" w:cs="Times New Roman"/>
-          <w:sz w:val="28"/>
-          <w:szCs w:val="28"/>
-        </w:rPr>
-        <w:t xml:space="preserve"> проектов есть личные страницы,</w:t>
-      </w:r>
-      <w:r>
-        <w:rPr>
-          <w:rFonts w:ascii="Times New Roman" w:hAnsi="Times New Roman" w:cs="Times New Roman"/>
-          <w:sz w:val="28"/>
-          <w:szCs w:val="28"/>
-        </w:rPr>
-        <w:t xml:space="preserve"> система отслеживания ошибок. Прямо на сайте можно просмотреть файлы проектов с подсветкой синтаксиса для больш</w:t>
-      </w:r>
-      <w:r>
-        <w:rPr>
-          <w:rFonts w:ascii="Times New Roman" w:hAnsi="Times New Roman" w:cs="Times New Roman"/>
-          <w:sz w:val="28"/>
-          <w:szCs w:val="28"/>
-        </w:rPr>
-        <w:t xml:space="preserve">инства языков программирования. </w:t>
-      </w:r>
-    </w:p>
-    <w:p>
-      <w:pPr>
-        <w:spacing w:after="0" w:line="360" w:lineRule="auto"/>
-        <w:jc w:val="both"/>
-        <w:rPr>
-          <w:rFonts w:ascii="Times New Roman" w:hAnsi="Times New Roman" w:cs="Times New Roman"/>
-          <w:sz w:val="28"/>
-          <w:szCs w:val="28"/>
-        </w:rPr>
-      </w:pPr>
+        <w:t>, которая</w:t>
+      </w:r>
+      <w:r>
+        <w:rPr>
+          <w:rFonts w:ascii="Times New Roman" w:hAnsi="Times New Roman" w:cs="Times New Roman"/>
+          <w:sz w:val="28"/>
+          <w:szCs w:val="28"/>
+        </w:rPr>
+        <w:t xml:space="preserve"> п</w:t>
+      </w:r>
+      <w:r>
+        <w:rPr>
+          <w:rFonts w:ascii="Times New Roman" w:hAnsi="Times New Roman" w:cs="Times New Roman"/>
+          <w:sz w:val="28"/>
+          <w:szCs w:val="28"/>
+        </w:rPr>
+        <w:t>редоставляет средства для анализа кода, графический отладчик</w:t>
+      </w:r>
+      <w:r>
+        <w:rPr>
+          <w:rFonts w:ascii="Times New Roman" w:hAnsi="Times New Roman" w:cs="Times New Roman"/>
+          <w:sz w:val="28"/>
+          <w:szCs w:val="28"/>
+        </w:rPr>
+        <w:t xml:space="preserve"> и многие другие инструменты.</w:t>
+      </w:r>
     </w:p>
     <w:p>
       <w:pPr>
@@ -33414,7 +33455,7 @@
           <w:rPr>
             <w:noProof/>
           </w:rPr>
-          <w:t>27</w:t>
+          <w:t>26</w:t>
         </w:r>
         <w:r>
           <w:fldChar w:fldCharType="end"/>
@@ -34618,543 +34659,6 @@
 </w:styles>
 </file>
 
-<file path=word/glossary/document.xml><?xml version="1.0" encoding="utf-8"?>
-<w:glossaryDocument xmlns:wpc="http://schemas.microsoft.com/office/word/2010/wordprocessingCanvas" xmlns:cx="http://schemas.microsoft.com/office/drawing/2014/chartex" xmlns:mc="http://schemas.openxmlformats.org/markup-compatibility/2006" xmlns:o="urn:schemas-microsoft-com:office:office" xmlns:r="http://schemas.openxmlformats.org/officeDocument/2006/relationships" xmlns:m="http://schemas.openxmlformats.org/officeDocument/2006/math" xmlns:v="urn:schemas-microsoft-com:vml" xmlns:wp14="http://schemas.microsoft.com/office/word/2010/wordprocessingDrawing" xmlns:wp="http://schemas.openxmlformats.org/drawingml/2006/wordprocessingDrawing" xmlns:w10="urn:schemas-microsoft-com:office:word" xmlns:w="http://schemas.openxmlformats.org/wordprocessingml/2006/main" xmlns:w14="http://schemas.microsoft.com/office/word/2010/wordml" xmlns:w15="http://schemas.microsoft.com/office/word/2012/wordml" xmlns:w16se="http://schemas.microsoft.com/office/word/2015/wordml/symex" xmlns:wpg="http://schemas.microsoft.com/office/word/2010/wordprocessingGroup" xmlns:wpi="http://schemas.microsoft.com/office/word/2010/wordprocessingInk" xmlns:wne="http://schemas.microsoft.com/office/word/2006/wordml" xmlns:wps="http://schemas.microsoft.com/office/word/2010/wordprocessingShape" mc:Ignorable="w14 w15 w16se wp14"/>
-</file>
-
-<file path=word/glossary/fontTable.xml><?xml version="1.0" encoding="utf-8"?>
-<w:fonts xmlns:mc="http://schemas.openxmlformats.org/markup-compatibility/2006" xmlns:r="http://schemas.openxmlformats.org/officeDocument/2006/relationships" xmlns:w="http://schemas.openxmlformats.org/wordprocessingml/2006/main" xmlns:w14="http://schemas.microsoft.com/office/word/2010/wordml" xmlns:w15="http://schemas.microsoft.com/office/word/2012/wordml" xmlns:w16se="http://schemas.microsoft.com/office/word/2015/wordml/symex" mc:Ignorable="w14 w15 w16se">
-  <w:font w:name="Symbol">
-    <w:panose1 w:val="05050102010706020507"/>
-    <w:charset w:val="02"/>
-    <w:family w:val="roman"/>
-    <w:pitch w:val="variable"/>
-    <w:sig w:usb0="00000000" w:usb1="10000000" w:usb2="00000000" w:usb3="00000000" w:csb0="80000000" w:csb1="00000000"/>
-  </w:font>
-  <w:font w:name="Times New Roman">
-    <w:panose1 w:val="02020603050405020304"/>
-    <w:charset w:val="CC"/>
-    <w:family w:val="roman"/>
-    <w:pitch w:val="variable"/>
-    <w:sig w:usb0="E0002EFF" w:usb1="C000785B" w:usb2="00000009" w:usb3="00000000" w:csb0="000001FF" w:csb1="00000000"/>
-  </w:font>
-  <w:font w:name="Courier New">
-    <w:panose1 w:val="02070309020205020404"/>
-    <w:charset w:val="CC"/>
-    <w:family w:val="modern"/>
-    <w:pitch w:val="fixed"/>
-    <w:sig w:usb0="E0002EFF" w:usb1="C0007843" w:usb2="00000009" w:usb3="00000000" w:csb0="000001FF" w:csb1="00000000"/>
-  </w:font>
-  <w:font w:name="Wingdings">
-    <w:panose1 w:val="05000000000000000000"/>
-    <w:charset w:val="02"/>
-    <w:family w:val="auto"/>
-    <w:pitch w:val="variable"/>
-    <w:sig w:usb0="00000000" w:usb1="10000000" w:usb2="00000000" w:usb3="00000000" w:csb0="80000000" w:csb1="00000000"/>
-  </w:font>
-  <w:font w:name="Calibri">
-    <w:panose1 w:val="020F0502020204030204"/>
-    <w:charset w:val="CC"/>
-    <w:family w:val="swiss"/>
-    <w:pitch w:val="variable"/>
-    <w:sig w:usb0="E0002AFF" w:usb1="C000247B" w:usb2="00000009" w:usb3="00000000" w:csb0="000001FF" w:csb1="00000000"/>
-  </w:font>
-  <w:font w:name="Calibri Light">
-    <w:panose1 w:val="020F0302020204030204"/>
-    <w:charset w:val="CC"/>
-    <w:family w:val="swiss"/>
-    <w:pitch w:val="variable"/>
-    <w:sig w:usb0="E0002AFF" w:usb1="C000247B" w:usb2="00000009" w:usb3="00000000" w:csb0="000001FF" w:csb1="00000000"/>
-  </w:font>
-  <w:font w:name="Cambria Math">
-    <w:panose1 w:val="02040503050406030204"/>
-    <w:charset w:val="CC"/>
-    <w:family w:val="roman"/>
-    <w:pitch w:val="variable"/>
-    <w:sig w:usb0="E00006FF" w:usb1="420024FF" w:usb2="02000000" w:usb3="00000000" w:csb0="0000019F" w:csb1="00000000"/>
-  </w:font>
-</w:fonts>
-</file>
-
-<file path=word/glossary/settings.xml><?xml version="1.0" encoding="utf-8"?>
-<w:settings xmlns:mc="http://schemas.openxmlformats.org/markup-compatibility/2006" xmlns:o="urn:schemas-microsoft-com:office:office" xmlns:r="http://schemas.openxmlformats.org/officeDocument/2006/relationships" xmlns:m="http://schemas.openxmlformats.org/officeDocument/2006/math" xmlns:v="urn:schemas-microsoft-com:vml" xmlns:w10="urn:schemas-microsoft-com:office:word" xmlns:w="http://schemas.openxmlformats.org/wordprocessingml/2006/main" xmlns:w14="http://schemas.microsoft.com/office/word/2010/wordml" xmlns:w15="http://schemas.microsoft.com/office/word/2012/wordml" xmlns:w16se="http://schemas.microsoft.com/office/word/2015/wordml/symex" xmlns:sl="http://schemas.openxmlformats.org/schemaLibrary/2006/main" mc:Ignorable="w14 w15 w16se">
-  <w:view w:val="normal"/>
-  <w:defaultTabStop w:val="708"/>
-  <w:characterSpacingControl w:val="doNotCompress"/>
-  <w:compat>
-    <w:useFELayout/>
-    <w:compatSetting w:name="compatibilityMode" w:uri="http://schemas.microsoft.com/office/word" w:val="15"/>
-    <w:compatSetting w:name="overrideTableStyleFontSizeAndJustification" w:uri="http://schemas.microsoft.com/office/word" w:val="1"/>
-    <w:compatSetting w:name="enableOpenTypeFeatures" w:uri="http://schemas.microsoft.com/office/word" w:val="1"/>
-    <w:compatSetting w:name="doNotFlipMirrorIndents" w:uri="http://schemas.microsoft.com/office/word" w:val="1"/>
-    <w:compatSetting w:name="differentiateMultirowTableHeaders" w:uri="http://schemas.microsoft.com/office/word" w:val="1"/>
-  </w:compat>
-  <w:rsids>
-    <w:rsidRoot w:val="00B96859"/>
-    <w:rsid w:val="00B96859"/>
-  </w:rsids>
-  <m:mathPr>
-    <m:mathFont m:val="Cambria Math"/>
-    <m:brkBin m:val="before"/>
-    <m:brkBinSub m:val="--"/>
-    <m:smallFrac m:val="0"/>
-    <m:dispDef/>
-    <m:lMargin m:val="0"/>
-    <m:rMargin m:val="0"/>
-    <m:defJc m:val="centerGroup"/>
-    <m:wrapIndent m:val="1440"/>
-    <m:intLim m:val="subSup"/>
-    <m:naryLim m:val="undOvr"/>
-  </m:mathPr>
-  <w:themeFontLang w:val="ru-RU"/>
-  <w:clrSchemeMapping w:bg1="light1" w:t1="dark1" w:bg2="light2" w:t2="dark2" w:accent1="accent1" w:accent2="accent2" w:accent3="accent3" w:accent4="accent4" w:accent5="accent5" w:accent6="accent6" w:hyperlink="hyperlink" w:followedHyperlink="followedHyperlink"/>
-  <w:decimalSymbol w:val=","/>
-  <w:listSeparator w:val=";"/>
-  <w15:chartTrackingRefBased/>
-</w:settings>
-</file>
-
-<file path=word/glossary/styles.xml><?xml version="1.0" encoding="utf-8"?>
-<w:styles xmlns:mc="http://schemas.openxmlformats.org/markup-compatibility/2006" xmlns:r="http://schemas.openxmlformats.org/officeDocument/2006/relationships" xmlns:w="http://schemas.openxmlformats.org/wordprocessingml/2006/main" xmlns:w14="http://schemas.microsoft.com/office/word/2010/wordml" xmlns:w15="http://schemas.microsoft.com/office/word/2012/wordml" xmlns:w16se="http://schemas.microsoft.com/office/word/2015/wordml/symex" mc:Ignorable="w14 w15 w16se">
-  <w:docDefaults>
-    <w:rPrDefault>
-      <w:rPr>
-        <w:rFonts w:asciiTheme="minorHAnsi" w:eastAsiaTheme="minorEastAsia" w:hAnsiTheme="minorHAnsi" w:cstheme="minorBidi"/>
-        <w:sz w:val="22"/>
-        <w:szCs w:val="22"/>
-        <w:lang w:val="ru-RU" w:eastAsia="ru-RU" w:bidi="ar-SA"/>
-      </w:rPr>
-    </w:rPrDefault>
-    <w:pPrDefault>
-      <w:pPr>
-        <w:spacing w:after="160" w:line="259" w:lineRule="auto"/>
-      </w:pPr>
-    </w:pPrDefault>
-  </w:docDefaults>
-  <w:latentStyles w:defLockedState="0" w:defUIPriority="99" w:defSemiHidden="0" w:defUnhideWhenUsed="0" w:defQFormat="0" w:count="371">
-    <w:lsdException w:name="Normal" w:uiPriority="0" w:qFormat="1"/>
-    <w:lsdException w:name="heading 1" w:uiPriority="9" w:qFormat="1"/>
-    <w:lsdException w:name="heading 2" w:semiHidden="1" w:uiPriority="9" w:unhideWhenUsed="1" w:qFormat="1"/>
-    <w:lsdException w:name="heading 3" w:semiHidden="1" w:uiPriority="9" w:unhideWhenUsed="1" w:qFormat="1"/>
-    <w:lsdException w:name="heading 4" w:semiHidden="1" w:uiPriority="9" w:unhideWhenUsed="1" w:qFormat="1"/>
-    <w:lsdException w:name="heading 5" w:semiHidden="1" w:uiPriority="9" w:unhideWhenUsed="1" w:qFormat="1"/>
-    <w:lsdException w:name="heading 6" w:semiHidden="1" w:uiPriority="9" w:unhideWhenUsed="1" w:qFormat="1"/>
-    <w:lsdException w:name="heading 7" w:semiHidden="1" w:uiPriority="9" w:unhideWhenUsed="1" w:qFormat="1"/>
-    <w:lsdException w:name="heading 8" w:semiHidden="1" w:uiPriority="9" w:unhideWhenUsed="1" w:qFormat="1"/>
-    <w:lsdException w:name="heading 9" w:semiHidden="1" w:uiPriority="9" w:unhideWhenUsed="1" w:qFormat="1"/>
-    <w:lsdException w:name="index 1" w:semiHidden="1" w:unhideWhenUsed="1"/>
-    <w:lsdException w:name="index 2" w:semiHidden="1" w:unhideWhenUsed="1"/>
-    <w:lsdException w:name="index 3" w:semiHidden="1" w:unhideWhenUsed="1"/>
-    <w:lsdException w:name="index 4" w:semiHidden="1" w:unhideWhenUsed="1"/>
-    <w:lsdException w:name="index 5" w:semiHidden="1" w:unhideWhenUsed="1"/>
-    <w:lsdException w:name="index 6" w:semiHidden="1" w:unhideWhenUsed="1"/>
-    <w:lsdException w:name="index 7" w:semiHidden="1" w:unhideWhenUsed="1"/>
-    <w:lsdException w:name="index 8" w:semiHidden="1" w:unhideWhenUsed="1"/>
-    <w:lsdException w:name="index 9" w:semiHidden="1" w:unhideWhenUsed="1"/>
-    <w:lsdException w:name="toc 1" w:semiHidden="1" w:uiPriority="39" w:unhideWhenUsed="1"/>
-    <w:lsdException w:name="toc 2" w:semiHidden="1" w:uiPriority="39" w:unhideWhenUsed="1"/>
-    <w:lsdException w:name="toc 3" w:semiHidden="1" w:uiPriority="39" w:unhideWhenUsed="1"/>
-    <w:lsdException w:name="toc 4" w:semiHidden="1" w:uiPriority="39" w:unhideWhenUsed="1"/>
-    <w:lsdException w:name="toc 5" w:semiHidden="1" w:uiPriority="39" w:unhideWhenUsed="1"/>
-    <w:lsdException w:name="toc 6" w:semiHidden="1" w:uiPriority="39" w:unhideWhenUsed="1"/>
-    <w:lsdException w:name="toc 7" w:semiHidden="1" w:uiPriority="39" w:unhideWhenUsed="1"/>
-    <w:lsdException w:name="toc 8" w:semiHidden="1" w:uiPriority="39" w:unhideWhenUsed="1"/>
-    <w:lsdException w:name="toc 9" w:semiHidden="1" w:uiPriority="39" w:unhideWhenUsed="1"/>
-    <w:lsdException w:name="Normal Indent" w:semiHidden="1" w:unhideWhenUsed="1"/>
-    <w:lsdException w:name="footnote text" w:semiHidden="1" w:unhideWhenUsed="1"/>
-    <w:lsdException w:name="annotation text" w:semiHidden="1" w:unhideWhenUsed="1"/>
-    <w:lsdException w:name="header" w:semiHidden="1" w:unhideWhenUsed="1"/>
-    <w:lsdException w:name="footer" w:semiHidden="1" w:unhideWhenUsed="1"/>
-    <w:lsdException w:name="index heading" w:semiHidden="1" w:unhideWhenUsed="1"/>
-    <w:lsdException w:name="caption" w:semiHidden="1" w:uiPriority="35" w:unhideWhenUsed="1" w:qFormat="1"/>
-    <w:lsdException w:name="table of figures" w:semiHidden="1" w:unhideWhenUsed="1"/>
-    <w:lsdException w:name="envelope address" w:semiHidden="1" w:unhideWhenUsed="1"/>
-    <w:lsdException w:name="envelope return" w:semiHidden="1" w:unhideWhenUsed="1"/>
-    <w:lsdException w:name="footnote reference" w:semiHidden="1" w:unhideWhenUsed="1"/>
-    <w:lsdException w:name="annotation reference" w:semiHidden="1" w:unhideWhenUsed="1"/>
-    <w:lsdException w:name="line number" w:semiHidden="1" w:unhideWhenUsed="1"/>
-    <w:lsdException w:name="page number" w:semiHidden="1" w:unhideWhenUsed="1"/>
-    <w:lsdException w:name="endnote reference" w:semiHidden="1" w:unhideWhenUsed="1"/>
-    <w:lsdException w:name="endnote text" w:semiHidden="1" w:unhideWhenUsed="1"/>
-    <w:lsdException w:name="table of authorities" w:semiHidden="1" w:unhideWhenUsed="1"/>
-    <w:lsdException w:name="macro" w:semiHidden="1" w:unhideWhenUsed="1"/>
-    <w:lsdException w:name="toa heading" w:semiHidden="1" w:unhideWhenUsed="1"/>
-    <w:lsdException w:name="List" w:semiHidden="1" w:unhideWhenUsed="1"/>
-    <w:lsdException w:name="List Bullet" w:semiHidden="1" w:unhideWhenUsed="1"/>
-    <w:lsdException w:name="List Number" w:semiHidden="1" w:unhideWhenUsed="1"/>
-    <w:lsdException w:name="List 2" w:semiHidden="1" w:unhideWhenUsed="1"/>
-    <w:lsdException w:name="List 3" w:semiHidden="1" w:unhideWhenUsed="1"/>
-    <w:lsdException w:name="List 4" w:semiHidden="1" w:unhideWhenUsed="1"/>
-    <w:lsdException w:name="List 5" w:semiHidden="1" w:unhideWhenUsed="1"/>
-    <w:lsdException w:name="List Bullet 2" w:semiHidden="1" w:unhideWhenUsed="1"/>
-    <w:lsdException w:name="List Bullet 3" w:semiHidden="1" w:unhideWhenUsed="1"/>
-    <w:lsdException w:name="List Bullet 4" w:semiHidden="1" w:unhideWhenUsed="1"/>
-    <w:lsdException w:name="List Bullet 5" w:semiHidden="1" w:unhideWhenUsed="1"/>
-    <w:lsdException w:name="List Number 2" w:semiHidden="1" w:unhideWhenUsed="1"/>
-    <w:lsdException w:name="List Number 3" w:semiHidden="1" w:unhideWhenUsed="1"/>
-    <w:lsdException w:name="List Number 4" w:semiHidden="1" w:unhideWhenUsed="1"/>
-    <w:lsdException w:name="List Number 5" w:semiHidden="1" w:unhideWhenUsed="1"/>
-    <w:lsdException w:name="Title" w:uiPriority="10" w:qFormat="1"/>
-    <w:lsdException w:name="Closing" w:semiHidden="1" w:unhideWhenUsed="1"/>
-    <w:lsdException w:name="Signature" w:semiHidden="1" w:unhideWhenUsed="1"/>
-    <w:lsdException w:name="Default Paragraph Font" w:semiHidden="1" w:uiPriority="1" w:unhideWhenUsed="1"/>
-    <w:lsdException w:name="Body Text" w:semiHidden="1" w:unhideWhenUsed="1"/>
-    <w:lsdException w:name="Body Text Indent" w:semiHidden="1" w:unhideWhenUsed="1"/>
-    <w:lsdException w:name="List Continue" w:semiHidden="1" w:unhideWhenUsed="1"/>
-    <w:lsdException w:name="List Continue 2" w:semiHidden="1" w:unhideWhenUsed="1"/>
-    <w:lsdException w:name="List Continue 3" w:semiHidden="1" w:unhideWhenUsed="1"/>
-    <w:lsdException w:name="List Continue 4" w:semiHidden="1" w:unhideWhenUsed="1"/>
-    <w:lsdException w:name="List Continue 5" w:semiHidden="1" w:unhideWhenUsed="1"/>
-    <w:lsdException w:name="Message Header" w:semiHidden="1" w:unhideWhenUsed="1"/>
-    <w:lsdException w:name="Subtitle" w:uiPriority="11" w:qFormat="1"/>
-    <w:lsdException w:name="Salutation" w:semiHidden="1" w:unhideWhenUsed="1"/>
-    <w:lsdException w:name="Date" w:semiHidden="1" w:unhideWhenUsed="1"/>
-    <w:lsdException w:name="Body Text First Indent" w:semiHidden="1" w:unhideWhenUsed="1"/>
-    <w:lsdException w:name="Body Text First Indent 2" w:semiHidden="1" w:unhideWhenUsed="1"/>
-    <w:lsdException w:name="Note Heading" w:semiHidden="1" w:unhideWhenUsed="1"/>
-    <w:lsdException w:name="Body Text 2" w:semiHidden="1" w:unhideWhenUsed="1"/>
-    <w:lsdException w:name="Body Text 3" w:semiHidden="1" w:unhideWhenUsed="1"/>
-    <w:lsdException w:name="Body Text Indent 2" w:semiHidden="1" w:unhideWhenUsed="1"/>
-    <w:lsdException w:name="Body Text Indent 3" w:semiHidden="1" w:unhideWhenUsed="1"/>
-    <w:lsdException w:name="Block Text" w:semiHidden="1" w:unhideWhenUsed="1"/>
-    <w:lsdException w:name="Hyperlink" w:semiHidden="1" w:unhideWhenUsed="1"/>
-    <w:lsdException w:name="FollowedHyperlink" w:semiHidden="1" w:unhideWhenUsed="1"/>
-    <w:lsdException w:name="Strong" w:uiPriority="22" w:qFormat="1"/>
-    <w:lsdException w:name="Emphasis" w:uiPriority="20" w:qFormat="1"/>
-    <w:lsdException w:name="Document Map" w:semiHidden="1" w:unhideWhenUsed="1"/>
-    <w:lsdException w:name="Plain Text" w:semiHidden="1" w:unhideWhenUsed="1"/>
-    <w:lsdException w:name="E-mail Signature" w:semiHidden="1" w:unhideWhenUsed="1"/>
-    <w:lsdException w:name="HTML Top of Form" w:semiHidden="1" w:unhideWhenUsed="1"/>
-    <w:lsdException w:name="HTML Bottom of Form" w:semiHidden="1" w:unhideWhenUsed="1"/>
-    <w:lsdException w:name="Normal (Web)" w:semiHidden="1" w:unhideWhenUsed="1"/>
-    <w:lsdException w:name="HTML Acronym" w:semiHidden="1" w:unhideWhenUsed="1"/>
-    <w:lsdException w:name="HTML Address" w:semiHidden="1" w:unhideWhenUsed="1"/>
-    <w:lsdException w:name="HTML Cite" w:semiHidden="1" w:unhideWhenUsed="1"/>
-    <w:lsdException w:name="HTML Code" w:semiHidden="1" w:unhideWhenUsed="1"/>
-    <w:lsdException w:name="HTML Definition" w:semiHidden="1" w:unhideWhenUsed="1"/>
-    <w:lsdException w:name="HTML Keyboard" w:semiHidden="1" w:unhideWhenUsed="1"/>
-    <w:lsdException w:name="HTML Preformatted" w:semiHidden="1" w:unhideWhenUsed="1"/>
-    <w:lsdException w:name="HTML Sample" w:semiHidden="1" w:unhideWhenUsed="1"/>
-    <w:lsdException w:name="HTML Typewriter" w:semiHidden="1" w:unhideWhenUsed="1"/>
-    <w:lsdException w:name="HTML Variable" w:semiHidden="1" w:unhideWhenUsed="1"/>
-    <w:lsdException w:name="Normal Table" w:semiHidden="1" w:unhideWhenUsed="1"/>
-    <w:lsdException w:name="annotation subject" w:semiHidden="1" w:unhideWhenUsed="1"/>
-    <w:lsdException w:name="No List" w:semiHidden="1" w:unhideWhenUsed="1"/>
-    <w:lsdException w:name="Outline List 1" w:semiHidden="1" w:unhideWhenUsed="1"/>
-    <w:lsdException w:name="Outline List 2" w:semiHidden="1" w:unhideWhenUsed="1"/>
-    <w:lsdException w:name="Outline List 3" w:semiHidden="1" w:unhideWhenUsed="1"/>
-    <w:lsdException w:name="Table Simple 1" w:semiHidden="1" w:unhideWhenUsed="1"/>
-    <w:lsdException w:name="Table Simple 2" w:semiHidden="1" w:unhideWhenUsed="1"/>
-    <w:lsdException w:name="Table Simple 3" w:semiHidden="1" w:unhideWhenUsed="1"/>
-    <w:lsdException w:name="Table Classic 1" w:semiHidden="1" w:unhideWhenUsed="1"/>
-    <w:lsdException w:name="Table Classic 2" w:semiHidden="1" w:unhideWhenUsed="1"/>
-    <w:lsdException w:name="Table Classic 3" w:semiHidden="1" w:unhideWhenUsed="1"/>
-    <w:lsdException w:name="Table Classic 4" w:semiHidden="1" w:unhideWhenUsed="1"/>
-    <w:lsdException w:name="Table Colorful 1" w:semiHidden="1" w:unhideWhenUsed="1"/>
-    <w:lsdException w:name="Table Colorful 2" w:semiHidden="1" w:unhideWhenUsed="1"/>
-    <w:lsdException w:name="Table Colorful 3" w:semiHidden="1" w:unhideWhenUsed="1"/>
-    <w:lsdException w:name="Table Columns 1" w:semiHidden="1" w:unhideWhenUsed="1"/>
-    <w:lsdException w:name="Table Columns 2" w:semiHidden="1" w:unhideWhenUsed="1"/>
-    <w:lsdException w:name="Table Columns 3" w:semiHidden="1" w:unhideWhenUsed="1"/>
-    <w:lsdException w:name="Table Columns 4" w:semiHidden="1" w:unhideWhenUsed="1"/>
-    <w:lsdException w:name="Table Columns 5" w:semiHidden="1" w:unhideWhenUsed="1"/>
-    <w:lsdException w:name="Table Grid 1" w:semiHidden="1" w:unhideWhenUsed="1"/>
-    <w:lsdException w:name="Table Grid 2" w:semiHidden="1" w:unhideWhenUsed="1"/>
-    <w:lsdException w:name="Table Grid 3" w:semiHidden="1" w:unhideWhenUsed="1"/>
-    <w:lsdException w:name="Table Grid 4" w:semiHidden="1" w:unhideWhenUsed="1"/>
-    <w:lsdException w:name="Table Grid 5" w:semiHidden="1" w:unhideWhenUsed="1"/>
-    <w:lsdException w:name="Table Grid 6" w:semiHidden="1" w:unhideWhenUsed="1"/>
-    <w:lsdException w:name="Table Grid 7" w:semiHidden="1" w:unhideWhenUsed="1"/>
-    <w:lsdException w:name="Table Grid 8" w:semiHidden="1" w:unhideWhenUsed="1"/>
-    <w:lsdException w:name="Table List 1" w:semiHidden="1" w:unhideWhenUsed="1"/>
-    <w:lsdException w:name="Table List 2" w:semiHidden="1" w:unhideWhenUsed="1"/>
-    <w:lsdException w:name="Table List 3" w:semiHidden="1" w:unhideWhenUsed="1"/>
-    <w:lsdException w:name="Table List 4" w:semiHidden="1" w:unhideWhenUsed="1"/>
-    <w:lsdException w:name="Table List 5" w:semiHidden="1" w:unhideWhenUsed="1"/>
-    <w:lsdException w:name="Table List 6" w:semiHidden="1" w:unhideWhenUsed="1"/>
-    <w:lsdException w:name="Table List 7" w:semiHidden="1" w:unhideWhenUsed="1"/>
-    <w:lsdException w:name="Table List 8" w:semiHidden="1" w:unhideWhenUsed="1"/>
-    <w:lsdException w:name="Table 3D effects 1" w:semiHidden="1" w:unhideWhenUsed="1"/>
-    <w:lsdException w:name="Table 3D effects 2" w:semiHidden="1" w:unhideWhenUsed="1"/>
-    <w:lsdException w:name="Table 3D effects 3" w:semiHidden="1" w:unhideWhenUsed="1"/>
-    <w:lsdException w:name="Table Contemporary" w:semiHidden="1" w:unhideWhenUsed="1"/>
-    <w:lsdException w:name="Table Elegant" w:semiHidden="1" w:unhideWhenUsed="1"/>
-    <w:lsdException w:name="Table Professional" w:semiHidden="1" w:unhideWhenUsed="1"/>
-    <w:lsdException w:name="Table Subtle 1" w:semiHidden="1" w:unhideWhenUsed="1"/>
-    <w:lsdException w:name="Table Subtle 2" w:semiHidden="1" w:unhideWhenUsed="1"/>
-    <w:lsdException w:name="Table Web 1" w:semiHidden="1" w:unhideWhenUsed="1"/>
-    <w:lsdException w:name="Table Web 2" w:semiHidden="1" w:unhideWhenUsed="1"/>
-    <w:lsdException w:name="Table Web 3" w:semiHidden="1" w:unhideWhenUsed="1"/>
-    <w:lsdException w:name="Balloon Text" w:semiHidden="1" w:unhideWhenUsed="1"/>
-    <w:lsdException w:name="Table Grid" w:uiPriority="39"/>
-    <w:lsdException w:name="Table Theme" w:semiHidden="1" w:unhideWhenUsed="1"/>
-    <w:lsdException w:name="Placeholder Text" w:semiHidden="1"/>
-    <w:lsdException w:name="No Spacing" w:uiPriority="1" w:qFormat="1"/>
-    <w:lsdException w:name="Light Shading" w:uiPriority="60"/>
-    <w:lsdException w:name="Light List" w:uiPriority="61"/>
-    <w:lsdException w:name="Light Grid" w:uiPriority="62"/>
-    <w:lsdException w:name="Medium Shading 1" w:uiPriority="63"/>
-    <w:lsdException w:name="Medium Shading 2" w:uiPriority="64"/>
-    <w:lsdException w:name="Medium List 1" w:uiPriority="65"/>
-    <w:lsdException w:name="Medium List 2" w:uiPriority="66"/>
-    <w:lsdException w:name="Medium Grid 1" w:uiPriority="67"/>
-    <w:lsdException w:name="Medium Grid 2" w:uiPriority="68"/>
-    <w:lsdException w:name="Medium Grid 3" w:uiPriority="69"/>
-    <w:lsdException w:name="Dark List" w:uiPriority="70"/>
-    <w:lsdException w:name="Colorful Shading" w:uiPriority="71"/>
-    <w:lsdException w:name="Colorful List" w:uiPriority="72"/>
-    <w:lsdException w:name="Colorful Grid" w:uiPriority="73"/>
-    <w:lsdException w:name="Light Shading Accent 1" w:uiPriority="60"/>
-    <w:lsdException w:name="Light List Accent 1" w:uiPriority="61"/>
-    <w:lsdException w:name="Light Grid Accent 1" w:uiPriority="62"/>
-    <w:lsdException w:name="Medium Shading 1 Accent 1" w:uiPriority="63"/>
-    <w:lsdException w:name="Medium Shading 2 Accent 1" w:uiPriority="64"/>
-    <w:lsdException w:name="Medium List 1 Accent 1" w:uiPriority="65"/>
-    <w:lsdException w:name="Revision" w:semiHidden="1"/>
-    <w:lsdException w:name="List Paragraph" w:uiPriority="34" w:qFormat="1"/>
-    <w:lsdException w:name="Quote" w:uiPriority="29" w:qFormat="1"/>
-    <w:lsdException w:name="Intense Quote" w:uiPriority="30" w:qFormat="1"/>
-    <w:lsdException w:name="Medium List 2 Accent 1" w:uiPriority="66"/>
-    <w:lsdException w:name="Medium Grid 1 Accent 1" w:uiPriority="67"/>
-    <w:lsdException w:name="Medium Grid 2 Accent 1" w:uiPriority="68"/>
-    <w:lsdException w:name="Medium Grid 3 Accent 1" w:uiPriority="69"/>
-    <w:lsdException w:name="Dark List Accent 1" w:uiPriority="70"/>
-    <w:lsdException w:name="Colorful Shading Accent 1" w:uiPriority="71"/>
-    <w:lsdException w:name="Colorful List Accent 1" w:uiPriority="72"/>
-    <w:lsdException w:name="Colorful Grid Accent 1" w:uiPriority="73"/>
-    <w:lsdException w:name="Light Shading Accent 2" w:uiPriority="60"/>
-    <w:lsdException w:name="Light List Accent 2" w:uiPriority="61"/>
-    <w:lsdException w:name="Light Grid Accent 2" w:uiPriority="62"/>
-    <w:lsdException w:name="Medium Shading 1 Accent 2" w:uiPriority="63"/>
-    <w:lsdException w:name="Medium Shading 2 Accent 2" w:uiPriority="64"/>
-    <w:lsdException w:name="Medium List 1 Accent 2" w:uiPriority="65"/>
-    <w:lsdException w:name="Medium List 2 Accent 2" w:uiPriority="66"/>
-    <w:lsdException w:name="Medium Grid 1 Accent 2" w:uiPriority="67"/>
-    <w:lsdException w:name="Medium Grid 2 Accent 2" w:uiPriority="68"/>
-    <w:lsdException w:name="Medium Grid 3 Accent 2" w:uiPriority="69"/>
-    <w:lsdException w:name="Dark List Accent 2" w:uiPriority="70"/>
-    <w:lsdException w:name="Colorful Shading Accent 2" w:uiPriority="71"/>
-    <w:lsdException w:name="Colorful List Accent 2" w:uiPriority="72"/>
-    <w:lsdException w:name="Colorful Grid Accent 2" w:uiPriority="73"/>
-    <w:lsdException w:name="Light Shading Accent 3" w:uiPriority="60"/>
-    <w:lsdException w:name="Light List Accent 3" w:uiPriority="61"/>
-    <w:lsdException w:name="Light Grid Accent 3" w:uiPriority="62"/>
-    <w:lsdException w:name="Medium Shading 1 Accent 3" w:uiPriority="63"/>
-    <w:lsdException w:name="Medium Shading 2 Accent 3" w:uiPriority="64"/>
-    <w:lsdException w:name="Medium List 1 Accent 3" w:uiPriority="65"/>
-    <w:lsdException w:name="Medium List 2 Accent 3" w:uiPriority="66"/>
-    <w:lsdException w:name="Medium Grid 1 Accent 3" w:uiPriority="67"/>
-    <w:lsdException w:name="Medium Grid 2 Accent 3" w:uiPriority="68"/>
-    <w:lsdException w:name="Medium Grid 3 Accent 3" w:uiPriority="69"/>
-    <w:lsdException w:name="Dark List Accent 3" w:uiPriority="70"/>
-    <w:lsdException w:name="Colorful Shading Accent 3" w:uiPriority="71"/>
-    <w:lsdException w:name="Colorful List Accent 3" w:uiPriority="72"/>
-    <w:lsdException w:name="Colorful Grid Accent 3" w:uiPriority="73"/>
-    <w:lsdException w:name="Light Shading Accent 4" w:uiPriority="60"/>
-    <w:lsdException w:name="Light List Accent 4" w:uiPriority="61"/>
-    <w:lsdException w:name="Light Grid Accent 4" w:uiPriority="62"/>
-    <w:lsdException w:name="Medium Shading 1 Accent 4" w:uiPriority="63"/>
-    <w:lsdException w:name="Medium Shading 2 Accent 4" w:uiPriority="64"/>
-    <w:lsdException w:name="Medium List 1 Accent 4" w:uiPriority="65"/>
-    <w:lsdException w:name="Medium List 2 Accent 4" w:uiPriority="66"/>
-    <w:lsdException w:name="Medium Grid 1 Accent 4" w:uiPriority="67"/>
-    <w:lsdException w:name="Medium Grid 2 Accent 4" w:uiPriority="68"/>
-    <w:lsdException w:name="Medium Grid 3 Accent 4" w:uiPriority="69"/>
-    <w:lsdException w:name="Dark List Accent 4" w:uiPriority="70"/>
-    <w:lsdException w:name="Colorful Shading Accent 4" w:uiPriority="71"/>
-    <w:lsdException w:name="Colorful List Accent 4" w:uiPriority="72"/>
-    <w:lsdException w:name="Colorful Grid Accent 4" w:uiPriority="73"/>
-    <w:lsdException w:name="Light Shading Accent 5" w:uiPriority="60"/>
-    <w:lsdException w:name="Light List Accent 5" w:uiPriority="61"/>
-    <w:lsdException w:name="Light Grid Accent 5" w:uiPriority="62"/>
-    <w:lsdException w:name="Medium Shading 1 Accent 5" w:uiPriority="63"/>
-    <w:lsdException w:name="Medium Shading 2 Accent 5" w:uiPriority="64"/>
-    <w:lsdException w:name="Medium List 1 Accent 5" w:uiPriority="65"/>
-    <w:lsdException w:name="Medium List 2 Accent 5" w:uiPriority="66"/>
-    <w:lsdException w:name="Medium Grid 1 Accent 5" w:uiPriority="67"/>
-    <w:lsdException w:name="Medium Grid 2 Accent 5" w:uiPriority="68"/>
-    <w:lsdException w:name="Medium Grid 3 Accent 5" w:uiPriority="69"/>
-    <w:lsdException w:name="Dark List Accent 5" w:uiPriority="70"/>
-    <w:lsdException w:name="Colorful Shading Accent 5" w:uiPriority="71"/>
-    <w:lsdException w:name="Colorful List Accent 5" w:uiPriority="72"/>
-    <w:lsdException w:name="Colorful Grid Accent 5" w:uiPriority="73"/>
-    <w:lsdException w:name="Light Shading Accent 6" w:uiPriority="60"/>
-    <w:lsdException w:name="Light List Accent 6" w:uiPriority="61"/>
-    <w:lsdException w:name="Light Grid Accent 6" w:uiPriority="62"/>
-    <w:lsdException w:name="Medium Shading 1 Accent 6" w:uiPriority="63"/>
-    <w:lsdException w:name="Medium Shading 2 Accent 6" w:uiPriority="64"/>
-    <w:lsdException w:name="Medium List 1 Accent 6" w:uiPriority="65"/>
-    <w:lsdException w:name="Medium List 2 Accent 6" w:uiPriority="66"/>
-    <w:lsdException w:name="Medium Grid 1 Accent 6" w:uiPriority="67"/>
-    <w:lsdException w:name="Medium Grid 2 Accent 6" w:uiPriority="68"/>
-    <w:lsdException w:name="Medium Grid 3 Accent 6" w:uiPriority="69"/>
-    <w:lsdException w:name="Dark List Accent 6" w:uiPriority="70"/>
-    <w:lsdException w:name="Colorful Shading Accent 6" w:uiPriority="71"/>
-    <w:lsdException w:name="Colorful List Accent 6" w:uiPriority="72"/>
-    <w:lsdException w:name="Colorful Grid Accent 6" w:uiPriority="73"/>
-    <w:lsdException w:name="Subtle Emphasis" w:uiPriority="19" w:qFormat="1"/>
-    <w:lsdException w:name="Intense Emphasis" w:uiPriority="21" w:qFormat="1"/>
-    <w:lsdException w:name="Subtle Reference" w:uiPriority="31" w:qFormat="1"/>
-    <w:lsdException w:name="Intense Reference" w:uiPriority="32" w:qFormat="1"/>
-    <w:lsdException w:name="Book Title" w:uiPriority="33" w:qFormat="1"/>
-    <w:lsdException w:name="Bibliography" w:semiHidden="1" w:uiPriority="37" w:unhideWhenUsed="1"/>
-    <w:lsdException w:name="TOC Heading" w:semiHidden="1" w:uiPriority="39" w:unhideWhenUsed="1" w:qFormat="1"/>
-    <w:lsdException w:name="Plain Table 1" w:uiPriority="41"/>
-    <w:lsdException w:name="Plain Table 2" w:uiPriority="42"/>
-    <w:lsdException w:name="Plain Table 3" w:uiPriority="43"/>
-    <w:lsdException w:name="Plain Table 4" w:uiPriority="44"/>
-    <w:lsdException w:name="Plain Table 5" w:uiPriority="45"/>
-    <w:lsdException w:name="Grid Table Light" w:uiPriority="40"/>
-    <w:lsdException w:name="Grid Table 1 Light" w:uiPriority="46"/>
-    <w:lsdException w:name="Grid Table 2" w:uiPriority="47"/>
-    <w:lsdException w:name="Grid Table 3" w:uiPriority="48"/>
-    <w:lsdException w:name="Grid Table 4" w:uiPriority="49"/>
-    <w:lsdException w:name="Grid Table 5 Dark" w:uiPriority="50"/>
-    <w:lsdException w:name="Grid Table 6 Colorful" w:uiPriority="51"/>
-    <w:lsdException w:name="Grid Table 7 Colorful" w:uiPriority="52"/>
-    <w:lsdException w:name="Grid Table 1 Light Accent 1" w:uiPriority="46"/>
-    <w:lsdException w:name="Grid Table 2 Accent 1" w:uiPriority="47"/>
-    <w:lsdException w:name="Grid Table 3 Accent 1" w:uiPriority="48"/>
-    <w:lsdException w:name="Grid Table 4 Accent 1" w:uiPriority="49"/>
-    <w:lsdException w:name="Grid Table 5 Dark Accent 1" w:uiPriority="50"/>
-    <w:lsdException w:name="Grid Table 6 Colorful Accent 1" w:uiPriority="51"/>
-    <w:lsdException w:name="Grid Table 7 Colorful Accent 1" w:uiPriority="52"/>
-    <w:lsdException w:name="Grid Table 1 Light Accent 2" w:uiPriority="46"/>
-    <w:lsdException w:name="Grid Table 2 Accent 2" w:uiPriority="47"/>
-    <w:lsdException w:name="Grid Table 3 Accent 2" w:uiPriority="48"/>
-    <w:lsdException w:name="Grid Table 4 Accent 2" w:uiPriority="49"/>
-    <w:lsdException w:name="Grid Table 5 Dark Accent 2" w:uiPriority="50"/>
-    <w:lsdException w:name="Grid Table 6 Colorful Accent 2" w:uiPriority="51"/>
-    <w:lsdException w:name="Grid Table 7 Colorful Accent 2" w:uiPriority="52"/>
-    <w:lsdException w:name="Grid Table 1 Light Accent 3" w:uiPriority="46"/>
-    <w:lsdException w:name="Grid Table 2 Accent 3" w:uiPriority="47"/>
-    <w:lsdException w:name="Grid Table 3 Accent 3" w:uiPriority="48"/>
-    <w:lsdException w:name="Grid Table 4 Accent 3" w:uiPriority="49"/>
-    <w:lsdException w:name="Grid Table 5 Dark Accent 3" w:uiPriority="50"/>
-    <w:lsdException w:name="Grid Table 6 Colorful Accent 3" w:uiPriority="51"/>
-    <w:lsdException w:name="Grid Table 7 Colorful Accent 3" w:uiPriority="52"/>
-    <w:lsdException w:name="Grid Table 1 Light Accent 4" w:uiPriority="46"/>
-    <w:lsdException w:name="Grid Table 2 Accent 4" w:uiPriority="47"/>
-    <w:lsdException w:name="Grid Table 3 Accent 4" w:uiPriority="48"/>
-    <w:lsdException w:name="Grid Table 4 Accent 4" w:uiPriority="49"/>
-    <w:lsdException w:name="Grid Table 5 Dark Accent 4" w:uiPriority="50"/>
-    <w:lsdException w:name="Grid Table 6 Colorful Accent 4" w:uiPriority="51"/>
-    <w:lsdException w:name="Grid Table 7 Colorful Accent 4" w:uiPriority="52"/>
-    <w:lsdException w:name="Grid Table 1 Light Accent 5" w:uiPriority="46"/>
-    <w:lsdException w:name="Grid Table 2 Accent 5" w:uiPriority="47"/>
-    <w:lsdException w:name="Grid Table 3 Accent 5" w:uiPriority="48"/>
-    <w:lsdException w:name="Grid Table 4 Accent 5" w:uiPriority="49"/>
-    <w:lsdException w:name="Grid Table 5 Dark Accent 5" w:uiPriority="50"/>
-    <w:lsdException w:name="Grid Table 6 Colorful Accent 5" w:uiPriority="51"/>
-    <w:lsdException w:name="Grid Table 7 Colorful Accent 5" w:uiPriority="52"/>
-    <w:lsdException w:name="Grid Table 1 Light Accent 6" w:uiPriority="46"/>
-    <w:lsdException w:name="Grid Table 2 Accent 6" w:uiPriority="47"/>
-    <w:lsdException w:name="Grid Table 3 Accent 6" w:uiPriority="48"/>
-    <w:lsdException w:name="Grid Table 4 Accent 6" w:uiPriority="49"/>
-    <w:lsdException w:name="Grid Table 5 Dark Accent 6" w:uiPriority="50"/>
-    <w:lsdException w:name="Grid Table 6 Colorful Accent 6" w:uiPriority="51"/>
-    <w:lsdException w:name="Grid Table 7 Colorful Accent 6" w:uiPriority="52"/>
-    <w:lsdException w:name="List Table 1 Light" w:uiPriority="46"/>
-    <w:lsdException w:name="List Table 2" w:uiPriority="47"/>
-    <w:lsdException w:name="List Table 3" w:uiPriority="48"/>
-    <w:lsdException w:name="List Table 4" w:uiPriority="49"/>
-    <w:lsdException w:name="List Table 5 Dark" w:uiPriority="50"/>
-    <w:lsdException w:name="List Table 6 Colorful" w:uiPriority="51"/>
-    <w:lsdException w:name="List Table 7 Colorful" w:uiPriority="52"/>
-    <w:lsdException w:name="List Table 1 Light Accent 1" w:uiPriority="46"/>
-    <w:lsdException w:name="List Table 2 Accent 1" w:uiPriority="47"/>
-    <w:lsdException w:name="List Table 3 Accent 1" w:uiPriority="48"/>
-    <w:lsdException w:name="List Table 4 Accent 1" w:uiPriority="49"/>
-    <w:lsdException w:name="List Table 5 Dark Accent 1" w:uiPriority="50"/>
-    <w:lsdException w:name="List Table 6 Colorful Accent 1" w:uiPriority="51"/>
-    <w:lsdException w:name="List Table 7 Colorful Accent 1" w:uiPriority="52"/>
-    <w:lsdException w:name="List Table 1 Light Accent 2" w:uiPriority="46"/>
-    <w:lsdException w:name="List Table 2 Accent 2" w:uiPriority="47"/>
-    <w:lsdException w:name="List Table 3 Accent 2" w:uiPriority="48"/>
-    <w:lsdException w:name="List Table 4 Accent 2" w:uiPriority="49"/>
-    <w:lsdException w:name="List Table 5 Dark Accent 2" w:uiPriority="50"/>
-    <w:lsdException w:name="List Table 6 Colorful Accent 2" w:uiPriority="51"/>
-    <w:lsdException w:name="List Table 7 Colorful Accent 2" w:uiPriority="52"/>
-    <w:lsdException w:name="List Table 1 Light Accent 3" w:uiPriority="46"/>
-    <w:lsdException w:name="List Table 2 Accent 3" w:uiPriority="47"/>
-    <w:lsdException w:name="List Table 3 Accent 3" w:uiPriority="48"/>
-    <w:lsdException w:name="List Table 4 Accent 3" w:uiPriority="49"/>
-    <w:lsdException w:name="List Table 5 Dark Accent 3" w:uiPriority="50"/>
-    <w:lsdException w:name="List Table 6 Colorful Accent 3" w:uiPriority="51"/>
-    <w:lsdException w:name="List Table 7 Colorful Accent 3" w:uiPriority="52"/>
-    <w:lsdException w:name="List Table 1 Light Accent 4" w:uiPriority="46"/>
-    <w:lsdException w:name="List Table 2 Accent 4" w:uiPriority="47"/>
-    <w:lsdException w:name="List Table 3 Accent 4" w:uiPriority="48"/>
-    <w:lsdException w:name="List Table 4 Accent 4" w:uiPriority="49"/>
-    <w:lsdException w:name="List Table 5 Dark Accent 4" w:uiPriority="50"/>
-    <w:lsdException w:name="List Table 6 Colorful Accent 4" w:uiPriority="51"/>
-    <w:lsdException w:name="List Table 7 Colorful Accent 4" w:uiPriority="52"/>
-    <w:lsdException w:name="List Table 1 Light Accent 5" w:uiPriority="46"/>
-    <w:lsdException w:name="List Table 2 Accent 5" w:uiPriority="47"/>
-    <w:lsdException w:name="List Table 3 Accent 5" w:uiPriority="48"/>
-    <w:lsdException w:name="List Table 4 Accent 5" w:uiPriority="49"/>
-    <w:lsdException w:name="List Table 5 Dark Accent 5" w:uiPriority="50"/>
-    <w:lsdException w:name="List Table 6 Colorful Accent 5" w:uiPriority="51"/>
-    <w:lsdException w:name="List Table 7 Colorful Accent 5" w:uiPriority="52"/>
-    <w:lsdException w:name="List Table 1 Light Accent 6" w:uiPriority="46"/>
-    <w:lsdException w:name="List Table 2 Accent 6" w:uiPriority="47"/>
-    <w:lsdException w:name="List Table 3 Accent 6" w:uiPriority="48"/>
-    <w:lsdException w:name="List Table 4 Accent 6" w:uiPriority="49"/>
-    <w:lsdException w:name="List Table 5 Dark Accent 6" w:uiPriority="50"/>
-    <w:lsdException w:name="List Table 6 Colorful Accent 6" w:uiPriority="51"/>
-    <w:lsdException w:name="List Table 7 Colorful Accent 6" w:uiPriority="52"/>
-  </w:latentStyles>
-  <w:style w:type="paragraph" w:default="1" w:styleId="a">
-    <w:name w:val="Normal"/>
-    <w:qFormat/>
-  </w:style>
-  <w:style w:type="character" w:default="1" w:styleId="a0">
-    <w:name w:val="Default Paragraph Font"/>
-    <w:uiPriority w:val="1"/>
-    <w:semiHidden/>
-    <w:unhideWhenUsed/>
-  </w:style>
-  <w:style w:type="table" w:default="1" w:styleId="a1">
-    <w:name w:val="Normal Table"/>
-    <w:uiPriority w:val="99"/>
-    <w:semiHidden/>
-    <w:unhideWhenUsed/>
-    <w:tblPr>
-      <w:tblInd w:w="0" w:type="dxa"/>
-      <w:tblCellMar>
-        <w:top w:w="0" w:type="dxa"/>
-        <w:left w:w="108" w:type="dxa"/>
-        <w:bottom w:w="0" w:type="dxa"/>
-        <w:right w:w="108" w:type="dxa"/>
-      </w:tblCellMar>
-    </w:tblPr>
-  </w:style>
-  <w:style w:type="numbering" w:default="1" w:styleId="a2">
-    <w:name w:val="No List"/>
-    <w:uiPriority w:val="99"/>
-    <w:semiHidden/>
-    <w:unhideWhenUsed/>
-  </w:style>
-  <w:style w:type="character" w:styleId="a3">
-    <w:name w:val="Placeholder Text"/>
-    <w:basedOn w:val="a0"/>
-    <w:uiPriority w:val="99"/>
-    <w:semiHidden/>
-    <w:rsid w:val="00B96859"/>
-    <w:rPr>
-      <w:color w:val="808080"/>
-    </w:rPr>
-  </w:style>
-</w:styles>
-</file>
-
-<file path=word/glossary/webSettings.xml><?xml version="1.0" encoding="utf-8"?>
-<w:webSettings xmlns:mc="http://schemas.openxmlformats.org/markup-compatibility/2006" xmlns:r="http://schemas.openxmlformats.org/officeDocument/2006/relationships" xmlns:w="http://schemas.openxmlformats.org/wordprocessingml/2006/main" xmlns:w14="http://schemas.microsoft.com/office/word/2010/wordml" xmlns:w15="http://schemas.microsoft.com/office/word/2012/wordml" xmlns:w16se="http://schemas.microsoft.com/office/word/2015/wordml/symex" mc:Ignorable="w14 w15 w16se">
-  <w:optimizeForBrowser/>
-  <w:allowPNG/>
-</w:webSettings>
-</file>
-
 <file path=word/theme/theme1.xml><?xml version="1.0" encoding="utf-8"?>
 <a:theme xmlns:a="http://schemas.openxmlformats.org/drawingml/2006/main" name="Тема Office">
   <a:themeElements>
@@ -35421,7 +34925,7 @@
 </file>
 
 <file path=customXml/itemProps1.xml><?xml version="1.0" encoding="utf-8"?>
-<ds:datastoreItem xmlns:ds="http://schemas.openxmlformats.org/officeDocument/2006/customXml" ds:itemID="{2A6242C0-2D4F-413C-86B8-C0C8A9248334}">
+<ds:datastoreItem xmlns:ds="http://schemas.openxmlformats.org/officeDocument/2006/customXml" ds:itemID="{18850BB3-C5E3-4935-AFD7-C4A057A360CD}">
   <ds:schemaRefs>
     <ds:schemaRef ds:uri="http://schemas.openxmlformats.org/officeDocument/2006/bibliography"/>
   </ds:schemaRefs>

</xml_diff>

<commit_message>
start diploma practical part
</commit_message>
<xml_diff>
--- a/1 ТЕОРЕТИЧЕСКАЯ ЧАСТЬ.docx
+++ b/1 ТЕОРЕТИЧЕСКАЯ ЧАСТЬ.docx
@@ -8,14 +8,14 @@
       </w:pPr>
       <w:bookmarkStart w:id="0" w:name="_Toc536208738"/>
       <w:bookmarkStart w:id="1" w:name="_Toc2258245"/>
-      <w:bookmarkStart w:id="2" w:name="_Toc4499711"/>
-      <w:bookmarkStart w:id="3" w:name="_Toc484167987"/>
+      <w:bookmarkStart w:id="2" w:name="_Toc484167987"/>
+      <w:bookmarkStart w:id="3" w:name="_Toc6479108"/>
       <w:r>
         <w:t>РЕФЕРАТ</w:t>
       </w:r>
       <w:bookmarkEnd w:id="0"/>
       <w:bookmarkEnd w:id="1"/>
-      <w:bookmarkEnd w:id="2"/>
+      <w:bookmarkEnd w:id="3"/>
     </w:p>
     <w:p>
       <w:pPr>
@@ -85,11 +85,36 @@
           <w:rFonts w:ascii="Times New Roman" w:eastAsia="Calibri" w:hAnsi="Times New Roman" w:cs="Times New Roman"/>
           <w:sz w:val="28"/>
         </w:rPr>
-        <w:t>ТЕМЫ_ЧЕРЕЗ_ЗАПЯТУЮ</w:t>
+        <w:t>ЗАДАЧА КЛАССИФИКАЦИИ, МАШИННОЕ ОБУЧЕНИЕ</w:t>
+      </w:r>
+      <w:r>
+        <w:rPr>
+          <w:rFonts w:ascii="Times New Roman" w:eastAsia="Calibri" w:hAnsi="Times New Roman" w:cs="Times New Roman"/>
+          <w:sz w:val="28"/>
+        </w:rPr>
+        <w:t xml:space="preserve">, АНАЛИЗ ДАННЫХ, НАИВНЫЙ БАЙЕСОВСКИЙ КЛАССИФИКАТОР, ДЕРЕВЬЯ РЕШЕНИЙ, С4.5, СЛУЧАЙНЫЙ ЛЕС, </w:t>
+      </w:r>
+      <w:r>
+        <w:rPr>
+          <w:rFonts w:ascii="Times New Roman" w:eastAsia="Calibri" w:hAnsi="Times New Roman" w:cs="Times New Roman"/>
+          <w:sz w:val="28"/>
+          <w:lang w:val="en-US"/>
+        </w:rPr>
+        <w:t>PYTHON</w:t>
+      </w:r>
+      <w:r>
+        <w:rPr>
+          <w:rFonts w:ascii="Times New Roman" w:eastAsia="Calibri" w:hAnsi="Times New Roman" w:cs="Times New Roman"/>
+          <w:sz w:val="28"/>
+        </w:rPr>
+        <w:t>.</w:t>
       </w:r>
     </w:p>
     <w:p>
       <w:pPr>
+        <w:tabs>
+          <w:tab w:val="right" w:pos="9355"/>
+        </w:tabs>
         <w:spacing w:after="0" w:line="360" w:lineRule="auto"/>
         <w:ind w:firstLine="567"/>
         <w:jc w:val="both"/>
@@ -98,15 +123,69 @@
           <w:sz w:val="28"/>
         </w:rPr>
       </w:pPr>
-      <w:proofErr w:type="spellStart"/>
       <w:r>
         <w:rPr>
           <w:rFonts w:ascii="Times New Roman" w:eastAsia="Calibri" w:hAnsi="Times New Roman" w:cs="Times New Roman"/>
           <w:sz w:val="28"/>
         </w:rPr>
-        <w:t>Постановка_задачи</w:t>
-      </w:r>
-      <w:proofErr w:type="spellEnd"/>
+        <w:t>В данной работе реализовываются три алгоритма классификации: наивный байесовский классификатор, дерево решений по алгоритму С4.5 и случайный лес.</w:t>
+      </w:r>
+    </w:p>
+    <w:p>
+      <w:pPr>
+        <w:tabs>
+          <w:tab w:val="right" w:pos="9355"/>
+        </w:tabs>
+        <w:spacing w:after="0" w:line="360" w:lineRule="auto"/>
+        <w:ind w:firstLine="567"/>
+        <w:jc w:val="both"/>
+        <w:rPr>
+          <w:rFonts w:ascii="Times New Roman" w:eastAsia="Calibri" w:hAnsi="Times New Roman" w:cs="Times New Roman"/>
+          <w:sz w:val="28"/>
+        </w:rPr>
+      </w:pPr>
+      <w:r>
+        <w:rPr>
+          <w:rFonts w:ascii="Times New Roman" w:eastAsia="Calibri" w:hAnsi="Times New Roman" w:cs="Times New Roman"/>
+          <w:sz w:val="28"/>
+        </w:rPr>
+        <w:t xml:space="preserve">В теоретической части описывается задача классификации, </w:t>
+      </w:r>
+      <w:r>
+        <w:rPr>
+          <w:rFonts w:ascii="Times New Roman" w:eastAsia="Calibri" w:hAnsi="Times New Roman" w:cs="Times New Roman"/>
+          <w:sz w:val="28"/>
+        </w:rPr>
+        <w:t>рассмотрение различных методов ее решения. Подробно рассматриваются алгоритмы перечисленных классификаторов.</w:t>
+      </w:r>
+    </w:p>
+    <w:p>
+      <w:pPr>
+        <w:tabs>
+          <w:tab w:val="right" w:pos="9355"/>
+        </w:tabs>
+        <w:spacing w:after="0" w:line="360" w:lineRule="auto"/>
+        <w:ind w:firstLine="567"/>
+        <w:jc w:val="both"/>
+        <w:rPr>
+          <w:rFonts w:ascii="Times New Roman" w:eastAsia="Calibri" w:hAnsi="Times New Roman" w:cs="Times New Roman"/>
+          <w:sz w:val="28"/>
+        </w:rPr>
+      </w:pPr>
+      <w:r>
+        <w:rPr>
+          <w:rFonts w:ascii="Times New Roman" w:eastAsia="Calibri" w:hAnsi="Times New Roman" w:cs="Times New Roman"/>
+          <w:sz w:val="28"/>
+        </w:rPr>
+        <w:t>В практической части приводится спецификация конкретной задачи, описываются реализованные алгоритмы, проводится анализ эффективности методов классификации.</w:t>
+      </w:r>
+      <w:r>
+        <w:rPr>
+          <w:rFonts w:ascii="Times New Roman" w:eastAsia="Calibri" w:hAnsi="Times New Roman" w:cs="Times New Roman"/>
+          <w:sz w:val="28"/>
+        </w:rPr>
+        <w:tab/>
+      </w:r>
     </w:p>
     <w:p>
       <w:pPr>
@@ -141,7 +220,7 @@
       </w:pPr>
       <w:bookmarkStart w:id="4" w:name="_Toc536208739"/>
       <w:bookmarkStart w:id="5" w:name="_Toc2258246"/>
-      <w:bookmarkStart w:id="6" w:name="_Toc4499712"/>
+      <w:bookmarkStart w:id="6" w:name="_Toc6479109"/>
       <w:r>
         <w:lastRenderedPageBreak/>
         <w:t>СОДЕРЖАНИЕ</w:t>
@@ -150,6 +229,7 @@
       <w:bookmarkEnd w:id="5"/>
       <w:bookmarkEnd w:id="6"/>
     </w:p>
+    <w:bookmarkStart w:id="7" w:name="_GoBack" w:displacedByCustomXml="next"/>
     <w:sdt>
       <w:sdtPr>
         <w:rPr>
@@ -175,7 +255,7 @@
               <w:tab w:val="right" w:leader="dot" w:pos="9345"/>
             </w:tabs>
             <w:rPr>
-              <w:rFonts w:eastAsiaTheme="minorEastAsia"/>
+              <w:rFonts w:ascii="Times New Roman" w:eastAsiaTheme="minorEastAsia" w:hAnsi="Times New Roman" w:cs="Times New Roman"/>
               <w:noProof/>
               <w:lang w:eastAsia="ru-RU"/>
             </w:rPr>
@@ -208,16 +288,18 @@
             </w:rPr>
             <w:fldChar w:fldCharType="separate"/>
           </w:r>
-          <w:hyperlink w:anchor="_Toc4499711" w:history="1">
+          <w:hyperlink w:anchor="_Toc6479108" w:history="1">
             <w:r>
               <w:rPr>
                 <w:rStyle w:val="ad"/>
+                <w:rFonts w:ascii="Times New Roman" w:hAnsi="Times New Roman" w:cs="Times New Roman"/>
                 <w:noProof/>
               </w:rPr>
               <w:t>РЕФЕРАТ</w:t>
             </w:r>
             <w:r>
               <w:rPr>
+                <w:rFonts w:ascii="Times New Roman" w:hAnsi="Times New Roman" w:cs="Times New Roman"/>
                 <w:noProof/>
                 <w:webHidden/>
               </w:rPr>
@@ -225,6 +307,7 @@
             </w:r>
             <w:r>
               <w:rPr>
+                <w:rFonts w:ascii="Times New Roman" w:hAnsi="Times New Roman" w:cs="Times New Roman"/>
                 <w:noProof/>
                 <w:webHidden/>
               </w:rPr>
@@ -232,19 +315,22 @@
             </w:r>
             <w:r>
               <w:rPr>
+                <w:rFonts w:ascii="Times New Roman" w:hAnsi="Times New Roman" w:cs="Times New Roman"/>
                 <w:noProof/>
                 <w:webHidden/>
               </w:rPr>
-              <w:instrText xml:space="preserve"> PAGEREF _Toc4499711 \h </w:instrText>
-            </w:r>
-            <w:r>
-              <w:rPr>
+              <w:instrText xml:space="preserve"> PAGEREF _Toc6479108 \h </w:instrText>
+            </w:r>
+            <w:r>
+              <w:rPr>
+                <w:rFonts w:ascii="Times New Roman" w:hAnsi="Times New Roman" w:cs="Times New Roman"/>
                 <w:noProof/>
                 <w:webHidden/>
               </w:rPr>
             </w:r>
             <w:r>
               <w:rPr>
+                <w:rFonts w:ascii="Times New Roman" w:hAnsi="Times New Roman" w:cs="Times New Roman"/>
                 <w:noProof/>
                 <w:webHidden/>
               </w:rPr>
@@ -252,6 +338,7 @@
             </w:r>
             <w:r>
               <w:rPr>
+                <w:rFonts w:ascii="Times New Roman" w:hAnsi="Times New Roman" w:cs="Times New Roman"/>
                 <w:noProof/>
                 <w:webHidden/>
               </w:rPr>
@@ -259,6 +346,7 @@
             </w:r>
             <w:r>
               <w:rPr>
+                <w:rFonts w:ascii="Times New Roman" w:hAnsi="Times New Roman" w:cs="Times New Roman"/>
                 <w:noProof/>
                 <w:webHidden/>
               </w:rPr>
@@ -273,21 +361,23 @@
               <w:tab w:val="right" w:leader="dot" w:pos="9345"/>
             </w:tabs>
             <w:rPr>
-              <w:rFonts w:eastAsiaTheme="minorEastAsia"/>
+              <w:rFonts w:ascii="Times New Roman" w:eastAsiaTheme="minorEastAsia" w:hAnsi="Times New Roman" w:cs="Times New Roman"/>
               <w:noProof/>
               <w:lang w:eastAsia="ru-RU"/>
             </w:rPr>
           </w:pPr>
-          <w:hyperlink w:anchor="_Toc4499712" w:history="1">
+          <w:hyperlink w:anchor="_Toc6479109" w:history="1">
             <w:r>
               <w:rPr>
                 <w:rStyle w:val="ad"/>
+                <w:rFonts w:ascii="Times New Roman" w:hAnsi="Times New Roman" w:cs="Times New Roman"/>
                 <w:noProof/>
               </w:rPr>
               <w:t>СОДЕРЖАНИЕ</w:t>
             </w:r>
             <w:r>
               <w:rPr>
+                <w:rFonts w:ascii="Times New Roman" w:hAnsi="Times New Roman" w:cs="Times New Roman"/>
                 <w:noProof/>
                 <w:webHidden/>
               </w:rPr>
@@ -295,6 +385,7 @@
             </w:r>
             <w:r>
               <w:rPr>
+                <w:rFonts w:ascii="Times New Roman" w:hAnsi="Times New Roman" w:cs="Times New Roman"/>
                 <w:noProof/>
                 <w:webHidden/>
               </w:rPr>
@@ -302,19 +393,22 @@
             </w:r>
             <w:r>
               <w:rPr>
+                <w:rFonts w:ascii="Times New Roman" w:hAnsi="Times New Roman" w:cs="Times New Roman"/>
                 <w:noProof/>
                 <w:webHidden/>
               </w:rPr>
-              <w:instrText xml:space="preserve"> PAGEREF _Toc4499712 \h </w:instrText>
-            </w:r>
-            <w:r>
-              <w:rPr>
+              <w:instrText xml:space="preserve"> PAGEREF _Toc6479109 \h </w:instrText>
+            </w:r>
+            <w:r>
+              <w:rPr>
+                <w:rFonts w:ascii="Times New Roman" w:hAnsi="Times New Roman" w:cs="Times New Roman"/>
                 <w:noProof/>
                 <w:webHidden/>
               </w:rPr>
             </w:r>
             <w:r>
               <w:rPr>
+                <w:rFonts w:ascii="Times New Roman" w:hAnsi="Times New Roman" w:cs="Times New Roman"/>
                 <w:noProof/>
                 <w:webHidden/>
               </w:rPr>
@@ -322,6 +416,7 @@
             </w:r>
             <w:r>
               <w:rPr>
+                <w:rFonts w:ascii="Times New Roman" w:hAnsi="Times New Roman" w:cs="Times New Roman"/>
                 <w:noProof/>
                 <w:webHidden/>
               </w:rPr>
@@ -329,6 +424,7 @@
             </w:r>
             <w:r>
               <w:rPr>
+                <w:rFonts w:ascii="Times New Roman" w:hAnsi="Times New Roman" w:cs="Times New Roman"/>
                 <w:noProof/>
                 <w:webHidden/>
               </w:rPr>
@@ -343,21 +439,23 @@
               <w:tab w:val="right" w:leader="dot" w:pos="9345"/>
             </w:tabs>
             <w:rPr>
-              <w:rFonts w:eastAsiaTheme="minorEastAsia"/>
+              <w:rFonts w:ascii="Times New Roman" w:eastAsiaTheme="minorEastAsia" w:hAnsi="Times New Roman" w:cs="Times New Roman"/>
               <w:noProof/>
               <w:lang w:eastAsia="ru-RU"/>
             </w:rPr>
           </w:pPr>
-          <w:hyperlink w:anchor="_Toc4499713" w:history="1">
+          <w:hyperlink w:anchor="_Toc6479110" w:history="1">
             <w:r>
               <w:rPr>
                 <w:rStyle w:val="ad"/>
+                <w:rFonts w:ascii="Times New Roman" w:hAnsi="Times New Roman" w:cs="Times New Roman"/>
                 <w:noProof/>
               </w:rPr>
               <w:t>ВВЕДЕНИЕ</w:t>
             </w:r>
             <w:r>
               <w:rPr>
+                <w:rFonts w:ascii="Times New Roman" w:hAnsi="Times New Roman" w:cs="Times New Roman"/>
                 <w:noProof/>
                 <w:webHidden/>
               </w:rPr>
@@ -365,6 +463,7 @@
             </w:r>
             <w:r>
               <w:rPr>
+                <w:rFonts w:ascii="Times New Roman" w:hAnsi="Times New Roman" w:cs="Times New Roman"/>
                 <w:noProof/>
                 <w:webHidden/>
               </w:rPr>
@@ -372,19 +471,22 @@
             </w:r>
             <w:r>
               <w:rPr>
+                <w:rFonts w:ascii="Times New Roman" w:hAnsi="Times New Roman" w:cs="Times New Roman"/>
                 <w:noProof/>
                 <w:webHidden/>
               </w:rPr>
-              <w:instrText xml:space="preserve"> PAGEREF _Toc4499713 \h </w:instrText>
-            </w:r>
-            <w:r>
-              <w:rPr>
+              <w:instrText xml:space="preserve"> PAGEREF _Toc6479110 \h </w:instrText>
+            </w:r>
+            <w:r>
+              <w:rPr>
+                <w:rFonts w:ascii="Times New Roman" w:hAnsi="Times New Roman" w:cs="Times New Roman"/>
                 <w:noProof/>
                 <w:webHidden/>
               </w:rPr>
             </w:r>
             <w:r>
               <w:rPr>
+                <w:rFonts w:ascii="Times New Roman" w:hAnsi="Times New Roman" w:cs="Times New Roman"/>
                 <w:noProof/>
                 <w:webHidden/>
               </w:rPr>
@@ -392,6 +494,7 @@
             </w:r>
             <w:r>
               <w:rPr>
+                <w:rFonts w:ascii="Times New Roman" w:hAnsi="Times New Roman" w:cs="Times New Roman"/>
                 <w:noProof/>
                 <w:webHidden/>
               </w:rPr>
@@ -399,6 +502,7 @@
             </w:r>
             <w:r>
               <w:rPr>
+                <w:rFonts w:ascii="Times New Roman" w:hAnsi="Times New Roman" w:cs="Times New Roman"/>
                 <w:noProof/>
                 <w:webHidden/>
               </w:rPr>
@@ -413,21 +517,23 @@
               <w:tab w:val="right" w:leader="dot" w:pos="9345"/>
             </w:tabs>
             <w:rPr>
-              <w:rFonts w:eastAsiaTheme="minorEastAsia"/>
+              <w:rFonts w:ascii="Times New Roman" w:eastAsiaTheme="minorEastAsia" w:hAnsi="Times New Roman" w:cs="Times New Roman"/>
               <w:noProof/>
               <w:lang w:eastAsia="ru-RU"/>
             </w:rPr>
           </w:pPr>
-          <w:hyperlink w:anchor="_Toc4499714" w:history="1">
+          <w:hyperlink w:anchor="_Toc6479111" w:history="1">
             <w:r>
               <w:rPr>
                 <w:rStyle w:val="ad"/>
+                <w:rFonts w:ascii="Times New Roman" w:hAnsi="Times New Roman" w:cs="Times New Roman"/>
                 <w:noProof/>
               </w:rPr>
               <w:t>ОСНОВНАЯ ЧАСТЬ</w:t>
             </w:r>
             <w:r>
               <w:rPr>
+                <w:rFonts w:ascii="Times New Roman" w:hAnsi="Times New Roman" w:cs="Times New Roman"/>
                 <w:noProof/>
                 <w:webHidden/>
               </w:rPr>
@@ -435,6 +541,7 @@
             </w:r>
             <w:r>
               <w:rPr>
+                <w:rFonts w:ascii="Times New Roman" w:hAnsi="Times New Roman" w:cs="Times New Roman"/>
                 <w:noProof/>
                 <w:webHidden/>
               </w:rPr>
@@ -442,19 +549,22 @@
             </w:r>
             <w:r>
               <w:rPr>
+                <w:rFonts w:ascii="Times New Roman" w:hAnsi="Times New Roman" w:cs="Times New Roman"/>
                 <w:noProof/>
                 <w:webHidden/>
               </w:rPr>
-              <w:instrText xml:space="preserve"> PAGEREF _Toc4499714 \h </w:instrText>
-            </w:r>
-            <w:r>
-              <w:rPr>
+              <w:instrText xml:space="preserve"> PAGEREF _Toc6479111 \h </w:instrText>
+            </w:r>
+            <w:r>
+              <w:rPr>
+                <w:rFonts w:ascii="Times New Roman" w:hAnsi="Times New Roman" w:cs="Times New Roman"/>
                 <w:noProof/>
                 <w:webHidden/>
               </w:rPr>
             </w:r>
             <w:r>
               <w:rPr>
+                <w:rFonts w:ascii="Times New Roman" w:hAnsi="Times New Roman" w:cs="Times New Roman"/>
                 <w:noProof/>
                 <w:webHidden/>
               </w:rPr>
@@ -462,6 +572,7 @@
             </w:r>
             <w:r>
               <w:rPr>
+                <w:rFonts w:ascii="Times New Roman" w:hAnsi="Times New Roman" w:cs="Times New Roman"/>
                 <w:noProof/>
                 <w:webHidden/>
               </w:rPr>
@@ -469,6 +580,7 @@
             </w:r>
             <w:r>
               <w:rPr>
+                <w:rFonts w:ascii="Times New Roman" w:hAnsi="Times New Roman" w:cs="Times New Roman"/>
                 <w:noProof/>
                 <w:webHidden/>
               </w:rPr>
@@ -483,21 +595,23 @@
               <w:tab w:val="right" w:leader="dot" w:pos="9345"/>
             </w:tabs>
             <w:rPr>
-              <w:rFonts w:eastAsiaTheme="minorEastAsia"/>
+              <w:rFonts w:ascii="Times New Roman" w:eastAsiaTheme="minorEastAsia" w:hAnsi="Times New Roman" w:cs="Times New Roman"/>
               <w:noProof/>
               <w:lang w:eastAsia="ru-RU"/>
             </w:rPr>
           </w:pPr>
-          <w:hyperlink w:anchor="_Toc4499715" w:history="1">
+          <w:hyperlink w:anchor="_Toc6479112" w:history="1">
             <w:r>
               <w:rPr>
                 <w:rStyle w:val="ad"/>
+                <w:rFonts w:ascii="Times New Roman" w:hAnsi="Times New Roman" w:cs="Times New Roman"/>
                 <w:noProof/>
               </w:rPr>
               <w:t>1 ТЕОРЕТИЧЕСКАЯ ЧАСТЬ</w:t>
             </w:r>
             <w:r>
               <w:rPr>
+                <w:rFonts w:ascii="Times New Roman" w:hAnsi="Times New Roman" w:cs="Times New Roman"/>
                 <w:noProof/>
                 <w:webHidden/>
               </w:rPr>
@@ -505,6 +619,7 @@
             </w:r>
             <w:r>
               <w:rPr>
+                <w:rFonts w:ascii="Times New Roman" w:hAnsi="Times New Roman" w:cs="Times New Roman"/>
                 <w:noProof/>
                 <w:webHidden/>
               </w:rPr>
@@ -512,19 +627,22 @@
             </w:r>
             <w:r>
               <w:rPr>
+                <w:rFonts w:ascii="Times New Roman" w:hAnsi="Times New Roman" w:cs="Times New Roman"/>
                 <w:noProof/>
                 <w:webHidden/>
               </w:rPr>
-              <w:instrText xml:space="preserve"> PAGEREF _Toc4499715 \h </w:instrText>
-            </w:r>
-            <w:r>
-              <w:rPr>
+              <w:instrText xml:space="preserve"> PAGEREF _Toc6479112 \h </w:instrText>
+            </w:r>
+            <w:r>
+              <w:rPr>
+                <w:rFonts w:ascii="Times New Roman" w:hAnsi="Times New Roman" w:cs="Times New Roman"/>
                 <w:noProof/>
                 <w:webHidden/>
               </w:rPr>
             </w:r>
             <w:r>
               <w:rPr>
+                <w:rFonts w:ascii="Times New Roman" w:hAnsi="Times New Roman" w:cs="Times New Roman"/>
                 <w:noProof/>
                 <w:webHidden/>
               </w:rPr>
@@ -532,6 +650,7 @@
             </w:r>
             <w:r>
               <w:rPr>
+                <w:rFonts w:ascii="Times New Roman" w:hAnsi="Times New Roman" w:cs="Times New Roman"/>
                 <w:noProof/>
                 <w:webHidden/>
               </w:rPr>
@@ -539,6 +658,7 @@
             </w:r>
             <w:r>
               <w:rPr>
+                <w:rFonts w:ascii="Times New Roman" w:hAnsi="Times New Roman" w:cs="Times New Roman"/>
                 <w:noProof/>
                 <w:webHidden/>
               </w:rPr>
@@ -553,12 +673,12 @@
               <w:tab w:val="right" w:leader="dot" w:pos="9345"/>
             </w:tabs>
             <w:rPr>
-              <w:rFonts w:eastAsiaTheme="minorEastAsia"/>
+              <w:rFonts w:ascii="Times New Roman" w:eastAsiaTheme="minorEastAsia" w:hAnsi="Times New Roman" w:cs="Times New Roman"/>
               <w:noProof/>
               <w:lang w:eastAsia="ru-RU"/>
             </w:rPr>
           </w:pPr>
-          <w:hyperlink w:anchor="_Toc4499716" w:history="1">
+          <w:hyperlink w:anchor="_Toc6479113" w:history="1">
             <w:r>
               <w:rPr>
                 <w:rStyle w:val="ad"/>
@@ -570,6 +690,7 @@
             </w:r>
             <w:r>
               <w:rPr>
+                <w:rFonts w:ascii="Times New Roman" w:hAnsi="Times New Roman" w:cs="Times New Roman"/>
                 <w:noProof/>
                 <w:webHidden/>
               </w:rPr>
@@ -577,6 +698,7 @@
             </w:r>
             <w:r>
               <w:rPr>
+                <w:rFonts w:ascii="Times New Roman" w:hAnsi="Times New Roman" w:cs="Times New Roman"/>
                 <w:noProof/>
                 <w:webHidden/>
               </w:rPr>
@@ -584,19 +706,22 @@
             </w:r>
             <w:r>
               <w:rPr>
+                <w:rFonts w:ascii="Times New Roman" w:hAnsi="Times New Roman" w:cs="Times New Roman"/>
                 <w:noProof/>
                 <w:webHidden/>
               </w:rPr>
-              <w:instrText xml:space="preserve"> PAGEREF _Toc4499716 \h </w:instrText>
-            </w:r>
-            <w:r>
-              <w:rPr>
+              <w:instrText xml:space="preserve"> PAGEREF _Toc6479113 \h </w:instrText>
+            </w:r>
+            <w:r>
+              <w:rPr>
+                <w:rFonts w:ascii="Times New Roman" w:hAnsi="Times New Roman" w:cs="Times New Roman"/>
                 <w:noProof/>
                 <w:webHidden/>
               </w:rPr>
             </w:r>
             <w:r>
               <w:rPr>
+                <w:rFonts w:ascii="Times New Roman" w:hAnsi="Times New Roman" w:cs="Times New Roman"/>
                 <w:noProof/>
                 <w:webHidden/>
               </w:rPr>
@@ -604,6 +729,7 @@
             </w:r>
             <w:r>
               <w:rPr>
+                <w:rFonts w:ascii="Times New Roman" w:hAnsi="Times New Roman" w:cs="Times New Roman"/>
                 <w:noProof/>
                 <w:webHidden/>
               </w:rPr>
@@ -611,6 +737,7 @@
             </w:r>
             <w:r>
               <w:rPr>
+                <w:rFonts w:ascii="Times New Roman" w:hAnsi="Times New Roman" w:cs="Times New Roman"/>
                 <w:noProof/>
                 <w:webHidden/>
               </w:rPr>
@@ -625,21 +752,23 @@
               <w:tab w:val="right" w:leader="dot" w:pos="9345"/>
             </w:tabs>
             <w:rPr>
-              <w:rFonts w:eastAsiaTheme="minorEastAsia"/>
+              <w:rFonts w:ascii="Times New Roman" w:eastAsiaTheme="minorEastAsia" w:hAnsi="Times New Roman" w:cs="Times New Roman"/>
               <w:noProof/>
               <w:lang w:eastAsia="ru-RU"/>
             </w:rPr>
           </w:pPr>
-          <w:hyperlink w:anchor="_Toc4499717" w:history="1">
+          <w:hyperlink w:anchor="_Toc6479114" w:history="1">
             <w:r>
               <w:rPr>
                 <w:rStyle w:val="ad"/>
+                <w:rFonts w:ascii="Times New Roman" w:hAnsi="Times New Roman" w:cs="Times New Roman"/>
                 <w:noProof/>
               </w:rPr>
               <w:t>1.2 Задача классификации</w:t>
             </w:r>
             <w:r>
               <w:rPr>
+                <w:rFonts w:ascii="Times New Roman" w:hAnsi="Times New Roman" w:cs="Times New Roman"/>
                 <w:noProof/>
                 <w:webHidden/>
               </w:rPr>
@@ -647,6 +776,7 @@
             </w:r>
             <w:r>
               <w:rPr>
+                <w:rFonts w:ascii="Times New Roman" w:hAnsi="Times New Roman" w:cs="Times New Roman"/>
                 <w:noProof/>
                 <w:webHidden/>
               </w:rPr>
@@ -654,19 +784,22 @@
             </w:r>
             <w:r>
               <w:rPr>
+                <w:rFonts w:ascii="Times New Roman" w:hAnsi="Times New Roman" w:cs="Times New Roman"/>
                 <w:noProof/>
                 <w:webHidden/>
               </w:rPr>
-              <w:instrText xml:space="preserve"> PAGEREF _Toc4499717 \h </w:instrText>
-            </w:r>
-            <w:r>
-              <w:rPr>
+              <w:instrText xml:space="preserve"> PAGEREF _Toc6479114 \h </w:instrText>
+            </w:r>
+            <w:r>
+              <w:rPr>
+                <w:rFonts w:ascii="Times New Roman" w:hAnsi="Times New Roman" w:cs="Times New Roman"/>
                 <w:noProof/>
                 <w:webHidden/>
               </w:rPr>
             </w:r>
             <w:r>
               <w:rPr>
+                <w:rFonts w:ascii="Times New Roman" w:hAnsi="Times New Roman" w:cs="Times New Roman"/>
                 <w:noProof/>
                 <w:webHidden/>
               </w:rPr>
@@ -674,6 +807,7 @@
             </w:r>
             <w:r>
               <w:rPr>
+                <w:rFonts w:ascii="Times New Roman" w:hAnsi="Times New Roman" w:cs="Times New Roman"/>
                 <w:noProof/>
                 <w:webHidden/>
               </w:rPr>
@@ -681,6 +815,7 @@
             </w:r>
             <w:r>
               <w:rPr>
+                <w:rFonts w:ascii="Times New Roman" w:hAnsi="Times New Roman" w:cs="Times New Roman"/>
                 <w:noProof/>
                 <w:webHidden/>
               </w:rPr>
@@ -695,21 +830,23 @@
               <w:tab w:val="right" w:leader="dot" w:pos="9345"/>
             </w:tabs>
             <w:rPr>
-              <w:rFonts w:eastAsiaTheme="minorEastAsia"/>
+              <w:rFonts w:ascii="Times New Roman" w:eastAsiaTheme="minorEastAsia" w:hAnsi="Times New Roman" w:cs="Times New Roman"/>
               <w:noProof/>
               <w:lang w:eastAsia="ru-RU"/>
             </w:rPr>
           </w:pPr>
-          <w:hyperlink w:anchor="_Toc4499718" w:history="1">
+          <w:hyperlink w:anchor="_Toc6479115" w:history="1">
             <w:r>
               <w:rPr>
                 <w:rStyle w:val="ad"/>
+                <w:rFonts w:ascii="Times New Roman" w:hAnsi="Times New Roman" w:cs="Times New Roman"/>
                 <w:noProof/>
               </w:rPr>
               <w:t>1.3 Решение задач классификации</w:t>
             </w:r>
             <w:r>
               <w:rPr>
+                <w:rFonts w:ascii="Times New Roman" w:hAnsi="Times New Roman" w:cs="Times New Roman"/>
                 <w:noProof/>
                 <w:webHidden/>
               </w:rPr>
@@ -717,6 +854,7 @@
             </w:r>
             <w:r>
               <w:rPr>
+                <w:rFonts w:ascii="Times New Roman" w:hAnsi="Times New Roman" w:cs="Times New Roman"/>
                 <w:noProof/>
                 <w:webHidden/>
               </w:rPr>
@@ -724,19 +862,22 @@
             </w:r>
             <w:r>
               <w:rPr>
+                <w:rFonts w:ascii="Times New Roman" w:hAnsi="Times New Roman" w:cs="Times New Roman"/>
                 <w:noProof/>
                 <w:webHidden/>
               </w:rPr>
-              <w:instrText xml:space="preserve"> PAGEREF _Toc4499718 \h </w:instrText>
-            </w:r>
-            <w:r>
-              <w:rPr>
+              <w:instrText xml:space="preserve"> PAGEREF _Toc6479115 \h </w:instrText>
+            </w:r>
+            <w:r>
+              <w:rPr>
+                <w:rFonts w:ascii="Times New Roman" w:hAnsi="Times New Roman" w:cs="Times New Roman"/>
                 <w:noProof/>
                 <w:webHidden/>
               </w:rPr>
             </w:r>
             <w:r>
               <w:rPr>
+                <w:rFonts w:ascii="Times New Roman" w:hAnsi="Times New Roman" w:cs="Times New Roman"/>
                 <w:noProof/>
                 <w:webHidden/>
               </w:rPr>
@@ -744,6 +885,7 @@
             </w:r>
             <w:r>
               <w:rPr>
+                <w:rFonts w:ascii="Times New Roman" w:hAnsi="Times New Roman" w:cs="Times New Roman"/>
                 <w:noProof/>
                 <w:webHidden/>
               </w:rPr>
@@ -751,6 +893,7 @@
             </w:r>
             <w:r>
               <w:rPr>
+                <w:rFonts w:ascii="Times New Roman" w:hAnsi="Times New Roman" w:cs="Times New Roman"/>
                 <w:noProof/>
                 <w:webHidden/>
               </w:rPr>
@@ -765,21 +908,23 @@
               <w:tab w:val="right" w:leader="dot" w:pos="9345"/>
             </w:tabs>
             <w:rPr>
-              <w:rFonts w:eastAsiaTheme="minorEastAsia"/>
+              <w:rFonts w:ascii="Times New Roman" w:eastAsiaTheme="minorEastAsia" w:hAnsi="Times New Roman" w:cs="Times New Roman"/>
               <w:noProof/>
               <w:lang w:eastAsia="ru-RU"/>
             </w:rPr>
           </w:pPr>
-          <w:hyperlink w:anchor="_Toc4499719" w:history="1">
+          <w:hyperlink w:anchor="_Toc6479116" w:history="1">
             <w:r>
               <w:rPr>
                 <w:rStyle w:val="ad"/>
+                <w:rFonts w:ascii="Times New Roman" w:hAnsi="Times New Roman" w:cs="Times New Roman"/>
                 <w:noProof/>
               </w:rPr>
               <w:t>1.4 Байесовские классификаторы</w:t>
             </w:r>
             <w:r>
               <w:rPr>
+                <w:rFonts w:ascii="Times New Roman" w:hAnsi="Times New Roman" w:cs="Times New Roman"/>
                 <w:noProof/>
                 <w:webHidden/>
               </w:rPr>
@@ -787,6 +932,7 @@
             </w:r>
             <w:r>
               <w:rPr>
+                <w:rFonts w:ascii="Times New Roman" w:hAnsi="Times New Roman" w:cs="Times New Roman"/>
                 <w:noProof/>
                 <w:webHidden/>
               </w:rPr>
@@ -794,19 +940,22 @@
             </w:r>
             <w:r>
               <w:rPr>
+                <w:rFonts w:ascii="Times New Roman" w:hAnsi="Times New Roman" w:cs="Times New Roman"/>
                 <w:noProof/>
                 <w:webHidden/>
               </w:rPr>
-              <w:instrText xml:space="preserve"> PAGEREF _Toc4499719 \h </w:instrText>
-            </w:r>
-            <w:r>
-              <w:rPr>
+              <w:instrText xml:space="preserve"> PAGEREF _Toc6479116 \h </w:instrText>
+            </w:r>
+            <w:r>
+              <w:rPr>
+                <w:rFonts w:ascii="Times New Roman" w:hAnsi="Times New Roman" w:cs="Times New Roman"/>
                 <w:noProof/>
                 <w:webHidden/>
               </w:rPr>
             </w:r>
             <w:r>
               <w:rPr>
+                <w:rFonts w:ascii="Times New Roman" w:hAnsi="Times New Roman" w:cs="Times New Roman"/>
                 <w:noProof/>
                 <w:webHidden/>
               </w:rPr>
@@ -814,6 +963,7 @@
             </w:r>
             <w:r>
               <w:rPr>
+                <w:rFonts w:ascii="Times New Roman" w:hAnsi="Times New Roman" w:cs="Times New Roman"/>
                 <w:noProof/>
                 <w:webHidden/>
               </w:rPr>
@@ -821,6 +971,7 @@
             </w:r>
             <w:r>
               <w:rPr>
+                <w:rFonts w:ascii="Times New Roman" w:hAnsi="Times New Roman" w:cs="Times New Roman"/>
                 <w:noProof/>
                 <w:webHidden/>
               </w:rPr>
@@ -835,21 +986,23 @@
               <w:tab w:val="right" w:leader="dot" w:pos="9345"/>
             </w:tabs>
             <w:rPr>
-              <w:rFonts w:eastAsiaTheme="minorEastAsia"/>
+              <w:rFonts w:ascii="Times New Roman" w:eastAsiaTheme="minorEastAsia" w:hAnsi="Times New Roman" w:cs="Times New Roman"/>
               <w:noProof/>
               <w:lang w:eastAsia="ru-RU"/>
             </w:rPr>
           </w:pPr>
-          <w:hyperlink w:anchor="_Toc4499720" w:history="1">
+          <w:hyperlink w:anchor="_Toc6479117" w:history="1">
             <w:r>
               <w:rPr>
                 <w:rStyle w:val="ad"/>
+                <w:rFonts w:ascii="Times New Roman" w:hAnsi="Times New Roman" w:cs="Times New Roman"/>
                 <w:noProof/>
               </w:rPr>
               <w:t>1.5 Наивный байесовский классификатор</w:t>
             </w:r>
             <w:r>
               <w:rPr>
+                <w:rFonts w:ascii="Times New Roman" w:hAnsi="Times New Roman" w:cs="Times New Roman"/>
                 <w:noProof/>
                 <w:webHidden/>
               </w:rPr>
@@ -857,6 +1010,7 @@
             </w:r>
             <w:r>
               <w:rPr>
+                <w:rFonts w:ascii="Times New Roman" w:hAnsi="Times New Roman" w:cs="Times New Roman"/>
                 <w:noProof/>
                 <w:webHidden/>
               </w:rPr>
@@ -864,19 +1018,22 @@
             </w:r>
             <w:r>
               <w:rPr>
+                <w:rFonts w:ascii="Times New Roman" w:hAnsi="Times New Roman" w:cs="Times New Roman"/>
                 <w:noProof/>
                 <w:webHidden/>
               </w:rPr>
-              <w:instrText xml:space="preserve"> PAGEREF _Toc4499720 \h </w:instrText>
-            </w:r>
-            <w:r>
-              <w:rPr>
+              <w:instrText xml:space="preserve"> PAGEREF _Toc6479117 \h </w:instrText>
+            </w:r>
+            <w:r>
+              <w:rPr>
+                <w:rFonts w:ascii="Times New Roman" w:hAnsi="Times New Roman" w:cs="Times New Roman"/>
                 <w:noProof/>
                 <w:webHidden/>
               </w:rPr>
             </w:r>
             <w:r>
               <w:rPr>
+                <w:rFonts w:ascii="Times New Roman" w:hAnsi="Times New Roman" w:cs="Times New Roman"/>
                 <w:noProof/>
                 <w:webHidden/>
               </w:rPr>
@@ -884,6 +1041,7 @@
             </w:r>
             <w:r>
               <w:rPr>
+                <w:rFonts w:ascii="Times New Roman" w:hAnsi="Times New Roman" w:cs="Times New Roman"/>
                 <w:noProof/>
                 <w:webHidden/>
               </w:rPr>
@@ -891,6 +1049,7 @@
             </w:r>
             <w:r>
               <w:rPr>
+                <w:rFonts w:ascii="Times New Roman" w:hAnsi="Times New Roman" w:cs="Times New Roman"/>
                 <w:noProof/>
                 <w:webHidden/>
               </w:rPr>
@@ -905,21 +1064,23 @@
               <w:tab w:val="right" w:leader="dot" w:pos="9345"/>
             </w:tabs>
             <w:rPr>
-              <w:rFonts w:eastAsiaTheme="minorEastAsia"/>
+              <w:rFonts w:ascii="Times New Roman" w:eastAsiaTheme="minorEastAsia" w:hAnsi="Times New Roman" w:cs="Times New Roman"/>
               <w:noProof/>
               <w:lang w:eastAsia="ru-RU"/>
             </w:rPr>
           </w:pPr>
-          <w:hyperlink w:anchor="_Toc4499721" w:history="1">
+          <w:hyperlink w:anchor="_Toc6479118" w:history="1">
             <w:r>
               <w:rPr>
                 <w:rStyle w:val="ad"/>
+                <w:rFonts w:ascii="Times New Roman" w:hAnsi="Times New Roman" w:cs="Times New Roman"/>
                 <w:noProof/>
               </w:rPr>
               <w:t>1.6 Дерево решений</w:t>
             </w:r>
             <w:r>
               <w:rPr>
+                <w:rFonts w:ascii="Times New Roman" w:hAnsi="Times New Roman" w:cs="Times New Roman"/>
                 <w:noProof/>
                 <w:webHidden/>
               </w:rPr>
@@ -927,6 +1088,7 @@
             </w:r>
             <w:r>
               <w:rPr>
+                <w:rFonts w:ascii="Times New Roman" w:hAnsi="Times New Roman" w:cs="Times New Roman"/>
                 <w:noProof/>
                 <w:webHidden/>
               </w:rPr>
@@ -934,19 +1096,22 @@
             </w:r>
             <w:r>
               <w:rPr>
+                <w:rFonts w:ascii="Times New Roman" w:hAnsi="Times New Roman" w:cs="Times New Roman"/>
                 <w:noProof/>
                 <w:webHidden/>
               </w:rPr>
-              <w:instrText xml:space="preserve"> PAGEREF _Toc4499721 \h </w:instrText>
-            </w:r>
-            <w:r>
-              <w:rPr>
+              <w:instrText xml:space="preserve"> PAGEREF _Toc6479118 \h </w:instrText>
+            </w:r>
+            <w:r>
+              <w:rPr>
+                <w:rFonts w:ascii="Times New Roman" w:hAnsi="Times New Roman" w:cs="Times New Roman"/>
                 <w:noProof/>
                 <w:webHidden/>
               </w:rPr>
             </w:r>
             <w:r>
               <w:rPr>
+                <w:rFonts w:ascii="Times New Roman" w:hAnsi="Times New Roman" w:cs="Times New Roman"/>
                 <w:noProof/>
                 <w:webHidden/>
               </w:rPr>
@@ -954,6 +1119,7 @@
             </w:r>
             <w:r>
               <w:rPr>
+                <w:rFonts w:ascii="Times New Roman" w:hAnsi="Times New Roman" w:cs="Times New Roman"/>
                 <w:noProof/>
                 <w:webHidden/>
               </w:rPr>
@@ -961,6 +1127,7 @@
             </w:r>
             <w:r>
               <w:rPr>
+                <w:rFonts w:ascii="Times New Roman" w:hAnsi="Times New Roman" w:cs="Times New Roman"/>
                 <w:noProof/>
                 <w:webHidden/>
               </w:rPr>
@@ -975,21 +1142,23 @@
               <w:tab w:val="right" w:leader="dot" w:pos="9345"/>
             </w:tabs>
             <w:rPr>
-              <w:rFonts w:eastAsiaTheme="minorEastAsia"/>
+              <w:rFonts w:ascii="Times New Roman" w:eastAsiaTheme="minorEastAsia" w:hAnsi="Times New Roman" w:cs="Times New Roman"/>
               <w:noProof/>
               <w:lang w:eastAsia="ru-RU"/>
             </w:rPr>
           </w:pPr>
-          <w:hyperlink w:anchor="_Toc4499722" w:history="1">
+          <w:hyperlink w:anchor="_Toc6479119" w:history="1">
             <w:r>
               <w:rPr>
                 <w:rStyle w:val="ad"/>
+                <w:rFonts w:ascii="Times New Roman" w:hAnsi="Times New Roman" w:cs="Times New Roman"/>
                 <w:noProof/>
               </w:rPr>
               <w:t>1.7 Алгоритм C4.5</w:t>
             </w:r>
             <w:r>
               <w:rPr>
+                <w:rFonts w:ascii="Times New Roman" w:hAnsi="Times New Roman" w:cs="Times New Roman"/>
                 <w:noProof/>
                 <w:webHidden/>
               </w:rPr>
@@ -997,6 +1166,7 @@
             </w:r>
             <w:r>
               <w:rPr>
+                <w:rFonts w:ascii="Times New Roman" w:hAnsi="Times New Roman" w:cs="Times New Roman"/>
                 <w:noProof/>
                 <w:webHidden/>
               </w:rPr>
@@ -1004,19 +1174,22 @@
             </w:r>
             <w:r>
               <w:rPr>
+                <w:rFonts w:ascii="Times New Roman" w:hAnsi="Times New Roman" w:cs="Times New Roman"/>
                 <w:noProof/>
                 <w:webHidden/>
               </w:rPr>
-              <w:instrText xml:space="preserve"> PAGEREF _Toc4499722 \h </w:instrText>
-            </w:r>
-            <w:r>
-              <w:rPr>
+              <w:instrText xml:space="preserve"> PAGEREF _Toc6479119 \h </w:instrText>
+            </w:r>
+            <w:r>
+              <w:rPr>
+                <w:rFonts w:ascii="Times New Roman" w:hAnsi="Times New Roman" w:cs="Times New Roman"/>
                 <w:noProof/>
                 <w:webHidden/>
               </w:rPr>
             </w:r>
             <w:r>
               <w:rPr>
+                <w:rFonts w:ascii="Times New Roman" w:hAnsi="Times New Roman" w:cs="Times New Roman"/>
                 <w:noProof/>
                 <w:webHidden/>
               </w:rPr>
@@ -1024,6 +1197,7 @@
             </w:r>
             <w:r>
               <w:rPr>
+                <w:rFonts w:ascii="Times New Roman" w:hAnsi="Times New Roman" w:cs="Times New Roman"/>
                 <w:noProof/>
                 <w:webHidden/>
               </w:rPr>
@@ -1031,6 +1205,7 @@
             </w:r>
             <w:r>
               <w:rPr>
+                <w:rFonts w:ascii="Times New Roman" w:hAnsi="Times New Roman" w:cs="Times New Roman"/>
                 <w:noProof/>
                 <w:webHidden/>
               </w:rPr>
@@ -1045,22 +1220,49 @@
               <w:tab w:val="right" w:leader="dot" w:pos="9345"/>
             </w:tabs>
             <w:rPr>
-              <w:rFonts w:eastAsiaTheme="minorEastAsia"/>
+              <w:rFonts w:ascii="Times New Roman" w:eastAsiaTheme="minorEastAsia" w:hAnsi="Times New Roman" w:cs="Times New Roman"/>
               <w:noProof/>
               <w:lang w:eastAsia="ru-RU"/>
             </w:rPr>
           </w:pPr>
-          <w:hyperlink w:anchor="_Toc4499723" w:history="1">
+          <w:hyperlink w:anchor="_Toc6479120" w:history="1">
             <w:r>
               <w:rPr>
                 <w:rStyle w:val="ad"/>
+                <w:rFonts w:ascii="Times New Roman" w:hAnsi="Times New Roman" w:cs="Times New Roman"/>
+                <w:noProof/>
+              </w:rPr>
+              <w:t xml:space="preserve">1.8 </w:t>
+            </w:r>
+            <w:r>
+              <w:rPr>
+                <w:rStyle w:val="ad"/>
+                <w:rFonts w:ascii="Times New Roman" w:hAnsi="Times New Roman" w:cs="Times New Roman"/>
                 <w:noProof/>
                 <w:lang w:val="en-US"/>
               </w:rPr>
-              <w:t>1.8 Random Forest</w:t>
-            </w:r>
-            <w:r>
-              <w:rPr>
+              <w:t>Random</w:t>
+            </w:r>
+            <w:r>
+              <w:rPr>
+                <w:rStyle w:val="ad"/>
+                <w:rFonts w:ascii="Times New Roman" w:hAnsi="Times New Roman" w:cs="Times New Roman"/>
+                <w:noProof/>
+              </w:rPr>
+              <w:t xml:space="preserve"> </w:t>
+            </w:r>
+            <w:r>
+              <w:rPr>
+                <w:rStyle w:val="ad"/>
+                <w:rFonts w:ascii="Times New Roman" w:hAnsi="Times New Roman" w:cs="Times New Roman"/>
+                <w:noProof/>
+                <w:lang w:val="en-US"/>
+              </w:rPr>
+              <w:t>Forest</w:t>
+            </w:r>
+            <w:r>
+              <w:rPr>
+                <w:rFonts w:ascii="Times New Roman" w:hAnsi="Times New Roman" w:cs="Times New Roman"/>
                 <w:noProof/>
                 <w:webHidden/>
               </w:rPr>
@@ -1068,6 +1270,7 @@
             </w:r>
             <w:r>
               <w:rPr>
+                <w:rFonts w:ascii="Times New Roman" w:hAnsi="Times New Roman" w:cs="Times New Roman"/>
                 <w:noProof/>
                 <w:webHidden/>
               </w:rPr>
@@ -1075,19 +1278,22 @@
             </w:r>
             <w:r>
               <w:rPr>
+                <w:rFonts w:ascii="Times New Roman" w:hAnsi="Times New Roman" w:cs="Times New Roman"/>
                 <w:noProof/>
                 <w:webHidden/>
               </w:rPr>
-              <w:instrText xml:space="preserve"> PAGEREF _Toc4499723 \h </w:instrText>
-            </w:r>
-            <w:r>
-              <w:rPr>
+              <w:instrText xml:space="preserve"> PAGEREF _Toc6479120 \h </w:instrText>
+            </w:r>
+            <w:r>
+              <w:rPr>
+                <w:rFonts w:ascii="Times New Roman" w:hAnsi="Times New Roman" w:cs="Times New Roman"/>
                 <w:noProof/>
                 <w:webHidden/>
               </w:rPr>
             </w:r>
             <w:r>
               <w:rPr>
+                <w:rFonts w:ascii="Times New Roman" w:hAnsi="Times New Roman" w:cs="Times New Roman"/>
                 <w:noProof/>
                 <w:webHidden/>
               </w:rPr>
@@ -1095,6 +1301,7 @@
             </w:r>
             <w:r>
               <w:rPr>
+                <w:rFonts w:ascii="Times New Roman" w:hAnsi="Times New Roman" w:cs="Times New Roman"/>
                 <w:noProof/>
                 <w:webHidden/>
               </w:rPr>
@@ -1102,6 +1309,7 @@
             </w:r>
             <w:r>
               <w:rPr>
+                <w:rFonts w:ascii="Times New Roman" w:hAnsi="Times New Roman" w:cs="Times New Roman"/>
                 <w:noProof/>
                 <w:webHidden/>
               </w:rPr>
@@ -1116,21 +1324,23 @@
               <w:tab w:val="right" w:leader="dot" w:pos="9345"/>
             </w:tabs>
             <w:rPr>
-              <w:rFonts w:eastAsiaTheme="minorEastAsia"/>
+              <w:rFonts w:ascii="Times New Roman" w:eastAsiaTheme="minorEastAsia" w:hAnsi="Times New Roman" w:cs="Times New Roman"/>
               <w:noProof/>
               <w:lang w:eastAsia="ru-RU"/>
             </w:rPr>
           </w:pPr>
-          <w:hyperlink w:anchor="_Toc4499724" w:history="1">
+          <w:hyperlink w:anchor="_Toc6479121" w:history="1">
             <w:r>
               <w:rPr>
                 <w:rStyle w:val="ad"/>
+                <w:rFonts w:ascii="Times New Roman" w:hAnsi="Times New Roman" w:cs="Times New Roman"/>
                 <w:noProof/>
               </w:rPr>
               <w:t>1.9 Оценка качества классификатора</w:t>
             </w:r>
             <w:r>
               <w:rPr>
+                <w:rFonts w:ascii="Times New Roman" w:hAnsi="Times New Roman" w:cs="Times New Roman"/>
                 <w:noProof/>
                 <w:webHidden/>
               </w:rPr>
@@ -1138,6 +1348,7 @@
             </w:r>
             <w:r>
               <w:rPr>
+                <w:rFonts w:ascii="Times New Roman" w:hAnsi="Times New Roman" w:cs="Times New Roman"/>
                 <w:noProof/>
                 <w:webHidden/>
               </w:rPr>
@@ -1145,19 +1356,22 @@
             </w:r>
             <w:r>
               <w:rPr>
+                <w:rFonts w:ascii="Times New Roman" w:hAnsi="Times New Roman" w:cs="Times New Roman"/>
                 <w:noProof/>
                 <w:webHidden/>
               </w:rPr>
-              <w:instrText xml:space="preserve"> PAGEREF _Toc4499724 \h </w:instrText>
-            </w:r>
-            <w:r>
-              <w:rPr>
+              <w:instrText xml:space="preserve"> PAGEREF _Toc6479121 \h </w:instrText>
+            </w:r>
+            <w:r>
+              <w:rPr>
+                <w:rFonts w:ascii="Times New Roman" w:hAnsi="Times New Roman" w:cs="Times New Roman"/>
                 <w:noProof/>
                 <w:webHidden/>
               </w:rPr>
             </w:r>
             <w:r>
               <w:rPr>
+                <w:rFonts w:ascii="Times New Roman" w:hAnsi="Times New Roman" w:cs="Times New Roman"/>
                 <w:noProof/>
                 <w:webHidden/>
               </w:rPr>
@@ -1165,6 +1379,7 @@
             </w:r>
             <w:r>
               <w:rPr>
+                <w:rFonts w:ascii="Times New Roman" w:hAnsi="Times New Roman" w:cs="Times New Roman"/>
                 <w:noProof/>
                 <w:webHidden/>
               </w:rPr>
@@ -1172,6 +1387,7 @@
             </w:r>
             <w:r>
               <w:rPr>
+                <w:rFonts w:ascii="Times New Roman" w:hAnsi="Times New Roman" w:cs="Times New Roman"/>
                 <w:noProof/>
                 <w:webHidden/>
               </w:rPr>
@@ -1186,21 +1402,23 @@
               <w:tab w:val="right" w:leader="dot" w:pos="9345"/>
             </w:tabs>
             <w:rPr>
-              <w:rFonts w:eastAsiaTheme="minorEastAsia"/>
+              <w:rFonts w:ascii="Times New Roman" w:eastAsiaTheme="minorEastAsia" w:hAnsi="Times New Roman" w:cs="Times New Roman"/>
               <w:noProof/>
               <w:lang w:eastAsia="ru-RU"/>
             </w:rPr>
           </w:pPr>
-          <w:hyperlink w:anchor="_Toc4499725" w:history="1">
+          <w:hyperlink w:anchor="_Toc6479122" w:history="1">
             <w:r>
               <w:rPr>
                 <w:rStyle w:val="ad"/>
+                <w:rFonts w:ascii="Times New Roman" w:hAnsi="Times New Roman" w:cs="Times New Roman"/>
                 <w:noProof/>
               </w:rPr>
               <w:t>2 ПРАКТИЧЕСКАЯ ЧАСТЬ</w:t>
             </w:r>
             <w:r>
               <w:rPr>
+                <w:rFonts w:ascii="Times New Roman" w:hAnsi="Times New Roman" w:cs="Times New Roman"/>
                 <w:noProof/>
                 <w:webHidden/>
               </w:rPr>
@@ -1208,6 +1426,7 @@
             </w:r>
             <w:r>
               <w:rPr>
+                <w:rFonts w:ascii="Times New Roman" w:hAnsi="Times New Roman" w:cs="Times New Roman"/>
                 <w:noProof/>
                 <w:webHidden/>
               </w:rPr>
@@ -1215,19 +1434,22 @@
             </w:r>
             <w:r>
               <w:rPr>
+                <w:rFonts w:ascii="Times New Roman" w:hAnsi="Times New Roman" w:cs="Times New Roman"/>
                 <w:noProof/>
                 <w:webHidden/>
               </w:rPr>
-              <w:instrText xml:space="preserve"> PAGEREF _Toc4499725 \h </w:instrText>
-            </w:r>
-            <w:r>
-              <w:rPr>
+              <w:instrText xml:space="preserve"> PAGEREF _Toc6479122 \h </w:instrText>
+            </w:r>
+            <w:r>
+              <w:rPr>
+                <w:rFonts w:ascii="Times New Roman" w:hAnsi="Times New Roman" w:cs="Times New Roman"/>
                 <w:noProof/>
                 <w:webHidden/>
               </w:rPr>
             </w:r>
             <w:r>
               <w:rPr>
+                <w:rFonts w:ascii="Times New Roman" w:hAnsi="Times New Roman" w:cs="Times New Roman"/>
                 <w:noProof/>
                 <w:webHidden/>
               </w:rPr>
@@ -1235,6 +1457,7 @@
             </w:r>
             <w:r>
               <w:rPr>
+                <w:rFonts w:ascii="Times New Roman" w:hAnsi="Times New Roman" w:cs="Times New Roman"/>
                 <w:noProof/>
                 <w:webHidden/>
               </w:rPr>
@@ -1242,6 +1465,7 @@
             </w:r>
             <w:r>
               <w:rPr>
+                <w:rFonts w:ascii="Times New Roman" w:hAnsi="Times New Roman" w:cs="Times New Roman"/>
                 <w:noProof/>
                 <w:webHidden/>
               </w:rPr>
@@ -1256,21 +1480,23 @@
               <w:tab w:val="right" w:leader="dot" w:pos="9345"/>
             </w:tabs>
             <w:rPr>
-              <w:rFonts w:eastAsiaTheme="minorEastAsia"/>
+              <w:rFonts w:ascii="Times New Roman" w:eastAsiaTheme="minorEastAsia" w:hAnsi="Times New Roman" w:cs="Times New Roman"/>
               <w:noProof/>
               <w:lang w:eastAsia="ru-RU"/>
             </w:rPr>
           </w:pPr>
-          <w:hyperlink w:anchor="_Toc4499726" w:history="1">
+          <w:hyperlink w:anchor="_Toc6479123" w:history="1">
             <w:r>
               <w:rPr>
                 <w:rStyle w:val="ad"/>
+                <w:rFonts w:ascii="Times New Roman" w:hAnsi="Times New Roman" w:cs="Times New Roman"/>
                 <w:noProof/>
               </w:rPr>
               <w:t>2.1 Описание задачи</w:t>
             </w:r>
             <w:r>
               <w:rPr>
+                <w:rFonts w:ascii="Times New Roman" w:hAnsi="Times New Roman" w:cs="Times New Roman"/>
                 <w:noProof/>
                 <w:webHidden/>
               </w:rPr>
@@ -1278,6 +1504,7 @@
             </w:r>
             <w:r>
               <w:rPr>
+                <w:rFonts w:ascii="Times New Roman" w:hAnsi="Times New Roman" w:cs="Times New Roman"/>
                 <w:noProof/>
                 <w:webHidden/>
               </w:rPr>
@@ -1285,19 +1512,22 @@
             </w:r>
             <w:r>
               <w:rPr>
+                <w:rFonts w:ascii="Times New Roman" w:hAnsi="Times New Roman" w:cs="Times New Roman"/>
                 <w:noProof/>
                 <w:webHidden/>
               </w:rPr>
-              <w:instrText xml:space="preserve"> PAGEREF _Toc4499726 \h </w:instrText>
-            </w:r>
-            <w:r>
-              <w:rPr>
+              <w:instrText xml:space="preserve"> PAGEREF _Toc6479123 \h </w:instrText>
+            </w:r>
+            <w:r>
+              <w:rPr>
+                <w:rFonts w:ascii="Times New Roman" w:hAnsi="Times New Roman" w:cs="Times New Roman"/>
                 <w:noProof/>
                 <w:webHidden/>
               </w:rPr>
             </w:r>
             <w:r>
               <w:rPr>
+                <w:rFonts w:ascii="Times New Roman" w:hAnsi="Times New Roman" w:cs="Times New Roman"/>
                 <w:noProof/>
                 <w:webHidden/>
               </w:rPr>
@@ -1305,6 +1535,7 @@
             </w:r>
             <w:r>
               <w:rPr>
+                <w:rFonts w:ascii="Times New Roman" w:hAnsi="Times New Roman" w:cs="Times New Roman"/>
                 <w:noProof/>
                 <w:webHidden/>
               </w:rPr>
@@ -1312,6 +1543,7 @@
             </w:r>
             <w:r>
               <w:rPr>
+                <w:rFonts w:ascii="Times New Roman" w:hAnsi="Times New Roman" w:cs="Times New Roman"/>
                 <w:noProof/>
                 <w:webHidden/>
               </w:rPr>
@@ -1326,21 +1558,23 @@
               <w:tab w:val="right" w:leader="dot" w:pos="9345"/>
             </w:tabs>
             <w:rPr>
-              <w:rFonts w:eastAsiaTheme="minorEastAsia"/>
+              <w:rFonts w:ascii="Times New Roman" w:eastAsiaTheme="minorEastAsia" w:hAnsi="Times New Roman" w:cs="Times New Roman"/>
               <w:noProof/>
               <w:lang w:eastAsia="ru-RU"/>
             </w:rPr>
           </w:pPr>
-          <w:hyperlink w:anchor="_Toc4499727" w:history="1">
+          <w:hyperlink w:anchor="_Toc6479124" w:history="1">
             <w:r>
               <w:rPr>
                 <w:rStyle w:val="ad"/>
+                <w:rFonts w:ascii="Times New Roman" w:hAnsi="Times New Roman" w:cs="Times New Roman"/>
                 <w:noProof/>
               </w:rPr>
-              <w:t>2.2 Используемые инструменты</w:t>
-            </w:r>
-            <w:r>
-              <w:rPr>
+              <w:t>2.2 Описание программы</w:t>
+            </w:r>
+            <w:r>
+              <w:rPr>
+                <w:rFonts w:ascii="Times New Roman" w:hAnsi="Times New Roman" w:cs="Times New Roman"/>
                 <w:noProof/>
                 <w:webHidden/>
               </w:rPr>
@@ -1348,6 +1582,7 @@
             </w:r>
             <w:r>
               <w:rPr>
+                <w:rFonts w:ascii="Times New Roman" w:hAnsi="Times New Roman" w:cs="Times New Roman"/>
                 <w:noProof/>
                 <w:webHidden/>
               </w:rPr>
@@ -1355,19 +1590,22 @@
             </w:r>
             <w:r>
               <w:rPr>
+                <w:rFonts w:ascii="Times New Roman" w:hAnsi="Times New Roman" w:cs="Times New Roman"/>
                 <w:noProof/>
                 <w:webHidden/>
               </w:rPr>
-              <w:instrText xml:space="preserve"> PAGEREF _Toc4499727 \h </w:instrText>
-            </w:r>
-            <w:r>
-              <w:rPr>
+              <w:instrText xml:space="preserve"> PAGEREF _Toc6479124 \h </w:instrText>
+            </w:r>
+            <w:r>
+              <w:rPr>
+                <w:rFonts w:ascii="Times New Roman" w:hAnsi="Times New Roman" w:cs="Times New Roman"/>
                 <w:noProof/>
                 <w:webHidden/>
               </w:rPr>
             </w:r>
             <w:r>
               <w:rPr>
+                <w:rFonts w:ascii="Times New Roman" w:hAnsi="Times New Roman" w:cs="Times New Roman"/>
                 <w:noProof/>
                 <w:webHidden/>
               </w:rPr>
@@ -1375,6 +1613,7 @@
             </w:r>
             <w:r>
               <w:rPr>
+                <w:rFonts w:ascii="Times New Roman" w:hAnsi="Times New Roman" w:cs="Times New Roman"/>
                 <w:noProof/>
                 <w:webHidden/>
               </w:rPr>
@@ -1382,6 +1621,7 @@
             </w:r>
             <w:r>
               <w:rPr>
+                <w:rFonts w:ascii="Times New Roman" w:hAnsi="Times New Roman" w:cs="Times New Roman"/>
                 <w:noProof/>
                 <w:webHidden/>
               </w:rPr>
@@ -1408,6 +1648,7 @@
         </w:p>
       </w:sdtContent>
     </w:sdt>
+    <w:bookmarkEnd w:id="7"/>
     <w:p>
       <w:pPr>
         <w:rPr>
@@ -1434,12 +1675,12 @@
       <w:pPr>
         <w:pStyle w:val="1"/>
       </w:pPr>
-      <w:bookmarkStart w:id="7" w:name="_Toc4499713"/>
+      <w:bookmarkStart w:id="8" w:name="_Toc6479110"/>
       <w:r>
         <w:lastRenderedPageBreak/>
         <w:t>ВВЕДЕНИЕ</w:t>
       </w:r>
-      <w:bookmarkEnd w:id="7"/>
+      <w:bookmarkEnd w:id="8"/>
     </w:p>
     <w:p>
       <w:pPr>
@@ -2518,11 +2759,11 @@
         <w:pStyle w:val="1"/>
         <w:ind w:firstLine="0"/>
       </w:pPr>
-      <w:bookmarkStart w:id="8" w:name="_Toc4499714"/>
+      <w:bookmarkStart w:id="9" w:name="_Toc6479111"/>
       <w:r>
         <w:t>ОСНОВНАЯ ЧАСТЬ</w:t>
       </w:r>
-      <w:bookmarkEnd w:id="8"/>
+      <w:bookmarkEnd w:id="9"/>
     </w:p>
     <w:p>
       <w:pPr>
@@ -2571,13 +2812,13 @@
         <w:pStyle w:val="1"/>
         <w:ind w:firstLine="0"/>
       </w:pPr>
-      <w:bookmarkStart w:id="9" w:name="_Toc4499715"/>
+      <w:bookmarkStart w:id="10" w:name="_Toc6479112"/>
       <w:r>
         <w:lastRenderedPageBreak/>
         <w:t>1 ТЕОРЕТИЧЕСКАЯ ЧАСТЬ</w:t>
       </w:r>
-      <w:bookmarkEnd w:id="3"/>
-      <w:bookmarkEnd w:id="9"/>
+      <w:bookmarkEnd w:id="2"/>
+      <w:bookmarkEnd w:id="10"/>
     </w:p>
     <w:p>
       <w:pPr>
@@ -2592,7 +2833,7 @@
           <w:lang w:eastAsia="ru-RU"/>
         </w:rPr>
       </w:pPr>
-      <w:bookmarkStart w:id="10" w:name="_Toc4499716"/>
+      <w:bookmarkStart w:id="11" w:name="_Toc6479113"/>
       <w:r>
         <w:rPr>
           <w:rFonts w:ascii="Times New Roman" w:hAnsi="Times New Roman" w:cs="Times New Roman"/>
@@ -2603,7 +2844,7 @@
         </w:rPr>
         <w:t>1.1 Задачи машинного обучения</w:t>
       </w:r>
-      <w:bookmarkEnd w:id="10"/>
+      <w:bookmarkEnd w:id="11"/>
     </w:p>
     <w:p>
       <w:pPr>
@@ -2912,11 +3153,11 @@
         <w:spacing w:before="240" w:line="360" w:lineRule="auto"/>
         <w:outlineLvl w:val="1"/>
       </w:pPr>
-      <w:bookmarkStart w:id="11" w:name="_Toc4499717"/>
+      <w:bookmarkStart w:id="12" w:name="_Toc6479114"/>
       <w:r>
         <w:t>1.2 Задача классификации</w:t>
       </w:r>
-      <w:bookmarkEnd w:id="11"/>
+      <w:bookmarkEnd w:id="12"/>
     </w:p>
     <w:p>
       <w:pPr>
@@ -5418,11 +5659,11 @@
         <w:spacing w:before="240"/>
         <w:outlineLvl w:val="1"/>
       </w:pPr>
-      <w:bookmarkStart w:id="12" w:name="_Toc4499718"/>
+      <w:bookmarkStart w:id="13" w:name="_Toc6479115"/>
       <w:r>
         <w:t>1.3 Решение задач классификации</w:t>
       </w:r>
-      <w:bookmarkEnd w:id="12"/>
+      <w:bookmarkEnd w:id="13"/>
     </w:p>
     <w:p>
       <w:pPr>
@@ -6236,11 +6477,11 @@
         <w:spacing w:before="240"/>
         <w:outlineLvl w:val="1"/>
       </w:pPr>
-      <w:bookmarkStart w:id="13" w:name="_Toc4499719"/>
+      <w:bookmarkStart w:id="14" w:name="_Toc6479116"/>
       <w:r>
         <w:t>1.4 Байесовские классификаторы</w:t>
       </w:r>
-      <w:bookmarkEnd w:id="13"/>
+      <w:bookmarkEnd w:id="14"/>
     </w:p>
     <w:p>
       <w:pPr>
@@ -8122,11 +8363,11 @@
         <w:spacing w:before="240"/>
         <w:outlineLvl w:val="1"/>
       </w:pPr>
-      <w:bookmarkStart w:id="14" w:name="_Toc4499720"/>
+      <w:bookmarkStart w:id="15" w:name="_Toc6479117"/>
       <w:r>
         <w:t>1.5 Наивный байесовский классификатор</w:t>
       </w:r>
-      <w:bookmarkEnd w:id="14"/>
+      <w:bookmarkEnd w:id="15"/>
     </w:p>
     <w:p>
       <w:pPr>
@@ -18275,14 +18516,14 @@
         <w:pStyle w:val="22"/>
         <w:outlineLvl w:val="1"/>
       </w:pPr>
-      <w:bookmarkStart w:id="15" w:name="_Toc4499721"/>
+      <w:bookmarkStart w:id="16" w:name="_Toc6479118"/>
       <w:r>
         <w:t xml:space="preserve">1.6 </w:t>
       </w:r>
       <w:r>
         <w:t>Дерево решений</w:t>
       </w:r>
-      <w:bookmarkEnd w:id="15"/>
+      <w:bookmarkEnd w:id="16"/>
     </w:p>
     <w:p>
       <w:pPr>
@@ -18682,14 +18923,14 @@
         <w:spacing w:before="240"/>
         <w:outlineLvl w:val="1"/>
       </w:pPr>
-      <w:bookmarkStart w:id="16" w:name="_Toc4499722"/>
+      <w:bookmarkStart w:id="17" w:name="_Toc6479119"/>
       <w:r>
         <w:t xml:space="preserve">1.7 </w:t>
       </w:r>
       <w:r>
         <w:t>Алгоритм C4.5</w:t>
       </w:r>
-      <w:bookmarkEnd w:id="16"/>
+      <w:bookmarkEnd w:id="17"/>
     </w:p>
     <w:p>
       <w:pPr>
@@ -28092,7 +28333,7 @@
         </w:rPr>
         <w:lastRenderedPageBreak/>
         <w:drawing>
-          <wp:inline distT="0" distB="0" distL="0" distR="0" wp14:anchorId="535F7E6B" wp14:editId="1181ADCD">
+          <wp:inline distT="0" distB="0" distL="0" distR="0" wp14:anchorId="418219AB" wp14:editId="371F8C43">
             <wp:extent cx="3917950" cy="3267123"/>
             <wp:effectExtent l="0" t="0" r="6350" b="9525"/>
             <wp:docPr id="1" name="Рисунок 1"/>
@@ -31134,7 +31375,7 @@
           <w:rFonts w:eastAsiaTheme="minorEastAsia"/>
         </w:rPr>
       </w:pPr>
-      <w:bookmarkStart w:id="17" w:name="_Toc4499723"/>
+      <w:bookmarkStart w:id="18" w:name="_Toc6479120"/>
       <w:r>
         <w:rPr>
           <w:rFonts w:eastAsiaTheme="minorEastAsia"/>
@@ -31161,7 +31402,7 @@
         </w:rPr>
         <w:t>Forest</w:t>
       </w:r>
-      <w:bookmarkEnd w:id="17"/>
+      <w:bookmarkEnd w:id="18"/>
     </w:p>
     <w:p>
       <w:pPr>
@@ -31341,11 +31582,11 @@
         <w:spacing w:after="0" w:line="360" w:lineRule="auto"/>
         <w:outlineLvl w:val="1"/>
       </w:pPr>
-      <w:bookmarkStart w:id="18" w:name="_Toc4499724"/>
+      <w:bookmarkStart w:id="19" w:name="_Toc6479121"/>
       <w:r>
         <w:t>1.9 Оценка качества классификатора</w:t>
       </w:r>
-      <w:bookmarkEnd w:id="18"/>
+      <w:bookmarkEnd w:id="19"/>
     </w:p>
     <w:p>
       <w:pPr>
@@ -32849,7 +33090,7 @@
           <w:rFonts w:eastAsiaTheme="minorEastAsia"/>
         </w:rPr>
       </w:pPr>
-      <w:bookmarkStart w:id="19" w:name="_Toc4499725"/>
+      <w:bookmarkStart w:id="20" w:name="_Toc6479122"/>
       <w:r>
         <w:rPr>
           <w:rFonts w:eastAsiaTheme="minorEastAsia"/>
@@ -32857,22 +33098,115 @@
         <w:lastRenderedPageBreak/>
         <w:t>2 ПРАКТИЧЕСКАЯ ЧАСТЬ</w:t>
       </w:r>
-      <w:bookmarkEnd w:id="19"/>
+      <w:bookmarkEnd w:id="20"/>
     </w:p>
     <w:p>
       <w:pPr>
         <w:pStyle w:val="22"/>
         <w:outlineLvl w:val="1"/>
       </w:pPr>
-      <w:bookmarkStart w:id="20" w:name="_Toc4499726"/>
+      <w:bookmarkStart w:id="21" w:name="_Toc6479123"/>
       <w:r>
         <w:t>2.1 Описание задачи</w:t>
       </w:r>
-      <w:bookmarkEnd w:id="20"/>
+      <w:bookmarkEnd w:id="21"/>
     </w:p>
     <w:p>
       <w:pPr>
-        <w:spacing w:before="240" w:line="360" w:lineRule="auto"/>
+        <w:spacing w:after="0" w:line="360" w:lineRule="auto"/>
+        <w:ind w:firstLine="709"/>
+        <w:jc w:val="both"/>
+        <w:rPr>
+          <w:rFonts w:ascii="Times New Roman" w:hAnsi="Times New Roman" w:cs="Times New Roman"/>
+          <w:sz w:val="28"/>
+          <w:szCs w:val="28"/>
+        </w:rPr>
+      </w:pPr>
+      <w:r>
+        <w:rPr>
+          <w:rFonts w:ascii="Times New Roman" w:hAnsi="Times New Roman" w:cs="Times New Roman"/>
+          <w:sz w:val="28"/>
+          <w:szCs w:val="28"/>
+        </w:rPr>
+        <w:t xml:space="preserve">В качестве исходных данных дано признаковое описание запросов к поисковой системе. </w:t>
+      </w:r>
+      <w:r>
+        <w:rPr>
+          <w:rFonts w:ascii="Times New Roman" w:hAnsi="Times New Roman" w:cs="Times New Roman"/>
+          <w:sz w:val="28"/>
+          <w:szCs w:val="28"/>
+        </w:rPr>
+        <w:t>Файл с данными содержит поле с признаками, текст запроса, метка класса «</w:t>
+      </w:r>
+      <w:r>
+        <w:rPr>
+          <w:rFonts w:ascii="Times New Roman" w:hAnsi="Times New Roman" w:cs="Times New Roman"/>
+          <w:sz w:val="28"/>
+          <w:szCs w:val="28"/>
+          <w:lang w:val="en-US"/>
+        </w:rPr>
+        <w:t>clicked</w:t>
+      </w:r>
+      <w:r>
+        <w:rPr>
+          <w:rFonts w:ascii="Times New Roman" w:hAnsi="Times New Roman" w:cs="Times New Roman"/>
+          <w:sz w:val="28"/>
+          <w:szCs w:val="28"/>
+        </w:rPr>
+        <w:t>»</w:t>
+      </w:r>
+      <w:r>
+        <w:rPr>
+          <w:rFonts w:ascii="Times New Roman" w:hAnsi="Times New Roman" w:cs="Times New Roman"/>
+          <w:sz w:val="28"/>
+          <w:szCs w:val="28"/>
+        </w:rPr>
+        <w:t xml:space="preserve"> </w:t>
+      </w:r>
+      <w:r>
+        <w:rPr>
+          <w:rFonts w:ascii="Times New Roman" w:hAnsi="Times New Roman" w:cs="Times New Roman"/>
+          <w:sz w:val="28"/>
+          <w:szCs w:val="28"/>
+        </w:rPr>
+        <w:t>и список хостов с первой страницы выдачи. Последний необходим для добавления дополнительных признаков и выявления их влияния на качество классификации.</w:t>
+      </w:r>
+      <w:r>
+        <w:rPr>
+          <w:rFonts w:ascii="Times New Roman" w:hAnsi="Times New Roman" w:cs="Times New Roman"/>
+          <w:sz w:val="28"/>
+          <w:szCs w:val="28"/>
+        </w:rPr>
+        <w:t xml:space="preserve"> </w:t>
+      </w:r>
+      <w:r>
+        <w:rPr>
+          <w:rFonts w:ascii="Times New Roman" w:hAnsi="Times New Roman" w:cs="Times New Roman"/>
+          <w:sz w:val="28"/>
+          <w:szCs w:val="28"/>
+        </w:rPr>
+        <w:t xml:space="preserve">Среди признаков присутствуют текст запроса, информация по выдаче, различные метрики. Необходимо определить, является ли запрос спортивным (в частности, </w:t>
+      </w:r>
+      <w:r>
+        <w:rPr>
+          <w:rFonts w:ascii="Times New Roman" w:hAnsi="Times New Roman" w:cs="Times New Roman"/>
+          <w:sz w:val="28"/>
+          <w:szCs w:val="28"/>
+        </w:rPr>
+        <w:t xml:space="preserve">связан ли он с футбольными матчами) </w:t>
+      </w:r>
+      <w:r>
+        <w:rPr>
+          <w:rFonts w:ascii="Times New Roman" w:hAnsi="Times New Roman" w:cs="Times New Roman"/>
+          <w:sz w:val="28"/>
+          <w:szCs w:val="28"/>
+        </w:rPr>
+        <w:t>и нужно ли по нему выдавать расписание матчей, результаты чемпионатов и прочую информацию.</w:t>
+      </w:r>
+    </w:p>
+    <w:p>
+      <w:pPr>
+        <w:spacing w:line="360" w:lineRule="auto"/>
         <w:ind w:firstLine="708"/>
         <w:jc w:val="both"/>
         <w:rPr>
@@ -32887,7 +33221,32 @@
           <w:sz w:val="28"/>
           <w:szCs w:val="28"/>
         </w:rPr>
-        <w:t>В качестве исходных данных дано признаковое описание запросов к поисковой системе. Среди признаков присутствуют текст запроса, информация по выдаче, различные метрики. Необходимо определить, является ли запрос спортивным (в частности, про футбол), и нужно ли по нему выдавать расписание матчей, результаты чемпионатов и прочую информацию. Для выполнения задачи применяются наивный байесовский классификатор, дерево решений с ограниченной глубиной и случайный лес. Необходимо подобрать оптимальную глубину дерева, для случайного леса – оптимальное количество деревьев и прочие параметры метода. Также добавляются дополнительные признаки и сравнивается эффективность методов.</w:t>
+        <w:t xml:space="preserve">Для выполнения задачи применяются наивный байесовский классификатор, дерево решений с ограниченной глубиной и случайный лес. Необходимо подобрать оптимальную глубину дерева, для случайного леса – оптимальное количество деревьев и прочие параметры метода. </w:t>
+      </w:r>
+      <w:r>
+        <w:rPr>
+          <w:rFonts w:ascii="Times New Roman" w:hAnsi="Times New Roman" w:cs="Times New Roman"/>
+          <w:sz w:val="28"/>
+          <w:szCs w:val="28"/>
+        </w:rPr>
+        <w:t xml:space="preserve">Качество классификатора оценивается </w:t>
+      </w:r>
+      <w:r>
+        <w:rPr>
+          <w:rFonts w:ascii="Times New Roman" w:hAnsi="Times New Roman" w:cs="Times New Roman"/>
+          <w:sz w:val="28"/>
+          <w:szCs w:val="28"/>
+          <w:lang w:val="en-US"/>
+        </w:rPr>
+        <w:t>F1-</w:t>
+      </w:r>
+      <w:r>
+        <w:rPr>
+          <w:rFonts w:ascii="Times New Roman" w:hAnsi="Times New Roman" w:cs="Times New Roman"/>
+          <w:sz w:val="28"/>
+          <w:szCs w:val="28"/>
+        </w:rPr>
+        <w:t>мерой.</w:t>
       </w:r>
     </w:p>
     <w:p>
@@ -32895,11 +33254,14 @@
         <w:pStyle w:val="22"/>
         <w:outlineLvl w:val="1"/>
       </w:pPr>
-      <w:bookmarkStart w:id="21" w:name="_Toc4499727"/>
-      <w:r>
-        <w:t>2.2 Используемые инструменты</w:t>
-      </w:r>
-      <w:bookmarkEnd w:id="21"/>
+      <w:bookmarkStart w:id="22" w:name="_Toc6479124"/>
+      <w:r>
+        <w:t xml:space="preserve">2.2 </w:t>
+      </w:r>
+      <w:r>
+        <w:t>Описание программы</w:t>
+      </w:r>
+      <w:bookmarkEnd w:id="22"/>
     </w:p>
     <w:p>
       <w:pPr>
@@ -32992,7 +33354,7 @@
           <w:sz w:val="28"/>
           <w:szCs w:val="28"/>
         </w:rPr>
-        <w:t xml:space="preserve"> </w:t>
+        <w:t>_</w:t>
       </w:r>
       <w:proofErr w:type="spellStart"/>
       <w:r>
@@ -33114,7 +33476,23 @@
           <w:sz w:val="28"/>
           <w:szCs w:val="28"/>
         </w:rPr>
-        <w:t xml:space="preserve">наивного байесовского классификатора. Программа считывает файл с данными в формате </w:t>
+        <w:t xml:space="preserve">наивного байесовского классификатора. Программа считывает </w:t>
+      </w:r>
+      <w:r>
+        <w:rPr>
+          <w:rFonts w:ascii="Times New Roman" w:hAnsi="Times New Roman" w:cs="Times New Roman"/>
+          <w:sz w:val="28"/>
+          <w:szCs w:val="28"/>
+        </w:rPr>
+        <w:t>данные из файла формата</w:t>
+      </w:r>
+      <w:r>
+        <w:rPr>
+          <w:rFonts w:ascii="Times New Roman" w:hAnsi="Times New Roman" w:cs="Times New Roman"/>
+          <w:sz w:val="28"/>
+          <w:szCs w:val="28"/>
+        </w:rPr>
+        <w:t xml:space="preserve"> </w:t>
       </w:r>
       <w:proofErr w:type="spellStart"/>
       <w:r>
@@ -33161,14 +33539,79 @@
         </w:rPr>
         <w:t xml:space="preserve">. После этого подмножества модифицируются: вещественные значения признаков разбиваются на заданное количество интервалов, после чего значение конкретного признака заменяется на соответствующий ему номер интервала. Количество таких интервалов задается с помощью переменной </w:t>
       </w:r>
-      <w:proofErr w:type="spellStart"/>
       <w:r>
         <w:rPr>
           <w:rFonts w:ascii="Courier New" w:hAnsi="Courier New" w:cs="Courier New"/>
           <w:sz w:val="24"/>
           <w:szCs w:val="28"/>
         </w:rPr>
-        <w:t>num_of_buckets</w:t>
+        <w:t>NUM_OF_BUCKETS</w:t>
+      </w:r>
+      <w:r>
+        <w:rPr>
+          <w:rFonts w:ascii="Times New Roman" w:hAnsi="Times New Roman" w:cs="Times New Roman"/>
+          <w:sz w:val="28"/>
+          <w:szCs w:val="28"/>
+        </w:rPr>
+        <w:t>.</w:t>
+      </w:r>
+      <w:r>
+        <w:rPr>
+          <w:rFonts w:ascii="Times New Roman" w:hAnsi="Times New Roman" w:cs="Times New Roman"/>
+          <w:sz w:val="28"/>
+          <w:szCs w:val="28"/>
+        </w:rPr>
+        <w:t xml:space="preserve"> Такое </w:t>
+      </w:r>
+      <w:r>
+        <w:rPr>
+          <w:rFonts w:ascii="Times New Roman" w:hAnsi="Times New Roman" w:cs="Times New Roman"/>
+          <w:sz w:val="28"/>
+          <w:szCs w:val="28"/>
+        </w:rPr>
+        <w:lastRenderedPageBreak/>
+        <w:t>разбиение необходимо для того, чтобы наивный байесовский классификатор смог по</w:t>
+      </w:r>
+      <w:r>
+        <w:rPr>
+          <w:rFonts w:ascii="Times New Roman" w:hAnsi="Times New Roman" w:cs="Times New Roman"/>
+          <w:sz w:val="28"/>
+          <w:szCs w:val="28"/>
+        </w:rPr>
+        <w:t>с</w:t>
+      </w:r>
+      <w:r>
+        <w:rPr>
+          <w:rFonts w:ascii="Times New Roman" w:hAnsi="Times New Roman" w:cs="Times New Roman"/>
+          <w:sz w:val="28"/>
+          <w:szCs w:val="28"/>
+        </w:rPr>
+        <w:t>читать частоту, с которой встречается данное значение признака. Но так как значения вещественные</w:t>
+      </w:r>
+      <w:r>
+        <w:rPr>
+          <w:rFonts w:ascii="Times New Roman" w:hAnsi="Times New Roman" w:cs="Times New Roman"/>
+          <w:sz w:val="28"/>
+          <w:szCs w:val="28"/>
+        </w:rPr>
+        <w:t xml:space="preserve"> и могут встречаться без повторений</w:t>
+      </w:r>
+      <w:r>
+        <w:rPr>
+          <w:rFonts w:ascii="Times New Roman" w:hAnsi="Times New Roman" w:cs="Times New Roman"/>
+          <w:sz w:val="28"/>
+          <w:szCs w:val="28"/>
+        </w:rPr>
+        <w:t xml:space="preserve">, необходимо их </w:t>
+      </w:r>
+      <w:proofErr w:type="spellStart"/>
+      <w:r>
+        <w:rPr>
+          <w:rFonts w:ascii="Times New Roman" w:hAnsi="Times New Roman" w:cs="Times New Roman"/>
+          <w:sz w:val="28"/>
+          <w:szCs w:val="28"/>
+        </w:rPr>
+        <w:t>дискретизировать</w:t>
       </w:r>
       <w:proofErr w:type="spellEnd"/>
       <w:r>
@@ -33177,6 +33620,22 @@
           <w:sz w:val="28"/>
           <w:szCs w:val="28"/>
         </w:rPr>
+        <w:t xml:space="preserve">. Далее на модифицированных подмножествах запускается алгоритм </w:t>
+      </w:r>
+      <w:r>
+        <w:rPr>
+          <w:rFonts w:ascii="Times New Roman" w:hAnsi="Times New Roman" w:cs="Times New Roman"/>
+          <w:sz w:val="28"/>
+          <w:szCs w:val="28"/>
+        </w:rPr>
+        <w:t>наивного байесовского классификатора</w:t>
+      </w:r>
+      <w:r>
+        <w:rPr>
+          <w:rFonts w:ascii="Times New Roman" w:hAnsi="Times New Roman" w:cs="Times New Roman"/>
+          <w:sz w:val="28"/>
+          <w:szCs w:val="28"/>
+        </w:rPr>
         <w:t>.</w:t>
       </w:r>
       <w:r>
@@ -33185,35 +33644,325 @@
           <w:sz w:val="28"/>
           <w:szCs w:val="28"/>
         </w:rPr>
-        <w:t xml:space="preserve"> Такое разбиение необходимо для того, чтобы наивный байесовский классификатор смог почитать частоту, с которой встречается данное значение признака. Но так как значения вещественные, необходимо их </w:t>
-      </w:r>
-      <w:proofErr w:type="spellStart"/>
-      <w:r>
-        <w:rPr>
-          <w:rFonts w:ascii="Times New Roman" w:hAnsi="Times New Roman" w:cs="Times New Roman"/>
-          <w:sz w:val="28"/>
-          <w:szCs w:val="28"/>
-        </w:rPr>
-        <w:t>дискретизировать</w:t>
-      </w:r>
-      <w:proofErr w:type="spellEnd"/>
-      <w:r>
-        <w:rPr>
-          <w:rFonts w:ascii="Times New Roman" w:hAnsi="Times New Roman" w:cs="Times New Roman"/>
-          <w:sz w:val="28"/>
-          <w:szCs w:val="28"/>
-        </w:rPr>
-        <w:t>. Далее на модифицированных подмн</w:t>
-      </w:r>
-      <w:bookmarkStart w:id="22" w:name="_GoBack"/>
-      <w:bookmarkEnd w:id="22"/>
-      <w:r>
-        <w:rPr>
-          <w:rFonts w:ascii="Times New Roman" w:hAnsi="Times New Roman" w:cs="Times New Roman"/>
-          <w:sz w:val="28"/>
-          <w:szCs w:val="28"/>
-        </w:rPr>
-        <w:t>ожествах запускается алгоритм классификации.</w:t>
+        <w:t xml:space="preserve"> Внутри него считается количество </w:t>
+      </w:r>
+      <w:r>
+        <w:rPr>
+          <w:rFonts w:ascii="Times New Roman" w:hAnsi="Times New Roman" w:cs="Times New Roman"/>
+          <w:sz w:val="28"/>
+          <w:szCs w:val="28"/>
+        </w:rPr>
+        <w:t>и</w:t>
+      </w:r>
+      <w:r>
+        <w:rPr>
+          <w:rFonts w:ascii="Times New Roman" w:hAnsi="Times New Roman" w:cs="Times New Roman"/>
+          <w:sz w:val="28"/>
+          <w:szCs w:val="28"/>
+        </w:rPr>
+        <w:t xml:space="preserve">стинно-положительных, </w:t>
+      </w:r>
+      <w:proofErr w:type="gramStart"/>
+      <w:r>
+        <w:rPr>
+          <w:rFonts w:ascii="Times New Roman" w:hAnsi="Times New Roman" w:cs="Times New Roman"/>
+          <w:sz w:val="28"/>
+          <w:szCs w:val="28"/>
+        </w:rPr>
+        <w:t>ложно-положительных</w:t>
+      </w:r>
+      <w:proofErr w:type="gramEnd"/>
+      <w:r>
+        <w:rPr>
+          <w:rFonts w:ascii="Times New Roman" w:hAnsi="Times New Roman" w:cs="Times New Roman"/>
+          <w:sz w:val="28"/>
+          <w:szCs w:val="28"/>
+        </w:rPr>
+        <w:t xml:space="preserve"> и ложно-отрицательных</w:t>
+      </w:r>
+      <w:r>
+        <w:rPr>
+          <w:rFonts w:ascii="Times New Roman" w:hAnsi="Times New Roman" w:cs="Times New Roman"/>
+          <w:sz w:val="28"/>
+          <w:szCs w:val="28"/>
+        </w:rPr>
+        <w:t xml:space="preserve"> </w:t>
+      </w:r>
+      <w:r>
+        <w:rPr>
+          <w:rFonts w:ascii="Times New Roman" w:hAnsi="Times New Roman" w:cs="Times New Roman"/>
+          <w:sz w:val="28"/>
+          <w:szCs w:val="28"/>
+        </w:rPr>
+        <w:t>ответов для дальнейшей оценки качества классификатора.</w:t>
+      </w:r>
+      <w:r>
+        <w:rPr>
+          <w:rFonts w:ascii="Times New Roman" w:hAnsi="Times New Roman" w:cs="Times New Roman"/>
+          <w:sz w:val="28"/>
+          <w:szCs w:val="28"/>
+        </w:rPr>
+        <w:t xml:space="preserve"> </w:t>
+      </w:r>
+      <w:r>
+        <w:rPr>
+          <w:rFonts w:ascii="Times New Roman" w:hAnsi="Times New Roman" w:cs="Times New Roman"/>
+          <w:sz w:val="28"/>
+          <w:szCs w:val="28"/>
+        </w:rPr>
+        <w:t>Все необходимые частоты для классов и значений признаков высчитываются заранее для ускорения работы программы.</w:t>
+      </w:r>
+    </w:p>
+    <w:p>
+      <w:pPr>
+        <w:spacing w:after="0" w:line="360" w:lineRule="auto"/>
+        <w:ind w:firstLine="708"/>
+        <w:jc w:val="both"/>
+        <w:rPr>
+          <w:rFonts w:ascii="Times New Roman" w:hAnsi="Times New Roman" w:cs="Times New Roman"/>
+          <w:sz w:val="28"/>
+          <w:szCs w:val="28"/>
+        </w:rPr>
+      </w:pPr>
+      <w:r>
+        <w:rPr>
+          <w:rFonts w:ascii="Times New Roman" w:hAnsi="Times New Roman" w:cs="Times New Roman"/>
+          <w:sz w:val="28"/>
+          <w:szCs w:val="28"/>
+        </w:rPr>
+        <w:t>В модуле «</w:t>
+      </w:r>
+      <w:r>
+        <w:rPr>
+          <w:rFonts w:ascii="Times New Roman" w:hAnsi="Times New Roman" w:cs="Times New Roman"/>
+          <w:sz w:val="28"/>
+          <w:szCs w:val="28"/>
+          <w:lang w:val="en-US"/>
+        </w:rPr>
+        <w:t>c</w:t>
+      </w:r>
+      <w:r>
+        <w:rPr>
+          <w:rFonts w:ascii="Times New Roman" w:hAnsi="Times New Roman" w:cs="Times New Roman"/>
+          <w:sz w:val="28"/>
+          <w:szCs w:val="28"/>
+        </w:rPr>
+        <w:t>45</w:t>
+      </w:r>
+      <w:r>
+        <w:rPr>
+          <w:rFonts w:ascii="Times New Roman" w:hAnsi="Times New Roman" w:cs="Times New Roman"/>
+          <w:sz w:val="28"/>
+          <w:szCs w:val="28"/>
+        </w:rPr>
+        <w:t>»</w:t>
+      </w:r>
+      <w:r>
+        <w:rPr>
+          <w:rFonts w:ascii="Times New Roman" w:hAnsi="Times New Roman" w:cs="Times New Roman"/>
+          <w:sz w:val="28"/>
+          <w:szCs w:val="28"/>
+        </w:rPr>
+        <w:t xml:space="preserve"> </w:t>
+      </w:r>
+      <w:r>
+        <w:rPr>
+          <w:rFonts w:ascii="Times New Roman" w:hAnsi="Times New Roman" w:cs="Times New Roman"/>
+          <w:sz w:val="28"/>
+          <w:szCs w:val="28"/>
+        </w:rPr>
+        <w:t xml:space="preserve">реализован метод построения дерева решений С4.5. </w:t>
+      </w:r>
+      <w:r>
+        <w:rPr>
+          <w:rFonts w:ascii="Times New Roman" w:hAnsi="Times New Roman" w:cs="Times New Roman"/>
+          <w:sz w:val="28"/>
+          <w:szCs w:val="28"/>
+        </w:rPr>
+        <w:t>Она считывает тот же файл и сохраняет данные. Значения признаков разбиваются на интервалы</w:t>
+      </w:r>
+      <w:r>
+        <w:rPr>
+          <w:rFonts w:ascii="Times New Roman" w:hAnsi="Times New Roman" w:cs="Times New Roman"/>
+          <w:sz w:val="28"/>
+          <w:szCs w:val="28"/>
+        </w:rPr>
+        <w:t xml:space="preserve"> </w:t>
+      </w:r>
+      <w:r>
+        <w:rPr>
+          <w:rFonts w:ascii="Times New Roman" w:hAnsi="Times New Roman" w:cs="Times New Roman"/>
+          <w:sz w:val="28"/>
+          <w:szCs w:val="28"/>
+        </w:rPr>
+        <w:t>для более быстрой работы алгоритма</w:t>
+      </w:r>
+      <w:r>
+        <w:rPr>
+          <w:rFonts w:ascii="Times New Roman" w:hAnsi="Times New Roman" w:cs="Times New Roman"/>
+          <w:sz w:val="28"/>
+          <w:szCs w:val="28"/>
+        </w:rPr>
+        <w:t>, их количество задается переменной</w:t>
+      </w:r>
+      <w:r>
+        <w:rPr>
+          <w:rFonts w:ascii="Times New Roman" w:hAnsi="Times New Roman" w:cs="Times New Roman"/>
+          <w:sz w:val="28"/>
+          <w:szCs w:val="28"/>
+        </w:rPr>
+        <w:t xml:space="preserve"> </w:t>
+      </w:r>
+      <w:r>
+        <w:rPr>
+          <w:rFonts w:ascii="Courier New" w:hAnsi="Courier New" w:cs="Courier New"/>
+          <w:sz w:val="24"/>
+          <w:szCs w:val="28"/>
+          <w:lang w:val="en-US"/>
+        </w:rPr>
+        <w:t>NUM</w:t>
+      </w:r>
+      <w:r>
+        <w:rPr>
+          <w:rFonts w:ascii="Courier New" w:hAnsi="Courier New" w:cs="Courier New"/>
+          <w:sz w:val="24"/>
+          <w:szCs w:val="28"/>
+        </w:rPr>
+        <w:t>_</w:t>
+      </w:r>
+      <w:r>
+        <w:rPr>
+          <w:rFonts w:ascii="Courier New" w:hAnsi="Courier New" w:cs="Courier New"/>
+          <w:sz w:val="24"/>
+          <w:szCs w:val="28"/>
+          <w:lang w:val="en-US"/>
+        </w:rPr>
+        <w:t>OF</w:t>
+      </w:r>
+      <w:r>
+        <w:rPr>
+          <w:rFonts w:ascii="Courier New" w:hAnsi="Courier New" w:cs="Courier New"/>
+          <w:sz w:val="24"/>
+          <w:szCs w:val="28"/>
+        </w:rPr>
+        <w:t>_</w:t>
+      </w:r>
+      <w:r>
+        <w:rPr>
+          <w:rFonts w:ascii="Courier New" w:hAnsi="Courier New" w:cs="Courier New"/>
+          <w:sz w:val="24"/>
+          <w:szCs w:val="28"/>
+          <w:lang w:val="en-US"/>
+        </w:rPr>
+        <w:t>BUCKETS</w:t>
+      </w:r>
+      <w:r>
+        <w:rPr>
+          <w:rFonts w:ascii="Times New Roman" w:hAnsi="Times New Roman" w:cs="Times New Roman"/>
+          <w:sz w:val="28"/>
+          <w:szCs w:val="28"/>
+        </w:rPr>
+        <w:t xml:space="preserve">. </w:t>
+      </w:r>
+      <w:r>
+        <w:rPr>
+          <w:rFonts w:ascii="Times New Roman" w:hAnsi="Times New Roman" w:cs="Times New Roman"/>
+          <w:sz w:val="28"/>
+          <w:szCs w:val="28"/>
+        </w:rPr>
+        <w:t xml:space="preserve">Значения признаков заменяются на соответствующие номера интервалов, по модифицированному обучающему подмножеству рекурсивно строится дерево решений ограниченной глубины. Максимальная глубина дерева задается переменной </w:t>
+      </w:r>
+      <w:r>
+        <w:rPr>
+          <w:rFonts w:ascii="Courier New" w:hAnsi="Courier New" w:cs="Courier New"/>
+          <w:sz w:val="24"/>
+          <w:szCs w:val="28"/>
+        </w:rPr>
+        <w:t>MAX_DEPTH</w:t>
+      </w:r>
+      <w:r>
+        <w:rPr>
+          <w:rFonts w:ascii="Times New Roman" w:hAnsi="Times New Roman" w:cs="Times New Roman"/>
+          <w:sz w:val="28"/>
+          <w:szCs w:val="28"/>
+        </w:rPr>
+        <w:t xml:space="preserve">. После этого для работы усечения дерева считается количество ошибок на обучающем подмножестве, затем запускается само усечения. По полученному дереву </w:t>
+      </w:r>
+      <w:r>
+        <w:rPr>
+          <w:rFonts w:ascii="Times New Roman" w:hAnsi="Times New Roman" w:cs="Times New Roman"/>
+          <w:sz w:val="28"/>
+          <w:szCs w:val="28"/>
+        </w:rPr>
+        <w:t xml:space="preserve">классифицируется каждый элемент тестового множества, считаются необходимые для оценки качества классификатора величины. </w:t>
+      </w:r>
+    </w:p>
+    <w:p>
+      <w:pPr>
+        <w:spacing w:after="0" w:line="360" w:lineRule="auto"/>
+        <w:ind w:firstLine="708"/>
+        <w:jc w:val="both"/>
+        <w:rPr>
+          <w:rFonts w:ascii="Times New Roman" w:hAnsi="Times New Roman" w:cs="Times New Roman"/>
+          <w:sz w:val="28"/>
+          <w:szCs w:val="28"/>
+        </w:rPr>
+      </w:pPr>
+      <w:r>
+        <w:rPr>
+          <w:rFonts w:ascii="Times New Roman" w:hAnsi="Times New Roman" w:cs="Times New Roman"/>
+          <w:sz w:val="28"/>
+          <w:szCs w:val="28"/>
+        </w:rPr>
+        <w:t xml:space="preserve">В третьем модуле реализован алгоритм построения случайного леса. Для построения дерева используется алгоритм С4.5 без усечения. Каждое дерево ограничено по глубине, максимальная глубина задается </w:t>
+      </w:r>
+      <w:r>
+        <w:rPr>
+          <w:rFonts w:ascii="Times New Roman" w:hAnsi="Times New Roman" w:cs="Times New Roman"/>
+          <w:sz w:val="28"/>
+          <w:szCs w:val="28"/>
+        </w:rPr>
+        <w:t xml:space="preserve">переменной </w:t>
+      </w:r>
+      <w:r>
+        <w:rPr>
+          <w:rFonts w:ascii="Courier New" w:hAnsi="Courier New" w:cs="Courier New"/>
+          <w:sz w:val="24"/>
+          <w:szCs w:val="28"/>
+        </w:rPr>
+        <w:t>MAX_DEPTH</w:t>
+      </w:r>
+      <w:r>
+        <w:rPr>
+          <w:rFonts w:ascii="Times New Roman" w:hAnsi="Times New Roman" w:cs="Times New Roman"/>
+          <w:sz w:val="28"/>
+          <w:szCs w:val="28"/>
+        </w:rPr>
+        <w:t>.</w:t>
+      </w:r>
+      <w:r>
+        <w:rPr>
+          <w:rFonts w:ascii="Times New Roman" w:hAnsi="Times New Roman" w:cs="Times New Roman"/>
+          <w:sz w:val="28"/>
+          <w:szCs w:val="28"/>
+        </w:rPr>
+        <w:t xml:space="preserve"> Количество деревьев в лесу задается переменной </w:t>
+      </w:r>
+      <w:r>
+        <w:rPr>
+          <w:rFonts w:ascii="Courier New" w:hAnsi="Courier New" w:cs="Courier New"/>
+          <w:sz w:val="24"/>
+          <w:szCs w:val="28"/>
+        </w:rPr>
+        <w:t>NUM_OF_TREES</w:t>
+      </w:r>
+      <w:r>
+        <w:rPr>
+          <w:rFonts w:ascii="Times New Roman" w:hAnsi="Times New Roman" w:cs="Times New Roman"/>
+          <w:sz w:val="28"/>
+          <w:szCs w:val="28"/>
+        </w:rPr>
+        <w:t xml:space="preserve">. После построения деревьев каждый пример из тестового множества подается каждому дереву, после чего в качестве итогового класса принимается самый частый ответ. </w:t>
       </w:r>
     </w:p>
     <w:p>
@@ -33232,7 +33981,6 @@
           <w:sz w:val="28"/>
           <w:szCs w:val="28"/>
         </w:rPr>
-        <w:lastRenderedPageBreak/>
         <w:tab/>
         <w:t xml:space="preserve">Для хранения кода и контроля версий </w:t>
       </w:r>
@@ -33334,7 +34082,16 @@
           <w:sz w:val="28"/>
           <w:szCs w:val="28"/>
         </w:rPr>
-        <w:t xml:space="preserve"> п</w:t>
+        <w:t xml:space="preserve"> </w:t>
+      </w:r>
+      <w:r>
+        <w:rPr>
+          <w:rFonts w:ascii="Times New Roman" w:hAnsi="Times New Roman" w:cs="Times New Roman"/>
+          <w:sz w:val="28"/>
+          <w:szCs w:val="28"/>
+        </w:rPr>
+        <w:lastRenderedPageBreak/>
+        <w:t>п</w:t>
       </w:r>
       <w:r>
         <w:rPr>
@@ -33455,7 +34212,7 @@
           <w:rPr>
             <w:noProof/>
           </w:rPr>
-          <w:t>26</w:t>
+          <w:t>3</w:t>
         </w:r>
         <w:r>
           <w:fldChar w:fldCharType="end"/>
@@ -34925,7 +35682,7 @@
 </file>
 
 <file path=customXml/itemProps1.xml><?xml version="1.0" encoding="utf-8"?>
-<ds:datastoreItem xmlns:ds="http://schemas.openxmlformats.org/officeDocument/2006/customXml" ds:itemID="{18850BB3-C5E3-4935-AFD7-C4A057A360CD}">
+<ds:datastoreItem xmlns:ds="http://schemas.openxmlformats.org/officeDocument/2006/customXml" ds:itemID="{EA86BC11-7F0F-45E5-9348-C8984A151B17}">
   <ds:schemaRefs>
     <ds:schemaRef ds:uri="http://schemas.openxmlformats.org/officeDocument/2006/bibliography"/>
   </ds:schemaRefs>

</xml_diff>

<commit_message>
find optimal nbc parameters
</commit_message>
<xml_diff>
--- a/1 ТЕОРЕТИЧЕСКАЯ ЧАСТЬ.docx
+++ b/1 ТЕОРЕТИЧЕСКАЯ ЧАСТЬ.docx
@@ -8,14 +8,14 @@
       </w:pPr>
       <w:bookmarkStart w:id="0" w:name="_Toc536208738"/>
       <w:bookmarkStart w:id="1" w:name="_Toc2258245"/>
-      <w:bookmarkStart w:id="2" w:name="_Toc484167987"/>
-      <w:bookmarkStart w:id="3" w:name="_Toc6479108"/>
+      <w:bookmarkStart w:id="2" w:name="_Toc6479108"/>
+      <w:bookmarkStart w:id="3" w:name="_Toc484167987"/>
       <w:r>
         <w:t>РЕФЕРАТ</w:t>
       </w:r>
       <w:bookmarkEnd w:id="0"/>
       <w:bookmarkEnd w:id="1"/>
-      <w:bookmarkEnd w:id="3"/>
+      <w:bookmarkEnd w:id="2"/>
     </w:p>
     <w:p>
       <w:pPr>
@@ -229,7 +229,6 @@
       <w:bookmarkEnd w:id="5"/>
       <w:bookmarkEnd w:id="6"/>
     </w:p>
-    <w:bookmarkStart w:id="7" w:name="_GoBack" w:displacedByCustomXml="next"/>
     <w:sdt>
       <w:sdtPr>
         <w:rPr>
@@ -1648,7 +1647,6 @@
         </w:p>
       </w:sdtContent>
     </w:sdt>
-    <w:bookmarkEnd w:id="7"/>
     <w:p>
       <w:pPr>
         <w:rPr>
@@ -1675,12 +1673,12 @@
       <w:pPr>
         <w:pStyle w:val="1"/>
       </w:pPr>
-      <w:bookmarkStart w:id="8" w:name="_Toc6479110"/>
+      <w:bookmarkStart w:id="7" w:name="_Toc6479110"/>
       <w:r>
         <w:lastRenderedPageBreak/>
         <w:t>ВВЕДЕНИЕ</w:t>
       </w:r>
-      <w:bookmarkEnd w:id="8"/>
+      <w:bookmarkEnd w:id="7"/>
     </w:p>
     <w:p>
       <w:pPr>
@@ -2759,11 +2757,11 @@
         <w:pStyle w:val="1"/>
         <w:ind w:firstLine="0"/>
       </w:pPr>
-      <w:bookmarkStart w:id="9" w:name="_Toc6479111"/>
+      <w:bookmarkStart w:id="8" w:name="_Toc6479111"/>
       <w:r>
         <w:t>ОСНОВНАЯ ЧАСТЬ</w:t>
       </w:r>
-      <w:bookmarkEnd w:id="9"/>
+      <w:bookmarkEnd w:id="8"/>
     </w:p>
     <w:p>
       <w:pPr>
@@ -2812,13 +2810,13 @@
         <w:pStyle w:val="1"/>
         <w:ind w:firstLine="0"/>
       </w:pPr>
-      <w:bookmarkStart w:id="10" w:name="_Toc6479112"/>
+      <w:bookmarkStart w:id="9" w:name="_Toc6479112"/>
       <w:r>
         <w:lastRenderedPageBreak/>
         <w:t>1 ТЕОРЕТИЧЕСКАЯ ЧАСТЬ</w:t>
       </w:r>
-      <w:bookmarkEnd w:id="2"/>
-      <w:bookmarkEnd w:id="10"/>
+      <w:bookmarkEnd w:id="3"/>
+      <w:bookmarkEnd w:id="9"/>
     </w:p>
     <w:p>
       <w:pPr>
@@ -2833,7 +2831,7 @@
           <w:lang w:eastAsia="ru-RU"/>
         </w:rPr>
       </w:pPr>
-      <w:bookmarkStart w:id="11" w:name="_Toc6479113"/>
+      <w:bookmarkStart w:id="10" w:name="_Toc6479113"/>
       <w:r>
         <w:rPr>
           <w:rFonts w:ascii="Times New Roman" w:hAnsi="Times New Roman" w:cs="Times New Roman"/>
@@ -2844,7 +2842,7 @@
         </w:rPr>
         <w:t>1.1 Задачи машинного обучения</w:t>
       </w:r>
-      <w:bookmarkEnd w:id="11"/>
+      <w:bookmarkEnd w:id="10"/>
     </w:p>
     <w:p>
       <w:pPr>
@@ -3153,11 +3151,11 @@
         <w:spacing w:before="240" w:line="360" w:lineRule="auto"/>
         <w:outlineLvl w:val="1"/>
       </w:pPr>
-      <w:bookmarkStart w:id="12" w:name="_Toc6479114"/>
+      <w:bookmarkStart w:id="11" w:name="_Toc6479114"/>
       <w:r>
         <w:t>1.2 Задача классификации</w:t>
       </w:r>
-      <w:bookmarkEnd w:id="12"/>
+      <w:bookmarkEnd w:id="11"/>
     </w:p>
     <w:p>
       <w:pPr>
@@ -5659,11 +5657,11 @@
         <w:spacing w:before="240"/>
         <w:outlineLvl w:val="1"/>
       </w:pPr>
-      <w:bookmarkStart w:id="13" w:name="_Toc6479115"/>
+      <w:bookmarkStart w:id="12" w:name="_Toc6479115"/>
       <w:r>
         <w:t>1.3 Решение задач классификации</w:t>
       </w:r>
-      <w:bookmarkEnd w:id="13"/>
+      <w:bookmarkEnd w:id="12"/>
     </w:p>
     <w:p>
       <w:pPr>
@@ -6477,11 +6475,11 @@
         <w:spacing w:before="240"/>
         <w:outlineLvl w:val="1"/>
       </w:pPr>
-      <w:bookmarkStart w:id="14" w:name="_Toc6479116"/>
+      <w:bookmarkStart w:id="13" w:name="_Toc6479116"/>
       <w:r>
         <w:t>1.4 Байесовские классификаторы</w:t>
       </w:r>
-      <w:bookmarkEnd w:id="14"/>
+      <w:bookmarkEnd w:id="13"/>
     </w:p>
     <w:p>
       <w:pPr>
@@ -8363,11 +8361,11 @@
         <w:spacing w:before="240"/>
         <w:outlineLvl w:val="1"/>
       </w:pPr>
-      <w:bookmarkStart w:id="15" w:name="_Toc6479117"/>
+      <w:bookmarkStart w:id="14" w:name="_Toc6479117"/>
       <w:r>
         <w:t>1.5 Наивный байесовский классификатор</w:t>
       </w:r>
-      <w:bookmarkEnd w:id="15"/>
+      <w:bookmarkEnd w:id="14"/>
     </w:p>
     <w:p>
       <w:pPr>
@@ -18516,14 +18514,14 @@
         <w:pStyle w:val="22"/>
         <w:outlineLvl w:val="1"/>
       </w:pPr>
-      <w:bookmarkStart w:id="16" w:name="_Toc6479118"/>
+      <w:bookmarkStart w:id="15" w:name="_Toc6479118"/>
       <w:r>
         <w:t xml:space="preserve">1.6 </w:t>
       </w:r>
       <w:r>
         <w:t>Дерево решений</w:t>
       </w:r>
-      <w:bookmarkEnd w:id="16"/>
+      <w:bookmarkEnd w:id="15"/>
     </w:p>
     <w:p>
       <w:pPr>
@@ -18923,14 +18921,14 @@
         <w:spacing w:before="240"/>
         <w:outlineLvl w:val="1"/>
       </w:pPr>
-      <w:bookmarkStart w:id="17" w:name="_Toc6479119"/>
+      <w:bookmarkStart w:id="16" w:name="_Toc6479119"/>
       <w:r>
         <w:t xml:space="preserve">1.7 </w:t>
       </w:r>
       <w:r>
         <w:t>Алгоритм C4.5</w:t>
       </w:r>
-      <w:bookmarkEnd w:id="17"/>
+      <w:bookmarkEnd w:id="16"/>
     </w:p>
     <w:p>
       <w:pPr>
@@ -31375,7 +31373,7 @@
           <w:rFonts w:eastAsiaTheme="minorEastAsia"/>
         </w:rPr>
       </w:pPr>
-      <w:bookmarkStart w:id="18" w:name="_Toc6479120"/>
+      <w:bookmarkStart w:id="17" w:name="_Toc6479120"/>
       <w:r>
         <w:rPr>
           <w:rFonts w:eastAsiaTheme="minorEastAsia"/>
@@ -31402,7 +31400,7 @@
         </w:rPr>
         <w:t>Forest</w:t>
       </w:r>
-      <w:bookmarkEnd w:id="18"/>
+      <w:bookmarkEnd w:id="17"/>
     </w:p>
     <w:p>
       <w:pPr>
@@ -31582,11 +31580,11 @@
         <w:spacing w:after="0" w:line="360" w:lineRule="auto"/>
         <w:outlineLvl w:val="1"/>
       </w:pPr>
-      <w:bookmarkStart w:id="19" w:name="_Toc6479121"/>
+      <w:bookmarkStart w:id="18" w:name="_Toc6479121"/>
       <w:r>
         <w:t>1.9 Оценка качества классификатора</w:t>
       </w:r>
-      <w:bookmarkEnd w:id="19"/>
+      <w:bookmarkEnd w:id="18"/>
     </w:p>
     <w:p>
       <w:pPr>
@@ -33090,7 +33088,7 @@
           <w:rFonts w:eastAsiaTheme="minorEastAsia"/>
         </w:rPr>
       </w:pPr>
-      <w:bookmarkStart w:id="20" w:name="_Toc6479122"/>
+      <w:bookmarkStart w:id="19" w:name="_Toc6479122"/>
       <w:r>
         <w:rPr>
           <w:rFonts w:eastAsiaTheme="minorEastAsia"/>
@@ -33098,18 +33096,18 @@
         <w:lastRenderedPageBreak/>
         <w:t>2 ПРАКТИЧЕСКАЯ ЧАСТЬ</w:t>
       </w:r>
-      <w:bookmarkEnd w:id="20"/>
+      <w:bookmarkEnd w:id="19"/>
     </w:p>
     <w:p>
       <w:pPr>
         <w:pStyle w:val="22"/>
         <w:outlineLvl w:val="1"/>
       </w:pPr>
-      <w:bookmarkStart w:id="21" w:name="_Toc6479123"/>
+      <w:bookmarkStart w:id="20" w:name="_Toc6479123"/>
       <w:r>
         <w:t>2.1 Описание задачи</w:t>
       </w:r>
-      <w:bookmarkEnd w:id="21"/>
+      <w:bookmarkEnd w:id="20"/>
     </w:p>
     <w:p>
       <w:pPr>
@@ -33128,16 +33126,9 @@
           <w:sz w:val="28"/>
           <w:szCs w:val="28"/>
         </w:rPr>
-        <w:t xml:space="preserve">В качестве исходных данных дано признаковое описание запросов к поисковой системе. </w:t>
-      </w:r>
-      <w:r>
-        <w:rPr>
-          <w:rFonts w:ascii="Times New Roman" w:hAnsi="Times New Roman" w:cs="Times New Roman"/>
-          <w:sz w:val="28"/>
-          <w:szCs w:val="28"/>
-        </w:rPr>
-        <w:t>Файл с данными содержит поле с признаками, текст запроса, метка класса «</w:t>
-      </w:r>
+        <w:t xml:space="preserve">В качестве исходных данных дан файл в формате </w:t>
+      </w:r>
+      <w:proofErr w:type="spellStart"/>
       <w:r>
         <w:rPr>
           <w:rFonts w:ascii="Times New Roman" w:hAnsi="Times New Roman" w:cs="Times New Roman"/>
@@ -33145,15 +33136,48 @@
           <w:szCs w:val="28"/>
           <w:lang w:val="en-US"/>
         </w:rPr>
-        <w:t>clicked</w:t>
-      </w:r>
-      <w:r>
-        <w:rPr>
-          <w:rFonts w:ascii="Times New Roman" w:hAnsi="Times New Roman" w:cs="Times New Roman"/>
-          <w:sz w:val="28"/>
-          <w:szCs w:val="28"/>
-        </w:rPr>
-        <w:t>»</w:t>
+        <w:t>tsv</w:t>
+      </w:r>
+      <w:proofErr w:type="spellEnd"/>
+      <w:r>
+        <w:rPr>
+          <w:rFonts w:ascii="Times New Roman" w:hAnsi="Times New Roman" w:cs="Times New Roman"/>
+          <w:sz w:val="28"/>
+          <w:szCs w:val="28"/>
+        </w:rPr>
+        <w:t xml:space="preserve"> с признаковым</w:t>
+      </w:r>
+      <w:r>
+        <w:rPr>
+          <w:rFonts w:ascii="Times New Roman" w:hAnsi="Times New Roman" w:cs="Times New Roman"/>
+          <w:sz w:val="28"/>
+          <w:szCs w:val="28"/>
+        </w:rPr>
+        <w:t xml:space="preserve"> описание</w:t>
+      </w:r>
+      <w:r>
+        <w:rPr>
+          <w:rFonts w:ascii="Times New Roman" w:hAnsi="Times New Roman" w:cs="Times New Roman"/>
+          <w:sz w:val="28"/>
+          <w:szCs w:val="28"/>
+        </w:rPr>
+        <w:t>м</w:t>
+      </w:r>
+      <w:r>
+        <w:rPr>
+          <w:rFonts w:ascii="Times New Roman" w:hAnsi="Times New Roman" w:cs="Times New Roman"/>
+          <w:sz w:val="28"/>
+          <w:szCs w:val="28"/>
+        </w:rPr>
+        <w:t xml:space="preserve"> запросов к поисковой системе.</w:t>
+      </w:r>
+      <w:r>
+        <w:rPr>
+          <w:rFonts w:ascii="Times New Roman" w:hAnsi="Times New Roman" w:cs="Times New Roman"/>
+          <w:sz w:val="28"/>
+          <w:szCs w:val="28"/>
+        </w:rPr>
+        <w:t xml:space="preserve"> Этот формат представляет собой таблицу, в которой каждое поле отделяется символом табуляции.</w:t>
       </w:r>
       <w:r>
         <w:rPr>
@@ -33169,7 +33193,97 @@
           <w:sz w:val="28"/>
           <w:szCs w:val="28"/>
         </w:rPr>
-        <w:t>и список хостов с первой страницы выдачи. Последний необходим для добавления дополнительных признаков и выявления их влияния на качество классификации.</w:t>
+        <w:t xml:space="preserve">Файл с данными содержит </w:t>
+      </w:r>
+      <w:r>
+        <w:rPr>
+          <w:rFonts w:ascii="Times New Roman" w:hAnsi="Times New Roman" w:cs="Times New Roman"/>
+          <w:sz w:val="28"/>
+          <w:szCs w:val="28"/>
+        </w:rPr>
+        <w:t xml:space="preserve">текст запроса </w:t>
+      </w:r>
+      <w:r>
+        <w:rPr>
+          <w:rFonts w:ascii="Times New Roman" w:hAnsi="Times New Roman" w:cs="Times New Roman"/>
+          <w:sz w:val="28"/>
+          <w:szCs w:val="28"/>
+        </w:rPr>
+        <w:t>“</w:t>
+      </w:r>
+      <w:r>
+        <w:rPr>
+          <w:rFonts w:ascii="Times New Roman" w:hAnsi="Times New Roman" w:cs="Times New Roman"/>
+          <w:sz w:val="28"/>
+          <w:szCs w:val="28"/>
+          <w:lang w:val="en-US"/>
+        </w:rPr>
+        <w:t>query</w:t>
+      </w:r>
+      <w:r>
+        <w:rPr>
+          <w:rFonts w:ascii="Times New Roman" w:hAnsi="Times New Roman" w:cs="Times New Roman"/>
+          <w:sz w:val="28"/>
+          <w:szCs w:val="28"/>
+        </w:rPr>
+        <w:t xml:space="preserve">”, </w:t>
+      </w:r>
+      <w:r>
+        <w:rPr>
+          <w:rFonts w:ascii="Times New Roman" w:hAnsi="Times New Roman" w:cs="Times New Roman"/>
+          <w:sz w:val="28"/>
+          <w:szCs w:val="28"/>
+        </w:rPr>
+        <w:t xml:space="preserve">поле с </w:t>
+      </w:r>
+      <w:r>
+        <w:rPr>
+          <w:rFonts w:ascii="Times New Roman" w:hAnsi="Times New Roman" w:cs="Times New Roman"/>
+          <w:sz w:val="28"/>
+          <w:szCs w:val="28"/>
+        </w:rPr>
+        <w:t xml:space="preserve">вещественными </w:t>
+      </w:r>
+      <w:r>
+        <w:rPr>
+          <w:rFonts w:ascii="Times New Roman" w:hAnsi="Times New Roman" w:cs="Times New Roman"/>
+          <w:sz w:val="28"/>
+          <w:szCs w:val="28"/>
+        </w:rPr>
+        <w:t>признаками</w:t>
+      </w:r>
+      <w:r>
+        <w:rPr>
+          <w:rFonts w:ascii="Times New Roman" w:hAnsi="Times New Roman" w:cs="Times New Roman"/>
+          <w:sz w:val="28"/>
+          <w:szCs w:val="28"/>
+        </w:rPr>
+        <w:t xml:space="preserve"> “</w:t>
+      </w:r>
+      <w:r>
+        <w:rPr>
+          <w:rFonts w:ascii="Times New Roman" w:hAnsi="Times New Roman" w:cs="Times New Roman"/>
+          <w:sz w:val="28"/>
+          <w:szCs w:val="28"/>
+          <w:lang w:val="en-US"/>
+        </w:rPr>
+        <w:t>factors</w:t>
+      </w:r>
+      <w:r>
+        <w:rPr>
+          <w:rFonts w:ascii="Times New Roman" w:hAnsi="Times New Roman" w:cs="Times New Roman"/>
+          <w:sz w:val="28"/>
+          <w:szCs w:val="28"/>
+        </w:rPr>
+        <w:t>”</w:t>
+      </w:r>
+      <w:r>
+        <w:rPr>
+          <w:rFonts w:ascii="Times New Roman" w:hAnsi="Times New Roman" w:cs="Times New Roman"/>
+          <w:sz w:val="28"/>
+          <w:szCs w:val="28"/>
+        </w:rPr>
+        <w:t>,</w:t>
       </w:r>
       <w:r>
         <w:rPr>
@@ -33185,7 +33299,198 @@
           <w:sz w:val="28"/>
           <w:szCs w:val="28"/>
         </w:rPr>
-        <w:t xml:space="preserve">Среди признаков присутствуют текст запроса, информация по выдаче, различные метрики. Необходимо определить, является ли запрос спортивным (в частности, </w:t>
+        <w:t>поле с документ</w:t>
+      </w:r>
+      <w:r>
+        <w:rPr>
+          <w:rFonts w:ascii="Times New Roman" w:hAnsi="Times New Roman" w:cs="Times New Roman"/>
+          <w:sz w:val="28"/>
+          <w:szCs w:val="28"/>
+        </w:rPr>
+        <w:t>а</w:t>
+      </w:r>
+      <w:bookmarkStart w:id="21" w:name="_GoBack"/>
+      <w:bookmarkEnd w:id="21"/>
+      <w:r>
+        <w:rPr>
+          <w:rFonts w:ascii="Times New Roman" w:hAnsi="Times New Roman" w:cs="Times New Roman"/>
+          <w:sz w:val="28"/>
+          <w:szCs w:val="28"/>
+        </w:rPr>
+        <w:t>ми (ссылками на сайты) из выдачи</w:t>
+      </w:r>
+      <w:r>
+        <w:rPr>
+          <w:rFonts w:ascii="Times New Roman" w:hAnsi="Times New Roman" w:cs="Times New Roman"/>
+          <w:sz w:val="28"/>
+          <w:szCs w:val="28"/>
+        </w:rPr>
+        <w:t xml:space="preserve"> </w:t>
+      </w:r>
+      <w:r>
+        <w:rPr>
+          <w:rFonts w:ascii="Times New Roman" w:hAnsi="Times New Roman" w:cs="Times New Roman"/>
+          <w:sz w:val="28"/>
+          <w:szCs w:val="28"/>
+        </w:rPr>
+        <w:t>“</w:t>
+      </w:r>
+      <w:proofErr w:type="spellStart"/>
+      <w:r>
+        <w:rPr>
+          <w:rFonts w:ascii="Times New Roman" w:hAnsi="Times New Roman" w:cs="Times New Roman"/>
+          <w:sz w:val="28"/>
+          <w:szCs w:val="28"/>
+          <w:lang w:val="en-US"/>
+        </w:rPr>
+        <w:t>urls</w:t>
+      </w:r>
+      <w:proofErr w:type="spellEnd"/>
+      <w:r>
+        <w:rPr>
+          <w:rFonts w:ascii="Times New Roman" w:hAnsi="Times New Roman" w:cs="Times New Roman"/>
+          <w:sz w:val="28"/>
+          <w:szCs w:val="28"/>
+        </w:rPr>
+        <w:t>”</w:t>
+      </w:r>
+      <w:r>
+        <w:rPr>
+          <w:rFonts w:ascii="Times New Roman" w:hAnsi="Times New Roman" w:cs="Times New Roman"/>
+          <w:sz w:val="28"/>
+          <w:szCs w:val="28"/>
+        </w:rPr>
+        <w:t xml:space="preserve">, факт нажатия на большой спортивный ответ на странице выдачи </w:t>
+      </w:r>
+      <w:r>
+        <w:rPr>
+          <w:rFonts w:ascii="Times New Roman" w:hAnsi="Times New Roman" w:cs="Times New Roman"/>
+          <w:sz w:val="28"/>
+          <w:szCs w:val="28"/>
+        </w:rPr>
+        <w:t>“</w:t>
+      </w:r>
+      <w:r>
+        <w:rPr>
+          <w:rFonts w:ascii="Times New Roman" w:hAnsi="Times New Roman" w:cs="Times New Roman"/>
+          <w:sz w:val="28"/>
+          <w:szCs w:val="28"/>
+          <w:lang w:val="en-US"/>
+        </w:rPr>
+        <w:t>target</w:t>
+      </w:r>
+      <w:r>
+        <w:rPr>
+          <w:rFonts w:ascii="Times New Roman" w:hAnsi="Times New Roman" w:cs="Times New Roman"/>
+          <w:sz w:val="28"/>
+          <w:szCs w:val="28"/>
+        </w:rPr>
+        <w:t>”</w:t>
+      </w:r>
+      <w:r>
+        <w:rPr>
+          <w:rFonts w:ascii="Times New Roman" w:hAnsi="Times New Roman" w:cs="Times New Roman"/>
+          <w:sz w:val="28"/>
+          <w:szCs w:val="28"/>
+        </w:rPr>
+        <w:t xml:space="preserve"> и массив с фактами</w:t>
+      </w:r>
+      <w:r>
+        <w:rPr>
+          <w:rFonts w:ascii="Times New Roman" w:hAnsi="Times New Roman" w:cs="Times New Roman"/>
+          <w:sz w:val="28"/>
+          <w:szCs w:val="28"/>
+        </w:rPr>
+        <w:t xml:space="preserve"> перехода</w:t>
+      </w:r>
+      <w:r>
+        <w:rPr>
+          <w:rFonts w:ascii="Times New Roman" w:hAnsi="Times New Roman" w:cs="Times New Roman"/>
+          <w:sz w:val="28"/>
+          <w:szCs w:val="28"/>
+        </w:rPr>
+        <w:t xml:space="preserve"> по каждой из ссылок </w:t>
+      </w:r>
+      <w:r>
+        <w:rPr>
+          <w:rFonts w:ascii="Times New Roman" w:hAnsi="Times New Roman" w:cs="Times New Roman"/>
+          <w:sz w:val="28"/>
+          <w:szCs w:val="28"/>
+        </w:rPr>
+        <w:t>“</w:t>
+      </w:r>
+      <w:r>
+        <w:rPr>
+          <w:rFonts w:ascii="Times New Roman" w:hAnsi="Times New Roman" w:cs="Times New Roman"/>
+          <w:sz w:val="28"/>
+          <w:szCs w:val="28"/>
+          <w:lang w:val="en-US"/>
+        </w:rPr>
+        <w:t>clicks</w:t>
+      </w:r>
+      <w:r>
+        <w:rPr>
+          <w:rFonts w:ascii="Times New Roman" w:hAnsi="Times New Roman" w:cs="Times New Roman"/>
+          <w:sz w:val="28"/>
+          <w:szCs w:val="28"/>
+        </w:rPr>
+        <w:t>”</w:t>
+      </w:r>
+      <w:r>
+        <w:rPr>
+          <w:rFonts w:ascii="Times New Roman" w:hAnsi="Times New Roman" w:cs="Times New Roman"/>
+          <w:sz w:val="28"/>
+          <w:szCs w:val="28"/>
+        </w:rPr>
+        <w:t>. К</w:t>
+      </w:r>
+      <w:r>
+        <w:rPr>
+          <w:rFonts w:ascii="Times New Roman" w:hAnsi="Times New Roman" w:cs="Times New Roman"/>
+          <w:sz w:val="28"/>
+          <w:szCs w:val="28"/>
+        </w:rPr>
+        <w:t>аждая строка файла является примером.</w:t>
+      </w:r>
+      <w:r>
+        <w:rPr>
+          <w:rFonts w:ascii="Times New Roman" w:hAnsi="Times New Roman" w:cs="Times New Roman"/>
+          <w:sz w:val="28"/>
+          <w:szCs w:val="28"/>
+        </w:rPr>
+        <w:t xml:space="preserve"> Последний массив</w:t>
+      </w:r>
+      <w:r>
+        <w:rPr>
+          <w:rFonts w:ascii="Times New Roman" w:hAnsi="Times New Roman" w:cs="Times New Roman"/>
+          <w:sz w:val="28"/>
+          <w:szCs w:val="28"/>
+        </w:rPr>
+        <w:t xml:space="preserve"> необходим для добавления дополнительных признаков и выявления</w:t>
+      </w:r>
+      <w:r>
+        <w:rPr>
+          <w:rFonts w:ascii="Times New Roman" w:hAnsi="Times New Roman" w:cs="Times New Roman"/>
+          <w:sz w:val="28"/>
+          <w:szCs w:val="28"/>
+        </w:rPr>
+        <w:t xml:space="preserve"> того, как они влияют</w:t>
+      </w:r>
+      <w:r>
+        <w:rPr>
+          <w:rFonts w:ascii="Times New Roman" w:hAnsi="Times New Roman" w:cs="Times New Roman"/>
+          <w:sz w:val="28"/>
+          <w:szCs w:val="28"/>
+        </w:rPr>
+        <w:t xml:space="preserve"> на качество классификации. </w:t>
+      </w:r>
+      <w:r>
+        <w:rPr>
+          <w:rFonts w:ascii="Times New Roman" w:hAnsi="Times New Roman" w:cs="Times New Roman"/>
+          <w:sz w:val="28"/>
+          <w:szCs w:val="28"/>
+        </w:rPr>
+        <w:t xml:space="preserve">Необходимо определить, является ли запрос спортивным (в частности, </w:t>
       </w:r>
       <w:r>
         <w:rPr>
@@ -33201,7 +33506,39 @@
           <w:sz w:val="28"/>
           <w:szCs w:val="28"/>
         </w:rPr>
-        <w:t>и нужно ли по нему выдавать расписание матчей, результаты чемпионатов и прочую информацию.</w:t>
+        <w:t>и нужно ли по нему выдавать</w:t>
+      </w:r>
+      <w:r>
+        <w:rPr>
+          <w:rFonts w:ascii="Times New Roman" w:hAnsi="Times New Roman" w:cs="Times New Roman"/>
+          <w:sz w:val="28"/>
+          <w:szCs w:val="28"/>
+        </w:rPr>
+        <w:t xml:space="preserve"> большой спортивный ответ,</w:t>
+      </w:r>
+      <w:r>
+        <w:rPr>
+          <w:rFonts w:ascii="Times New Roman" w:hAnsi="Times New Roman" w:cs="Times New Roman"/>
+          <w:sz w:val="28"/>
+          <w:szCs w:val="28"/>
+        </w:rPr>
+        <w:t xml:space="preserve"> расписание матчей, результаты чемпионатов и</w:t>
+      </w:r>
+      <w:r>
+        <w:rPr>
+          <w:rFonts w:ascii="Times New Roman" w:hAnsi="Times New Roman" w:cs="Times New Roman"/>
+          <w:sz w:val="28"/>
+          <w:szCs w:val="28"/>
+        </w:rPr>
+        <w:t>ли</w:t>
+      </w:r>
+      <w:r>
+        <w:rPr>
+          <w:rFonts w:ascii="Times New Roman" w:hAnsi="Times New Roman" w:cs="Times New Roman"/>
+          <w:sz w:val="28"/>
+          <w:szCs w:val="28"/>
+        </w:rPr>
+        <w:t xml:space="preserve"> прочую информацию.</w:t>
       </w:r>
     </w:p>
     <w:p>
@@ -33238,7 +33575,15 @@
           <w:szCs w:val="28"/>
           <w:lang w:val="en-US"/>
         </w:rPr>
-        <w:t>F1-</w:t>
+        <w:t>F</w:t>
+      </w:r>
+      <w:r>
+        <w:rPr>
+          <w:rFonts w:ascii="Times New Roman" w:hAnsi="Times New Roman" w:cs="Times New Roman"/>
+          <w:sz w:val="28"/>
+          <w:szCs w:val="28"/>
+        </w:rPr>
+        <w:t>1-</w:t>
       </w:r>
       <w:r>
         <w:rPr>
@@ -33537,7 +33882,16 @@
           <w:sz w:val="28"/>
           <w:szCs w:val="28"/>
         </w:rPr>
-        <w:t xml:space="preserve">. После этого подмножества модифицируются: вещественные значения признаков разбиваются на заданное количество интервалов, после чего значение конкретного признака заменяется на соответствующий ему номер интервала. Количество таких интервалов задается с помощью переменной </w:t>
+        <w:t xml:space="preserve">. После этого подмножества </w:t>
+      </w:r>
+      <w:r>
+        <w:rPr>
+          <w:rFonts w:ascii="Times New Roman" w:hAnsi="Times New Roman" w:cs="Times New Roman"/>
+          <w:sz w:val="28"/>
+          <w:szCs w:val="28"/>
+        </w:rPr>
+        <w:lastRenderedPageBreak/>
+        <w:t xml:space="preserve">модифицируются: вещественные значения признаков разбиваются на заданное количество интервалов, после чего значение конкретного признака заменяется на соответствующий ему номер интервала. Количество таких интервалов задается с помощью переменной </w:t>
       </w:r>
       <w:r>
         <w:rPr>
@@ -33561,16 +33915,7 @@
           <w:sz w:val="28"/>
           <w:szCs w:val="28"/>
         </w:rPr>
-        <w:t xml:space="preserve"> Такое </w:t>
-      </w:r>
-      <w:r>
-        <w:rPr>
-          <w:rFonts w:ascii="Times New Roman" w:hAnsi="Times New Roman" w:cs="Times New Roman"/>
-          <w:sz w:val="28"/>
-          <w:szCs w:val="28"/>
-        </w:rPr>
-        <w:lastRenderedPageBreak/>
-        <w:t>разбиение необходимо для того, чтобы наивный байесовский классификатор смог по</w:t>
+        <w:t xml:space="preserve"> Такое разбиение необходимо для того, чтобы наивный байесовский классификатор смог по</w:t>
       </w:r>
       <w:r>
         <w:rPr>
@@ -33914,15 +34259,7 @@
           <w:sz w:val="28"/>
           <w:szCs w:val="28"/>
         </w:rPr>
-        <w:t xml:space="preserve">В третьем модуле реализован алгоритм построения случайного леса. Для построения дерева используется алгоритм С4.5 без усечения. Каждое дерево ограничено по глубине, максимальная глубина задается </w:t>
-      </w:r>
-      <w:r>
-        <w:rPr>
-          <w:rFonts w:ascii="Times New Roman" w:hAnsi="Times New Roman" w:cs="Times New Roman"/>
-          <w:sz w:val="28"/>
-          <w:szCs w:val="28"/>
-        </w:rPr>
-        <w:t xml:space="preserve">переменной </w:t>
+        <w:t xml:space="preserve">В третьем модуле реализован алгоритм построения случайного леса. Для построения дерева используется алгоритм С4.5 без усечения. Каждое дерево ограничено по глубине, максимальная глубина задается переменной </w:t>
       </w:r>
       <w:r>
         <w:rPr>
@@ -33938,15 +34275,7 @@
           <w:sz w:val="28"/>
           <w:szCs w:val="28"/>
         </w:rPr>
-        <w:t>.</w:t>
-      </w:r>
-      <w:r>
-        <w:rPr>
-          <w:rFonts w:ascii="Times New Roman" w:hAnsi="Times New Roman" w:cs="Times New Roman"/>
-          <w:sz w:val="28"/>
-          <w:szCs w:val="28"/>
-        </w:rPr>
-        <w:t xml:space="preserve"> Количество деревьев в лесу задается переменной </w:t>
+        <w:t xml:space="preserve">. Количество деревьев в лесу задается переменной </w:t>
       </w:r>
       <w:r>
         <w:rPr>
@@ -33962,7 +34291,16 @@
           <w:sz w:val="28"/>
           <w:szCs w:val="28"/>
         </w:rPr>
-        <w:t xml:space="preserve">. После построения деревьев каждый пример из тестового множества подается каждому дереву, после чего в качестве итогового класса принимается самый частый ответ. </w:t>
+        <w:t xml:space="preserve">. После построения деревьев каждый пример из тестового множества подается </w:t>
+      </w:r>
+      <w:r>
+        <w:rPr>
+          <w:rFonts w:ascii="Times New Roman" w:hAnsi="Times New Roman" w:cs="Times New Roman"/>
+          <w:sz w:val="28"/>
+          <w:szCs w:val="28"/>
+        </w:rPr>
+        <w:lastRenderedPageBreak/>
+        <w:t xml:space="preserve">каждому дереву, после чего в качестве итогового класса принимается самый частый ответ. </w:t>
       </w:r>
     </w:p>
     <w:p>
@@ -34082,16 +34420,7 @@
           <w:sz w:val="28"/>
           <w:szCs w:val="28"/>
         </w:rPr>
-        <w:t xml:space="preserve"> </w:t>
-      </w:r>
-      <w:r>
-        <w:rPr>
-          <w:rFonts w:ascii="Times New Roman" w:hAnsi="Times New Roman" w:cs="Times New Roman"/>
-          <w:sz w:val="28"/>
-          <w:szCs w:val="28"/>
-        </w:rPr>
-        <w:lastRenderedPageBreak/>
-        <w:t>п</w:t>
+        <w:t xml:space="preserve"> п</w:t>
       </w:r>
       <w:r>
         <w:rPr>
@@ -34212,7 +34541,7 @@
           <w:rPr>
             <w:noProof/>
           </w:rPr>
-          <w:t>3</w:t>
+          <w:t>27</w:t>
         </w:r>
         <w:r>
           <w:fldChar w:fldCharType="end"/>
@@ -35682,7 +36011,7 @@
 </file>
 
 <file path=customXml/itemProps1.xml><?xml version="1.0" encoding="utf-8"?>
-<ds:datastoreItem xmlns:ds="http://schemas.openxmlformats.org/officeDocument/2006/customXml" ds:itemID="{EA86BC11-7F0F-45E5-9348-C8984A151B17}">
+<ds:datastoreItem xmlns:ds="http://schemas.openxmlformats.org/officeDocument/2006/customXml" ds:itemID="{AE966A18-057F-4D5C-9EF7-A207AD472C51}">
   <ds:schemaRefs>
     <ds:schemaRef ds:uri="http://schemas.openxmlformats.org/officeDocument/2006/bibliography"/>
   </ds:schemaRefs>

</xml_diff>